<commit_message>
update the modify edition
</commit_message>
<xml_diff>
--- a/201420181014_毛慧君_企业智能数据管理系统设计和实现--前端模块_修改稿.docx
+++ b/201420181014_毛慧君_企业智能数据管理系统设计和实现--前端模块_修改稿.docx
@@ -319,6 +319,16 @@
       </w:r>
       <w:r>
         <w:rPr>
+          <w:rFonts w:hint="eastAsia"/>
+          <w:b/>
+          <w:bCs/>
+          <w:color w:val="000000" w:themeColor="text1"/>
+          <w:sz w:val="32"/>
+        </w:rPr>
+        <w:t xml:space="preserve"> </w:t>
+      </w:r>
+      <w:r>
+        <w:rPr>
           <w:rFonts w:asciiTheme="minorEastAsia" w:eastAsiaTheme="minorEastAsia" w:hAnsiTheme="minorEastAsia"/>
           <w:b/>
           <w:color w:val="000000" w:themeColor="text1"/>
@@ -664,7 +674,19 @@
           <w:szCs w:val="32"/>
           <w:u w:val="single"/>
         </w:rPr>
-        <w:t xml:space="preserve">    邓薇    </w:t>
+        <w:t xml:space="preserve">    </w:t>
+      </w:r>
+      <w:r>
+        <w:rPr>
+          <w:rFonts w:asciiTheme="minorEastAsia" w:eastAsiaTheme="minorEastAsia" w:hAnsiTheme="minorEastAsia" w:hint="eastAsia"/>
+          <w:b/>
+          <w:color w:val="000000" w:themeColor="text1"/>
+          <w:sz w:val="32"/>
+          <w:szCs w:val="32"/>
+          <w:highlight w:val="yellow"/>
+          <w:u w:val="single"/>
+        </w:rPr>
+        <w:t xml:space="preserve">邓薇    </w:t>
       </w:r>
       <w:r>
         <w:rPr>
@@ -674,8 +696,21 @@
           <w:color w:val="000000" w:themeColor="text1"/>
           <w:sz w:val="32"/>
           <w:szCs w:val="32"/>
+          <w:highlight w:val="yellow"/>
         </w:rPr>
         <w:t>职称：</w:t>
+      </w:r>
+      <w:r>
+        <w:rPr>
+          <w:rFonts w:asciiTheme="minorEastAsia" w:eastAsiaTheme="minorEastAsia" w:hAnsiTheme="minorEastAsia" w:hint="eastAsia"/>
+          <w:b/>
+          <w:color w:val="000000" w:themeColor="text1"/>
+          <w:sz w:val="32"/>
+          <w:szCs w:val="32"/>
+          <w:highlight w:val="yellow"/>
+          <w:u w:val="single"/>
+        </w:rPr>
+        <w:t xml:space="preserve">   讲师</w:t>
       </w:r>
       <w:r>
         <w:rPr>
@@ -686,7 +721,7 @@
           <w:szCs w:val="32"/>
           <w:u w:val="single"/>
         </w:rPr>
-        <w:t xml:space="preserve">   讲师     </w:t>
+        <w:t xml:space="preserve">     </w:t>
       </w:r>
     </w:p>
     <w:p>
@@ -1727,7 +1762,7 @@
           <w:sz w:val="32"/>
           <w:szCs w:val="32"/>
         </w:rPr>
-        <w:t>4</w:t>
+        <w:t>5</w:t>
       </w:r>
       <w:r>
         <w:rPr>
@@ -1888,13 +1923,22 @@
           <w:rFonts w:asciiTheme="minorEastAsia" w:eastAsiaTheme="minorEastAsia" w:hAnsiTheme="minorEastAsia" w:hint="eastAsia"/>
           <w:color w:val="000000" w:themeColor="text1"/>
         </w:rPr>
-        <w:t>再到更底层涉及到信息碎片化以及深度学习和人工智能算法方面为python技术。该系统包括模型管理、碎片化平台、</w:t>
+        <w:t>再到更底层涉及到信息碎片化以及深度学习和人工智能算法方面为python技术。该系统包括</w:t>
+      </w:r>
+      <w:r>
+        <w:rPr>
+          <w:rFonts w:asciiTheme="minorEastAsia" w:eastAsiaTheme="minorEastAsia" w:hAnsiTheme="minorEastAsia" w:hint="eastAsia"/>
+          <w:color w:val="000000" w:themeColor="text1"/>
+          <w:highlight w:val="yellow"/>
+        </w:rPr>
+        <w:t>模型管理、碎片化平台、</w:t>
       </w:r>
       <w:proofErr w:type="gramStart"/>
       <w:r>
         <w:rPr>
           <w:rFonts w:asciiTheme="minorEastAsia" w:eastAsiaTheme="minorEastAsia" w:hAnsiTheme="minorEastAsia" w:hint="eastAsia"/>
           <w:color w:val="000000" w:themeColor="text1"/>
+          <w:highlight w:val="yellow"/>
         </w:rPr>
         <w:t>微服务</w:t>
       </w:r>
@@ -1903,6 +1947,7 @@
         <w:rPr>
           <w:rFonts w:asciiTheme="minorEastAsia" w:eastAsiaTheme="minorEastAsia" w:hAnsiTheme="minorEastAsia" w:hint="eastAsia"/>
           <w:color w:val="000000" w:themeColor="text1"/>
+          <w:highlight w:val="yellow"/>
         </w:rPr>
         <w:t>管理、流程管理、权限管理、数据安全管理等部分</w:t>
       </w:r>
@@ -4124,7 +4169,7 @@
           <w:rPr>
             <w:rStyle w:val="af0"/>
             <w:rFonts w:asciiTheme="minorEastAsia" w:eastAsiaTheme="minorEastAsia" w:hAnsiTheme="minorEastAsia" w:cs="微软雅黑"/>
-            <w:color w:val="000000" w:themeColor="text1"/>
+            <w:color w:val="FF0000"/>
             <w:shd w:val="clear" w:color="auto" w:fill="FFFFFF"/>
           </w:rPr>
           <w:t>4.4  E-R图</w:t>
@@ -4133,7 +4178,7 @@
           <w:rPr>
             <w:rStyle w:val="af0"/>
             <w:rFonts w:asciiTheme="minorEastAsia" w:eastAsiaTheme="minorEastAsia" w:hAnsiTheme="minorEastAsia" w:cs="微软雅黑" w:hint="eastAsia"/>
-            <w:color w:val="000000" w:themeColor="text1"/>
+            <w:color w:val="FF0000"/>
             <w:shd w:val="clear" w:color="auto" w:fill="FFFFFF"/>
           </w:rPr>
           <w:t>模型</w:t>
@@ -7958,6 +8003,7 @@
           <w:rFonts w:asciiTheme="minorEastAsia" w:eastAsiaTheme="minorEastAsia" w:hAnsiTheme="minorEastAsia" w:cs="宋体"/>
           <w:color w:val="000000" w:themeColor="text1"/>
           <w:szCs w:val="24"/>
+          <w:highlight w:val="yellow"/>
         </w:rPr>
       </w:pPr>
       <w:r>
@@ -7974,10 +8020,25 @@
           <w:color w:val="000000" w:themeColor="text1"/>
           <w:szCs w:val="24"/>
         </w:rPr>
-        <w:t>，一方面在于掌握庞大的数据信息。另一方面则在于大数据与产业的结合，对海量数据进行专业化处理，实现数据的“增值”和应用的“价值”。随着资源整合和产业链拓展，大数据应用正在成为新的经济增长点，逐渐在智能家居，智能制造、智慧出行、智慧医疗、互联网金融等应用中找到用武之地。</w:t>
-      </w:r>
-    </w:p>
-    <w:p/>
+        <w:t>，一方面在于掌握庞大的数据信息。另一方面则在于大数据与产业的结合，对海量数据进行专业化处理，实现数据的“增值”和应用的“价值”。随着资源整合和产业链拓展，大数据应用正在成为新的经济增长</w:t>
+      </w:r>
+      <w:r>
+        <w:rPr>
+          <w:rFonts w:asciiTheme="minorEastAsia" w:eastAsiaTheme="minorEastAsia" w:hAnsiTheme="minorEastAsia" w:cs="宋体"/>
+          <w:color w:val="000000" w:themeColor="text1"/>
+          <w:szCs w:val="24"/>
+          <w:highlight w:val="yellow"/>
+        </w:rPr>
+        <w:t>点，逐渐在智能家居，智能制造、智慧出行、智慧医疗、互联网金融等应用中找到用武之地。</w:t>
+      </w:r>
+    </w:p>
+    <w:p>
+      <w:pPr>
+        <w:rPr>
+          <w:highlight w:val="yellow"/>
+        </w:rPr>
+      </w:pPr>
+    </w:p>
     <w:p>
       <w:pPr>
         <w:pStyle w:val="3"/>
@@ -7998,6 +8059,7 @@
           <w:color w:val="000000" w:themeColor="text1"/>
           <w:sz w:val="24"/>
           <w:szCs w:val="24"/>
+          <w:highlight w:val="yellow"/>
         </w:rPr>
         <w:t>3.1.2  系统功能分析</w:t>
       </w:r>
@@ -8008,7 +8070,7 @@
         <w:spacing w:line="300" w:lineRule="auto"/>
         <w:ind w:firstLineChars="100" w:firstLine="240"/>
         <w:rPr>
-          <w:rFonts w:asciiTheme="minorEastAsia" w:eastAsiaTheme="minorEastAsia" w:hAnsiTheme="minorEastAsia" w:hint="eastAsia"/>
+          <w:rFonts w:asciiTheme="minorEastAsia" w:eastAsiaTheme="minorEastAsia" w:hAnsiTheme="minorEastAsia"/>
           <w:color w:val="000000" w:themeColor="text1"/>
           <w:szCs w:val="24"/>
         </w:rPr>
@@ -8035,18 +8097,28 @@
         <w:spacing w:line="300" w:lineRule="auto"/>
         <w:ind w:firstLineChars="200" w:firstLine="480"/>
         <w:rPr>
+          <w:rFonts w:asciiTheme="minorEastAsia" w:eastAsiaTheme="minorEastAsia" w:hAnsiTheme="minorEastAsia"/>
+          <w:color w:val="000000" w:themeColor="text1"/>
+          <w:szCs w:val="24"/>
+          <w:highlight w:val="yellow"/>
+        </w:rPr>
+      </w:pPr>
+      <w:r>
+        <w:rPr>
           <w:rFonts w:asciiTheme="minorEastAsia" w:eastAsiaTheme="minorEastAsia" w:hAnsiTheme="minorEastAsia" w:hint="eastAsia"/>
           <w:color w:val="000000" w:themeColor="text1"/>
           <w:szCs w:val="24"/>
         </w:rPr>
-      </w:pPr>
+        <w:t>（1）</w:t>
+      </w:r>
       <w:r>
         <w:rPr>
           <w:rFonts w:asciiTheme="minorEastAsia" w:eastAsiaTheme="minorEastAsia" w:hAnsiTheme="minorEastAsia" w:hint="eastAsia"/>
           <w:color w:val="000000" w:themeColor="text1"/>
           <w:szCs w:val="24"/>
-        </w:rPr>
-        <w:t>（1）系统管理：主要包括用户登录、注册和修改密码等操作。</w:t>
+          <w:highlight w:val="yellow"/>
+        </w:rPr>
+        <w:t>系统管理：主要包括用户登录、注册和修改密码等操作。</w:t>
       </w:r>
     </w:p>
     <w:p>
@@ -8054,16 +8126,18 @@
         <w:spacing w:line="300" w:lineRule="auto"/>
         <w:ind w:firstLineChars="200" w:firstLine="480"/>
         <w:rPr>
+          <w:rFonts w:asciiTheme="minorEastAsia" w:eastAsiaTheme="minorEastAsia" w:hAnsiTheme="minorEastAsia"/>
+          <w:color w:val="000000" w:themeColor="text1"/>
+          <w:szCs w:val="24"/>
+          <w:highlight w:val="yellow"/>
+        </w:rPr>
+      </w:pPr>
+      <w:r>
+        <w:rPr>
           <w:rFonts w:asciiTheme="minorEastAsia" w:eastAsiaTheme="minorEastAsia" w:hAnsiTheme="minorEastAsia" w:hint="eastAsia"/>
           <w:color w:val="000000" w:themeColor="text1"/>
           <w:szCs w:val="24"/>
-        </w:rPr>
-      </w:pPr>
-      <w:r>
-        <w:rPr>
-          <w:rFonts w:asciiTheme="minorEastAsia" w:eastAsiaTheme="minorEastAsia" w:hAnsiTheme="minorEastAsia" w:hint="eastAsia"/>
-          <w:color w:val="000000" w:themeColor="text1"/>
-          <w:szCs w:val="24"/>
+          <w:highlight w:val="yellow"/>
         </w:rPr>
         <w:t>（2）模型管理：包括应用、场景、词库内容的新建、修改和删除等，并能对需要的有用数据进行有选择的训练，实现算法的深度学习。</w:t>
       </w:r>
@@ -8073,16 +8147,18 @@
         <w:spacing w:line="300" w:lineRule="auto"/>
         <w:ind w:firstLineChars="200" w:firstLine="480"/>
         <w:rPr>
+          <w:rFonts w:asciiTheme="minorEastAsia" w:eastAsiaTheme="minorEastAsia" w:hAnsiTheme="minorEastAsia"/>
+          <w:color w:val="000000" w:themeColor="text1"/>
+          <w:szCs w:val="24"/>
+          <w:highlight w:val="yellow"/>
+        </w:rPr>
+      </w:pPr>
+      <w:r>
+        <w:rPr>
           <w:rFonts w:asciiTheme="minorEastAsia" w:eastAsiaTheme="minorEastAsia" w:hAnsiTheme="minorEastAsia" w:hint="eastAsia"/>
           <w:color w:val="000000" w:themeColor="text1"/>
           <w:szCs w:val="24"/>
-        </w:rPr>
-      </w:pPr>
-      <w:r>
-        <w:rPr>
-          <w:rFonts w:asciiTheme="minorEastAsia" w:eastAsiaTheme="minorEastAsia" w:hAnsiTheme="minorEastAsia" w:hint="eastAsia"/>
-          <w:color w:val="000000" w:themeColor="text1"/>
-          <w:szCs w:val="24"/>
+          <w:highlight w:val="yellow"/>
         </w:rPr>
         <w:t>（3）应用管理：包括显示应用列表，并对应用内容进行添加、编辑修改等操作。</w:t>
       </w:r>
@@ -8092,32 +8168,36 @@
         <w:spacing w:line="300" w:lineRule="auto"/>
         <w:ind w:firstLineChars="200" w:firstLine="480"/>
         <w:rPr>
+          <w:rFonts w:asciiTheme="minorEastAsia" w:eastAsiaTheme="minorEastAsia" w:hAnsiTheme="minorEastAsia"/>
+          <w:color w:val="000000" w:themeColor="text1"/>
+          <w:szCs w:val="24"/>
+          <w:highlight w:val="yellow"/>
+        </w:rPr>
+      </w:pPr>
+      <w:r>
+        <w:rPr>
           <w:rFonts w:asciiTheme="minorEastAsia" w:eastAsiaTheme="minorEastAsia" w:hAnsiTheme="minorEastAsia" w:hint="eastAsia"/>
           <w:color w:val="000000" w:themeColor="text1"/>
           <w:szCs w:val="24"/>
-        </w:rPr>
-      </w:pPr>
+          <w:highlight w:val="yellow"/>
+        </w:rPr>
+        <w:t>（4</w:t>
+      </w:r>
       <w:r>
         <w:rPr>
           <w:rFonts w:asciiTheme="minorEastAsia" w:eastAsiaTheme="minorEastAsia" w:hAnsiTheme="minorEastAsia" w:hint="eastAsia"/>
           <w:color w:val="000000" w:themeColor="text1"/>
           <w:szCs w:val="24"/>
-        </w:rPr>
-        <w:t>（4</w:t>
+          <w:highlight w:val="yellow"/>
+        </w:rPr>
+        <w:t>）</w:t>
       </w:r>
       <w:r>
         <w:rPr>
           <w:rFonts w:asciiTheme="minorEastAsia" w:eastAsiaTheme="minorEastAsia" w:hAnsiTheme="minorEastAsia" w:hint="eastAsia"/>
           <w:color w:val="000000" w:themeColor="text1"/>
           <w:szCs w:val="24"/>
-        </w:rPr>
-        <w:t>）</w:t>
-      </w:r>
-      <w:r>
-        <w:rPr>
-          <w:rFonts w:asciiTheme="minorEastAsia" w:eastAsiaTheme="minorEastAsia" w:hAnsiTheme="minorEastAsia" w:hint="eastAsia"/>
-          <w:color w:val="000000" w:themeColor="text1"/>
-          <w:szCs w:val="24"/>
+          <w:highlight w:val="yellow"/>
         </w:rPr>
         <w:t>场景管理：包括显示场景列表，添加列表和修改列表详情，删除某个应用下的场景等。</w:t>
       </w:r>
@@ -8127,16 +8207,18 @@
         <w:spacing w:line="300" w:lineRule="auto"/>
         <w:ind w:firstLineChars="200" w:firstLine="480"/>
         <w:rPr>
+          <w:rFonts w:asciiTheme="minorEastAsia" w:eastAsiaTheme="minorEastAsia" w:hAnsiTheme="minorEastAsia"/>
+          <w:color w:val="000000" w:themeColor="text1"/>
+          <w:szCs w:val="24"/>
+          <w:highlight w:val="yellow"/>
+        </w:rPr>
+      </w:pPr>
+      <w:r>
+        <w:rPr>
           <w:rFonts w:asciiTheme="minorEastAsia" w:eastAsiaTheme="minorEastAsia" w:hAnsiTheme="minorEastAsia" w:hint="eastAsia"/>
           <w:color w:val="000000" w:themeColor="text1"/>
           <w:szCs w:val="24"/>
-        </w:rPr>
-      </w:pPr>
-      <w:r>
-        <w:rPr>
-          <w:rFonts w:asciiTheme="minorEastAsia" w:eastAsiaTheme="minorEastAsia" w:hAnsiTheme="minorEastAsia" w:hint="eastAsia"/>
-          <w:color w:val="000000" w:themeColor="text1"/>
-          <w:szCs w:val="24"/>
+          <w:highlight w:val="yellow"/>
         </w:rPr>
         <w:t>（5）词库管理：可以显示已经建立好的词库，并添加和修改词库的内容，或者进行删除操作等。</w:t>
       </w:r>
@@ -8146,18 +8228,40 @@
         <w:spacing w:line="300" w:lineRule="auto"/>
         <w:ind w:firstLineChars="200" w:firstLine="480"/>
         <w:rPr>
+          <w:rFonts w:asciiTheme="minorEastAsia" w:eastAsiaTheme="minorEastAsia" w:hAnsiTheme="minorEastAsia"/>
+          <w:color w:val="000000" w:themeColor="text1"/>
+          <w:szCs w:val="24"/>
+          <w:highlight w:val="yellow"/>
+        </w:rPr>
+      </w:pPr>
+      <w:r>
+        <w:rPr>
           <w:rFonts w:asciiTheme="minorEastAsia" w:eastAsiaTheme="minorEastAsia" w:hAnsiTheme="minorEastAsia" w:hint="eastAsia"/>
           <w:color w:val="000000" w:themeColor="text1"/>
           <w:szCs w:val="24"/>
-        </w:rPr>
-      </w:pPr>
+          <w:highlight w:val="yellow"/>
+        </w:rPr>
+        <w:t>（6）</w:t>
+      </w:r>
+      <w:proofErr w:type="gramStart"/>
       <w:r>
         <w:rPr>
           <w:rFonts w:asciiTheme="minorEastAsia" w:eastAsiaTheme="minorEastAsia" w:hAnsiTheme="minorEastAsia" w:hint="eastAsia"/>
           <w:color w:val="000000" w:themeColor="text1"/>
           <w:szCs w:val="24"/>
-        </w:rPr>
-        <w:t>（6）</w:t>
+          <w:highlight w:val="yellow"/>
+        </w:rPr>
+        <w:t>微服务</w:t>
+      </w:r>
+      <w:proofErr w:type="gramEnd"/>
+      <w:r>
+        <w:rPr>
+          <w:rFonts w:asciiTheme="minorEastAsia" w:eastAsiaTheme="minorEastAsia" w:hAnsiTheme="minorEastAsia" w:hint="eastAsia"/>
+          <w:color w:val="000000" w:themeColor="text1"/>
+          <w:szCs w:val="24"/>
+          <w:highlight w:val="yellow"/>
+        </w:rPr>
+        <w:t>管理：用户可以根据需要添加新的微服务，也可以查看、修改</w:t>
       </w:r>
       <w:proofErr w:type="gramStart"/>
       <w:r>
@@ -8165,6 +8269,7 @@
           <w:rFonts w:asciiTheme="minorEastAsia" w:eastAsiaTheme="minorEastAsia" w:hAnsiTheme="minorEastAsia" w:hint="eastAsia"/>
           <w:color w:val="000000" w:themeColor="text1"/>
           <w:szCs w:val="24"/>
+          <w:highlight w:val="yellow"/>
         </w:rPr>
         <w:t>微服务</w:t>
       </w:r>
@@ -8174,8 +8279,9 @@
           <w:rFonts w:asciiTheme="minorEastAsia" w:eastAsiaTheme="minorEastAsia" w:hAnsiTheme="minorEastAsia" w:hint="eastAsia"/>
           <w:color w:val="000000" w:themeColor="text1"/>
           <w:szCs w:val="24"/>
-        </w:rPr>
-        <w:t>管理：用户可以根据需要添加新的微服务，也可以查看、修改</w:t>
+          <w:highlight w:val="yellow"/>
+        </w:rPr>
+        <w:t>详情信息，如觉得不必要也可将该</w:t>
       </w:r>
       <w:proofErr w:type="gramStart"/>
       <w:r>
@@ -8183,6 +8289,7 @@
           <w:rFonts w:asciiTheme="minorEastAsia" w:eastAsiaTheme="minorEastAsia" w:hAnsiTheme="minorEastAsia" w:hint="eastAsia"/>
           <w:color w:val="000000" w:themeColor="text1"/>
           <w:szCs w:val="24"/>
+          <w:highlight w:val="yellow"/>
         </w:rPr>
         <w:t>微服务</w:t>
       </w:r>
@@ -8192,24 +8299,7 @@
           <w:rFonts w:asciiTheme="minorEastAsia" w:eastAsiaTheme="minorEastAsia" w:hAnsiTheme="minorEastAsia" w:hint="eastAsia"/>
           <w:color w:val="000000" w:themeColor="text1"/>
           <w:szCs w:val="24"/>
-        </w:rPr>
-        <w:t>详情信息，如觉得不必要也可将该</w:t>
-      </w:r>
-      <w:proofErr w:type="gramStart"/>
-      <w:r>
-        <w:rPr>
-          <w:rFonts w:asciiTheme="minorEastAsia" w:eastAsiaTheme="minorEastAsia" w:hAnsiTheme="minorEastAsia" w:hint="eastAsia"/>
-          <w:color w:val="000000" w:themeColor="text1"/>
-          <w:szCs w:val="24"/>
-        </w:rPr>
-        <w:t>微服务</w:t>
-      </w:r>
-      <w:proofErr w:type="gramEnd"/>
-      <w:r>
-        <w:rPr>
-          <w:rFonts w:asciiTheme="minorEastAsia" w:eastAsiaTheme="minorEastAsia" w:hAnsiTheme="minorEastAsia" w:hint="eastAsia"/>
-          <w:color w:val="000000" w:themeColor="text1"/>
-          <w:szCs w:val="24"/>
+          <w:highlight w:val="yellow"/>
         </w:rPr>
         <w:t>删除。</w:t>
       </w:r>
@@ -8229,6 +8319,7 @@
           <w:rFonts w:asciiTheme="minorEastAsia" w:eastAsiaTheme="minorEastAsia" w:hAnsiTheme="minorEastAsia" w:hint="eastAsia"/>
           <w:color w:val="000000" w:themeColor="text1"/>
           <w:szCs w:val="24"/>
+          <w:highlight w:val="yellow"/>
         </w:rPr>
         <w:t>（7）流程管理：主要包括流程名称、描述、问题、肯定动作和否定动作。可对流程进行修改、添加和删除。它管理</w:t>
       </w:r>
@@ -8238,6 +8329,7 @@
           <w:rFonts w:asciiTheme="minorEastAsia" w:eastAsiaTheme="minorEastAsia" w:hAnsiTheme="minorEastAsia" w:hint="eastAsia"/>
           <w:color w:val="000000" w:themeColor="text1"/>
           <w:szCs w:val="24"/>
+          <w:highlight w:val="yellow"/>
         </w:rPr>
         <w:t>一</w:t>
       </w:r>
@@ -8247,6 +8339,7 @@
           <w:rFonts w:asciiTheme="minorEastAsia" w:eastAsiaTheme="minorEastAsia" w:hAnsiTheme="minorEastAsia" w:hint="eastAsia"/>
           <w:color w:val="000000" w:themeColor="text1"/>
           <w:szCs w:val="24"/>
+          <w:highlight w:val="yellow"/>
         </w:rPr>
         <w:t>整个动作的流程。</w:t>
       </w:r>
@@ -8761,6 +8854,7 @@
           <w:color w:val="000000" w:themeColor="text1"/>
           <w:sz w:val="30"/>
           <w:szCs w:val="30"/>
+          <w:highlight w:val="yellow"/>
           <w:shd w:val="clear" w:color="auto" w:fill="FFFFFF"/>
           <w:vertAlign w:val="superscript"/>
         </w:rPr>
@@ -10392,6 +10486,7 @@
           <w:color w:val="000000" w:themeColor="text1"/>
           <w:sz w:val="21"/>
           <w:szCs w:val="21"/>
+          <w:highlight w:val="yellow"/>
         </w:rPr>
         <w:t>图4-1 系统的功能结构图</w:t>
       </w:r>
@@ -10761,6 +10856,7 @@
           <w:color w:val="000000" w:themeColor="text1"/>
           <w:sz w:val="28"/>
           <w:szCs w:val="28"/>
+          <w:highlight w:val="yellow"/>
         </w:rPr>
         <w:t xml:space="preserve">4.4  </w:t>
       </w:r>
@@ -10772,31 +10868,10 @@
           <w:color w:val="000000" w:themeColor="text1"/>
           <w:sz w:val="28"/>
           <w:szCs w:val="28"/>
-          <w:shd w:val="clear" w:color="auto" w:fill="FFFFFF"/>
-        </w:rPr>
-        <w:t>E-R</w:t>
-      </w:r>
-      <w:r>
-        <w:rPr>
-          <w:rFonts w:ascii="黑体" w:eastAsia="黑体" w:hAnsi="黑体" w:cs="微软雅黑" w:hint="eastAsia"/>
-          <w:b w:val="0"/>
-          <w:color w:val="000000" w:themeColor="text1"/>
-          <w:sz w:val="28"/>
-          <w:szCs w:val="28"/>
-          <w:shd w:val="clear" w:color="auto" w:fill="FFFFFF"/>
-        </w:rPr>
-        <w:t>图</w:t>
-      </w:r>
-      <w:r>
-        <w:rPr>
-          <w:rFonts w:ascii="黑体" w:eastAsia="黑体" w:hAnsi="黑体" w:cs="微软雅黑" w:hint="eastAsia"/>
-          <w:b w:val="0"/>
-          <w:color w:val="000000" w:themeColor="text1"/>
-          <w:sz w:val="28"/>
-          <w:szCs w:val="28"/>
-          <w:shd w:val="clear" w:color="auto" w:fill="FFFFFF"/>
-        </w:rPr>
-        <w:t>模型</w:t>
+          <w:highlight w:val="yellow"/>
+          <w:shd w:val="clear" w:color="auto" w:fill="FFFFFF"/>
+        </w:rPr>
+        <w:t>E-R图模型</w:t>
       </w:r>
     </w:p>
     <w:p>
@@ -11542,6 +11617,11 @@
       </w:r>
     </w:p>
     <w:p>
+      <w:pPr>
+        <w:rPr>
+          <w:highlight w:val="yellow"/>
+        </w:rPr>
+      </w:pPr>
       <w:r>
         <w:rPr>
           <w:rFonts w:hint="eastAsia"/>
@@ -11551,54 +11631,63 @@
       <w:r>
         <w:rPr>
           <w:rFonts w:hint="eastAsia"/>
+          <w:highlight w:val="yellow"/>
         </w:rPr>
         <w:t>用户首次登录之前必须先进行注册。</w:t>
       </w:r>
       <w:r>
         <w:rPr>
           <w:rFonts w:hint="eastAsia"/>
+          <w:highlight w:val="yellow"/>
         </w:rPr>
         <w:t>主要是要求</w:t>
       </w:r>
       <w:r>
         <w:rPr>
           <w:rFonts w:hint="eastAsia"/>
+          <w:highlight w:val="yellow"/>
         </w:rPr>
         <w:t>按要求填写必须的用户名和密码。</w:t>
       </w:r>
       <w:r>
         <w:rPr>
           <w:rFonts w:hint="eastAsia"/>
+          <w:highlight w:val="yellow"/>
         </w:rPr>
         <w:t>注册成功后，后台会返回一个唯一</w:t>
       </w:r>
       <w:r>
         <w:rPr>
           <w:rFonts w:hint="eastAsia"/>
+          <w:highlight w:val="yellow"/>
         </w:rPr>
         <w:t>token</w:t>
       </w:r>
       <w:r>
         <w:rPr>
           <w:rFonts w:hint="eastAsia"/>
+          <w:highlight w:val="yellow"/>
         </w:rPr>
         <w:t>，通过这个</w:t>
       </w:r>
       <w:r>
         <w:rPr>
           <w:rFonts w:hint="eastAsia"/>
+          <w:highlight w:val="yellow"/>
         </w:rPr>
         <w:t>token</w:t>
       </w:r>
       <w:r>
         <w:rPr>
           <w:rFonts w:hint="eastAsia"/>
+          <w:highlight w:val="yellow"/>
         </w:rPr>
         <w:t>，在用户再次登录时后台进行校验成功登录。前端主要是在进行注册请求之后查看状态，如果正常则告知用户注册成功并请他进行登录。</w:t>
       </w:r>
       <w:r>
         <w:rPr>
           <w:rFonts w:hint="eastAsia"/>
+          <w:highlight w:val="yellow"/>
         </w:rPr>
         <w:t>而用户在登录成功后将</w:t>
       </w:r>
@@ -11606,6 +11695,7 @@
       <w:r>
         <w:rPr>
           <w:rFonts w:hint="eastAsia"/>
+          <w:highlight w:val="yellow"/>
         </w:rPr>
         <w:t>vuex</w:t>
       </w:r>
@@ -11613,6 +11703,7 @@
       <w:r>
         <w:rPr>
           <w:rFonts w:hint="eastAsia"/>
+          <w:highlight w:val="yellow"/>
         </w:rPr>
         <w:t>的</w:t>
       </w:r>
@@ -11620,6 +11711,7 @@
       <w:r>
         <w:rPr>
           <w:rFonts w:hint="eastAsia"/>
+          <w:highlight w:val="yellow"/>
         </w:rPr>
         <w:t>setUserInfo</w:t>
       </w:r>
@@ -11627,12 +11719,14 @@
       <w:r>
         <w:rPr>
           <w:rFonts w:hint="eastAsia"/>
+          <w:highlight w:val="yellow"/>
         </w:rPr>
         <w:t>状态更新为当前用户登录信息。</w:t>
       </w:r>
       <w:r>
         <w:rPr>
           <w:rFonts w:hint="eastAsia"/>
+          <w:highlight w:val="yellow"/>
         </w:rPr>
         <w:t>也便于其他页面所需的相关信息显示。</w:t>
       </w:r>
@@ -11644,6 +11738,7 @@
       <w:r>
         <w:rPr>
           <w:rFonts w:hint="eastAsia"/>
+          <w:highlight w:val="yellow"/>
         </w:rPr>
         <w:t>页面截图：</w:t>
       </w:r>
@@ -11718,6 +11813,7 @@
           <w:rFonts w:asciiTheme="majorEastAsia" w:eastAsiaTheme="majorEastAsia" w:hAnsiTheme="majorEastAsia" w:hint="eastAsia"/>
           <w:sz w:val="21"/>
           <w:szCs w:val="21"/>
+          <w:highlight w:val="yellow"/>
         </w:rPr>
         <w:t>图5-1 登录/注册页面</w:t>
       </w:r>
@@ -12950,6 +13046,7 @@
       <w:r>
         <w:rPr>
           <w:rFonts w:hint="eastAsia"/>
+          <w:highlight w:val="yellow"/>
         </w:rPr>
         <w:t>页面截图：</w:t>
       </w:r>
@@ -13921,6 +14018,11 @@
     </w:p>
     <w:p/>
     <w:p>
+      <w:pPr>
+        <w:rPr>
+          <w:highlight w:val="yellow"/>
+        </w:rPr>
+      </w:pPr>
       <w:r>
         <w:rPr>
           <w:rFonts w:hint="eastAsia"/>
@@ -13930,14 +14032,21 @@
       <w:r>
         <w:rPr>
           <w:rFonts w:hint="eastAsia"/>
+          <w:highlight w:val="yellow"/>
         </w:rPr>
         <w:t>核心代码：</w:t>
       </w:r>
     </w:p>
     <w:p>
-      <w:r>
-        <w:rPr>
-          <w:rFonts w:hint="eastAsia"/>
+      <w:pPr>
+        <w:rPr>
+          <w:highlight w:val="yellow"/>
+        </w:rPr>
+      </w:pPr>
+      <w:r>
+        <w:rPr>
+          <w:rFonts w:hint="eastAsia"/>
+          <w:highlight w:val="yellow"/>
         </w:rPr>
         <w:tab/>
         <w:t xml:space="preserve">// </w:t>
@@ -13945,690 +14054,1322 @@
       <w:r>
         <w:rPr>
           <w:rFonts w:hint="eastAsia"/>
+          <w:highlight w:val="yellow"/>
         </w:rPr>
         <w:t>获取某场景详情</w:t>
       </w:r>
     </w:p>
     <w:p>
-      <w:r>
+      <w:pPr>
+        <w:rPr>
+          <w:highlight w:val="yellow"/>
+        </w:rPr>
+      </w:pPr>
+      <w:r>
+        <w:rPr>
+          <w:highlight w:val="yellow"/>
+        </w:rPr>
         <w:t xml:space="preserve">    </w:t>
       </w:r>
       <w:proofErr w:type="spellStart"/>
       <w:proofErr w:type="gramStart"/>
       <w:r>
+        <w:rPr>
+          <w:highlight w:val="yellow"/>
+        </w:rPr>
         <w:t>getIntentsDetail</w:t>
       </w:r>
       <w:proofErr w:type="spellEnd"/>
       <w:proofErr w:type="gramEnd"/>
       <w:r>
+        <w:rPr>
+          <w:highlight w:val="yellow"/>
+        </w:rPr>
         <w:t xml:space="preserve"> (</w:t>
       </w:r>
       <w:proofErr w:type="spellStart"/>
       <w:r>
+        <w:rPr>
+          <w:highlight w:val="yellow"/>
+        </w:rPr>
         <w:t>selectIntent</w:t>
       </w:r>
       <w:proofErr w:type="spellEnd"/>
       <w:r>
+        <w:rPr>
+          <w:highlight w:val="yellow"/>
+        </w:rPr>
         <w:t>) {</w:t>
       </w:r>
     </w:p>
     <w:p>
-      <w:r>
+      <w:pPr>
+        <w:rPr>
+          <w:highlight w:val="yellow"/>
+        </w:rPr>
+      </w:pPr>
+      <w:r>
+        <w:rPr>
+          <w:highlight w:val="yellow"/>
+        </w:rPr>
         <w:t xml:space="preserve">      </w:t>
       </w:r>
       <w:proofErr w:type="spellStart"/>
       <w:r>
+        <w:rPr>
+          <w:highlight w:val="yellow"/>
+        </w:rPr>
         <w:t>this.intentId</w:t>
       </w:r>
       <w:proofErr w:type="spellEnd"/>
       <w:r>
+        <w:rPr>
+          <w:highlight w:val="yellow"/>
+        </w:rPr>
         <w:t xml:space="preserve"> = </w:t>
       </w:r>
       <w:proofErr w:type="spellStart"/>
       <w:r>
+        <w:rPr>
+          <w:highlight w:val="yellow"/>
+        </w:rPr>
         <w:t>selectIntent</w:t>
       </w:r>
       <w:proofErr w:type="spellEnd"/>
     </w:p>
     <w:p>
-      <w:r>
+      <w:pPr>
+        <w:rPr>
+          <w:highlight w:val="yellow"/>
+        </w:rPr>
+      </w:pPr>
+      <w:r>
+        <w:rPr>
+          <w:highlight w:val="yellow"/>
+        </w:rPr>
         <w:t xml:space="preserve">      </w:t>
       </w:r>
       <w:proofErr w:type="spellStart"/>
       <w:r>
+        <w:rPr>
+          <w:highlight w:val="yellow"/>
+        </w:rPr>
         <w:t>this</w:t>
       </w:r>
       <w:proofErr w:type="gramStart"/>
       <w:r>
+        <w:rPr>
+          <w:highlight w:val="yellow"/>
+        </w:rPr>
         <w:t>.$</w:t>
       </w:r>
       <w:proofErr w:type="gramEnd"/>
       <w:r>
+        <w:rPr>
+          <w:highlight w:val="yellow"/>
+        </w:rPr>
         <w:t>axios.post</w:t>
       </w:r>
       <w:proofErr w:type="spellEnd"/>
       <w:r>
+        <w:rPr>
+          <w:highlight w:val="yellow"/>
+        </w:rPr>
         <w:t xml:space="preserve">('intent/detail', { id: </w:t>
       </w:r>
       <w:proofErr w:type="spellStart"/>
       <w:r>
+        <w:rPr>
+          <w:highlight w:val="yellow"/>
+        </w:rPr>
         <w:t>this.getIntentId</w:t>
       </w:r>
       <w:proofErr w:type="spellEnd"/>
       <w:r>
+        <w:rPr>
+          <w:highlight w:val="yellow"/>
+        </w:rPr>
         <w:t xml:space="preserve"> }).then(response =&gt; {</w:t>
       </w:r>
     </w:p>
     <w:p>
-      <w:r>
+      <w:pPr>
+        <w:rPr>
+          <w:highlight w:val="yellow"/>
+        </w:rPr>
+      </w:pPr>
+      <w:r>
+        <w:rPr>
+          <w:highlight w:val="yellow"/>
+        </w:rPr>
         <w:t xml:space="preserve">        </w:t>
       </w:r>
       <w:proofErr w:type="gramStart"/>
       <w:r>
+        <w:rPr>
+          <w:highlight w:val="yellow"/>
+        </w:rPr>
         <w:t>if</w:t>
       </w:r>
       <w:proofErr w:type="gramEnd"/>
       <w:r>
+        <w:rPr>
+          <w:highlight w:val="yellow"/>
+        </w:rPr>
         <w:t xml:space="preserve"> (</w:t>
       </w:r>
       <w:proofErr w:type="spellStart"/>
       <w:r>
+        <w:rPr>
+          <w:highlight w:val="yellow"/>
+        </w:rPr>
         <w:t>response.data</w:t>
       </w:r>
       <w:proofErr w:type="spellEnd"/>
       <w:r>
+        <w:rPr>
+          <w:highlight w:val="yellow"/>
+        </w:rPr>
         <w:t>) {</w:t>
       </w:r>
     </w:p>
     <w:p>
-      <w:r>
+      <w:pPr>
+        <w:rPr>
+          <w:highlight w:val="yellow"/>
+        </w:rPr>
+      </w:pPr>
+      <w:r>
+        <w:rPr>
+          <w:highlight w:val="yellow"/>
+        </w:rPr>
         <w:t xml:space="preserve">          </w:t>
       </w:r>
       <w:r>
         <w:rPr>
           <w:rFonts w:hint="eastAsia"/>
+          <w:highlight w:val="yellow"/>
         </w:rPr>
         <w:t xml:space="preserve">// </w:t>
       </w:r>
       <w:r>
         <w:rPr>
           <w:rFonts w:hint="eastAsia"/>
+          <w:highlight w:val="yellow"/>
         </w:rPr>
         <w:t>为每个对象赋值</w:t>
       </w:r>
     </w:p>
     <w:p>
-      <w:r>
+      <w:pPr>
+        <w:rPr>
+          <w:highlight w:val="yellow"/>
+        </w:rPr>
+      </w:pPr>
+      <w:r>
+        <w:rPr>
+          <w:highlight w:val="yellow"/>
+        </w:rPr>
         <w:t xml:space="preserve">          </w:t>
       </w:r>
       <w:proofErr w:type="spellStart"/>
       <w:r>
+        <w:rPr>
+          <w:highlight w:val="yellow"/>
+        </w:rPr>
         <w:t>this.selectInputList</w:t>
       </w:r>
       <w:proofErr w:type="spellEnd"/>
       <w:r>
+        <w:rPr>
+          <w:highlight w:val="yellow"/>
+        </w:rPr>
         <w:t xml:space="preserve"> = </w:t>
       </w:r>
       <w:proofErr w:type="spellStart"/>
       <w:r>
+        <w:rPr>
+          <w:highlight w:val="yellow"/>
+        </w:rPr>
         <w:t>data.inputObj</w:t>
       </w:r>
       <w:proofErr w:type="spellEnd"/>
       <w:r>
+        <w:rPr>
+          <w:highlight w:val="yellow"/>
+        </w:rPr>
         <w:t xml:space="preserve"> || []</w:t>
       </w:r>
     </w:p>
     <w:p>
-      <w:r>
+      <w:pPr>
+        <w:rPr>
+          <w:highlight w:val="yellow"/>
+        </w:rPr>
+      </w:pPr>
+      <w:r>
+        <w:rPr>
+          <w:highlight w:val="yellow"/>
+        </w:rPr>
         <w:t xml:space="preserve">          </w:t>
       </w:r>
       <w:proofErr w:type="gramStart"/>
       <w:r>
+        <w:rPr>
+          <w:highlight w:val="yellow"/>
+        </w:rPr>
         <w:t>for</w:t>
       </w:r>
       <w:proofErr w:type="gramEnd"/>
       <w:r>
+        <w:rPr>
+          <w:highlight w:val="yellow"/>
+        </w:rPr>
         <w:t xml:space="preserve"> (let index = 0; index &lt; </w:t>
       </w:r>
       <w:proofErr w:type="spellStart"/>
       <w:r>
+        <w:rPr>
+          <w:highlight w:val="yellow"/>
+        </w:rPr>
         <w:t>this.entitiesList.length</w:t>
       </w:r>
       <w:proofErr w:type="spellEnd"/>
       <w:r>
+        <w:rPr>
+          <w:highlight w:val="yellow"/>
+        </w:rPr>
         <w:t>; index++) {</w:t>
       </w:r>
     </w:p>
     <w:p>
-      <w:r>
+      <w:pPr>
+        <w:rPr>
+          <w:highlight w:val="yellow"/>
+        </w:rPr>
+      </w:pPr>
+      <w:r>
+        <w:rPr>
+          <w:highlight w:val="yellow"/>
+        </w:rPr>
         <w:t xml:space="preserve">            </w:t>
       </w:r>
       <w:proofErr w:type="gramStart"/>
       <w:r>
+        <w:rPr>
+          <w:highlight w:val="yellow"/>
+        </w:rPr>
         <w:t>for</w:t>
       </w:r>
       <w:proofErr w:type="gramEnd"/>
       <w:r>
+        <w:rPr>
+          <w:highlight w:val="yellow"/>
+        </w:rPr>
         <w:t xml:space="preserve"> (let </w:t>
       </w:r>
       <w:proofErr w:type="spellStart"/>
       <w:r>
+        <w:rPr>
+          <w:highlight w:val="yellow"/>
+        </w:rPr>
         <w:t>i</w:t>
       </w:r>
       <w:proofErr w:type="spellEnd"/>
       <w:r>
+        <w:rPr>
+          <w:highlight w:val="yellow"/>
+        </w:rPr>
         <w:t xml:space="preserve"> = 0; </w:t>
       </w:r>
       <w:proofErr w:type="spellStart"/>
       <w:r>
+        <w:rPr>
+          <w:highlight w:val="yellow"/>
+        </w:rPr>
         <w:t>i</w:t>
       </w:r>
       <w:proofErr w:type="spellEnd"/>
       <w:r>
+        <w:rPr>
+          <w:highlight w:val="yellow"/>
+        </w:rPr>
         <w:t xml:space="preserve"> &lt; </w:t>
       </w:r>
       <w:proofErr w:type="spellStart"/>
       <w:r>
+        <w:rPr>
+          <w:highlight w:val="yellow"/>
+        </w:rPr>
         <w:t>this.askList.length</w:t>
       </w:r>
       <w:proofErr w:type="spellEnd"/>
       <w:r>
+        <w:rPr>
+          <w:highlight w:val="yellow"/>
+        </w:rPr>
         <w:t xml:space="preserve">; </w:t>
       </w:r>
       <w:proofErr w:type="spellStart"/>
       <w:r>
+        <w:rPr>
+          <w:highlight w:val="yellow"/>
+        </w:rPr>
         <w:t>i</w:t>
       </w:r>
       <w:proofErr w:type="spellEnd"/>
       <w:r>
+        <w:rPr>
+          <w:highlight w:val="yellow"/>
+        </w:rPr>
         <w:t>++) {</w:t>
       </w:r>
     </w:p>
     <w:p>
-      <w:r>
+      <w:pPr>
+        <w:rPr>
+          <w:highlight w:val="yellow"/>
+        </w:rPr>
+      </w:pPr>
+      <w:r>
+        <w:rPr>
+          <w:highlight w:val="yellow"/>
+        </w:rPr>
         <w:t xml:space="preserve">              </w:t>
       </w:r>
       <w:proofErr w:type="gramStart"/>
       <w:r>
+        <w:rPr>
+          <w:highlight w:val="yellow"/>
+        </w:rPr>
         <w:t>for</w:t>
       </w:r>
       <w:proofErr w:type="gramEnd"/>
       <w:r>
+        <w:rPr>
+          <w:highlight w:val="yellow"/>
+        </w:rPr>
         <w:t xml:space="preserve"> (let j = 0; j &lt; </w:t>
       </w:r>
       <w:proofErr w:type="spellStart"/>
       <w:r>
+        <w:rPr>
+          <w:highlight w:val="yellow"/>
+        </w:rPr>
         <w:t>this.askList</w:t>
       </w:r>
       <w:proofErr w:type="spellEnd"/>
       <w:r>
+        <w:rPr>
+          <w:highlight w:val="yellow"/>
+        </w:rPr>
         <w:t>[</w:t>
       </w:r>
       <w:proofErr w:type="spellStart"/>
       <w:r>
+        <w:rPr>
+          <w:highlight w:val="yellow"/>
+        </w:rPr>
         <w:t>i</w:t>
       </w:r>
       <w:proofErr w:type="spellEnd"/>
       <w:r>
+        <w:rPr>
+          <w:highlight w:val="yellow"/>
+        </w:rPr>
         <w:t>].</w:t>
       </w:r>
       <w:proofErr w:type="spellStart"/>
       <w:r>
+        <w:rPr>
+          <w:highlight w:val="yellow"/>
+        </w:rPr>
         <w:t>entitys.length</w:t>
       </w:r>
       <w:proofErr w:type="spellEnd"/>
       <w:r>
+        <w:rPr>
+          <w:highlight w:val="yellow"/>
+        </w:rPr>
         <w:t>; j++) {</w:t>
       </w:r>
     </w:p>
     <w:p>
-      <w:r>
+      <w:pPr>
+        <w:rPr>
+          <w:highlight w:val="yellow"/>
+        </w:rPr>
+      </w:pPr>
+      <w:r>
+        <w:rPr>
+          <w:highlight w:val="yellow"/>
+        </w:rPr>
         <w:t xml:space="preserve">                </w:t>
       </w:r>
       <w:proofErr w:type="gramStart"/>
       <w:r>
+        <w:rPr>
+          <w:highlight w:val="yellow"/>
+        </w:rPr>
         <w:t>if</w:t>
       </w:r>
       <w:proofErr w:type="gramEnd"/>
       <w:r>
+        <w:rPr>
+          <w:highlight w:val="yellow"/>
+        </w:rPr>
         <w:t xml:space="preserve"> (</w:t>
       </w:r>
       <w:proofErr w:type="spellStart"/>
       <w:r>
+        <w:rPr>
+          <w:highlight w:val="yellow"/>
+        </w:rPr>
         <w:t>this.askList</w:t>
       </w:r>
       <w:proofErr w:type="spellEnd"/>
       <w:r>
+        <w:rPr>
+          <w:highlight w:val="yellow"/>
+        </w:rPr>
         <w:t>[</w:t>
       </w:r>
       <w:proofErr w:type="spellStart"/>
       <w:r>
+        <w:rPr>
+          <w:highlight w:val="yellow"/>
+        </w:rPr>
         <w:t>i</w:t>
       </w:r>
       <w:proofErr w:type="spellEnd"/>
       <w:r>
+        <w:rPr>
+          <w:highlight w:val="yellow"/>
+        </w:rPr>
         <w:t>].</w:t>
       </w:r>
       <w:proofErr w:type="spellStart"/>
       <w:r>
+        <w:rPr>
+          <w:highlight w:val="yellow"/>
+        </w:rPr>
         <w:t>entitys</w:t>
       </w:r>
       <w:proofErr w:type="spellEnd"/>
       <w:r>
+        <w:rPr>
+          <w:highlight w:val="yellow"/>
+        </w:rPr>
         <w:t xml:space="preserve">[j].entity === </w:t>
       </w:r>
       <w:proofErr w:type="spellStart"/>
       <w:r>
+        <w:rPr>
+          <w:highlight w:val="yellow"/>
+        </w:rPr>
         <w:t>this.entitiesList</w:t>
       </w:r>
       <w:proofErr w:type="spellEnd"/>
       <w:r>
+        <w:rPr>
+          <w:highlight w:val="yellow"/>
+        </w:rPr>
         <w:t>[index].pinyin) {</w:t>
       </w:r>
     </w:p>
     <w:p>
-      <w:r>
+      <w:pPr>
+        <w:rPr>
+          <w:highlight w:val="yellow"/>
+        </w:rPr>
+      </w:pPr>
+      <w:r>
+        <w:rPr>
+          <w:highlight w:val="yellow"/>
+        </w:rPr>
         <w:t xml:space="preserve">                  </w:t>
       </w:r>
       <w:proofErr w:type="spellStart"/>
       <w:r>
+        <w:rPr>
+          <w:highlight w:val="yellow"/>
+        </w:rPr>
         <w:t>this.askList</w:t>
       </w:r>
       <w:proofErr w:type="spellEnd"/>
       <w:r>
+        <w:rPr>
+          <w:highlight w:val="yellow"/>
+        </w:rPr>
         <w:t>[</w:t>
       </w:r>
       <w:proofErr w:type="spellStart"/>
       <w:r>
+        <w:rPr>
+          <w:highlight w:val="yellow"/>
+        </w:rPr>
         <w:t>i</w:t>
       </w:r>
       <w:proofErr w:type="spellEnd"/>
       <w:r>
+        <w:rPr>
+          <w:highlight w:val="yellow"/>
+        </w:rPr>
         <w:t>].</w:t>
       </w:r>
       <w:proofErr w:type="spellStart"/>
       <w:r>
+        <w:rPr>
+          <w:highlight w:val="yellow"/>
+        </w:rPr>
         <w:t>entitys</w:t>
       </w:r>
       <w:proofErr w:type="spellEnd"/>
       <w:r>
+        <w:rPr>
+          <w:highlight w:val="yellow"/>
+        </w:rPr>
         <w:t xml:space="preserve">[j].type = </w:t>
       </w:r>
       <w:proofErr w:type="spellStart"/>
       <w:proofErr w:type="gramStart"/>
       <w:r>
+        <w:rPr>
+          <w:highlight w:val="yellow"/>
+        </w:rPr>
         <w:t>this.entitiesList</w:t>
       </w:r>
       <w:proofErr w:type="spellEnd"/>
       <w:r>
+        <w:rPr>
+          <w:highlight w:val="yellow"/>
+        </w:rPr>
         <w:t>[</w:t>
       </w:r>
       <w:proofErr w:type="gramEnd"/>
       <w:r>
+        <w:rPr>
+          <w:highlight w:val="yellow"/>
+        </w:rPr>
         <w:t>index].name</w:t>
       </w:r>
     </w:p>
     <w:p>
-      <w:r>
+      <w:pPr>
+        <w:rPr>
+          <w:highlight w:val="yellow"/>
+        </w:rPr>
+      </w:pPr>
+      <w:r>
+        <w:rPr>
+          <w:highlight w:val="yellow"/>
+        </w:rPr>
         <w:t xml:space="preserve">                }</w:t>
       </w:r>
     </w:p>
     <w:p>
-      <w:r>
+      <w:pPr>
+        <w:rPr>
+          <w:highlight w:val="yellow"/>
+        </w:rPr>
+      </w:pPr>
+      <w:r>
+        <w:rPr>
+          <w:highlight w:val="yellow"/>
+        </w:rPr>
         <w:t xml:space="preserve">              }</w:t>
       </w:r>
     </w:p>
     <w:p>
-      <w:r>
+      <w:pPr>
+        <w:rPr>
+          <w:highlight w:val="yellow"/>
+        </w:rPr>
+      </w:pPr>
+      <w:r>
+        <w:rPr>
+          <w:highlight w:val="yellow"/>
+        </w:rPr>
         <w:t xml:space="preserve">            }</w:t>
       </w:r>
     </w:p>
     <w:p>
-      <w:r>
+      <w:pPr>
+        <w:rPr>
+          <w:highlight w:val="yellow"/>
+        </w:rPr>
+      </w:pPr>
+      <w:r>
+        <w:rPr>
+          <w:highlight w:val="yellow"/>
+        </w:rPr>
         <w:t xml:space="preserve">          }</w:t>
       </w:r>
     </w:p>
     <w:p>
-      <w:r>
+      <w:pPr>
+        <w:rPr>
+          <w:highlight w:val="yellow"/>
+        </w:rPr>
+      </w:pPr>
+      <w:r>
+        <w:rPr>
+          <w:highlight w:val="yellow"/>
+        </w:rPr>
         <w:lastRenderedPageBreak/>
         <w:t xml:space="preserve">          </w:t>
       </w:r>
       <w:proofErr w:type="gramStart"/>
       <w:r>
+        <w:rPr>
+          <w:highlight w:val="yellow"/>
+        </w:rPr>
         <w:t>if</w:t>
       </w:r>
       <w:proofErr w:type="gramEnd"/>
       <w:r>
+        <w:rPr>
+          <w:highlight w:val="yellow"/>
+        </w:rPr>
         <w:t xml:space="preserve"> (</w:t>
       </w:r>
       <w:proofErr w:type="spellStart"/>
       <w:r>
+        <w:rPr>
+          <w:highlight w:val="yellow"/>
+        </w:rPr>
         <w:t>this.askList.length</w:t>
       </w:r>
       <w:proofErr w:type="spellEnd"/>
       <w:r>
+        <w:rPr>
+          <w:highlight w:val="yellow"/>
+        </w:rPr>
         <w:t xml:space="preserve"> &lt; 1) {</w:t>
       </w:r>
     </w:p>
     <w:p>
-      <w:r>
+      <w:pPr>
+        <w:rPr>
+          <w:highlight w:val="yellow"/>
+        </w:rPr>
+      </w:pPr>
+      <w:r>
+        <w:rPr>
+          <w:highlight w:val="yellow"/>
+        </w:rPr>
         <w:t xml:space="preserve">            </w:t>
       </w:r>
       <w:proofErr w:type="spellStart"/>
       <w:proofErr w:type="gramStart"/>
       <w:r>
+        <w:rPr>
+          <w:highlight w:val="yellow"/>
+        </w:rPr>
         <w:t>this.askList.push</w:t>
       </w:r>
       <w:proofErr w:type="spellEnd"/>
       <w:r>
+        <w:rPr>
+          <w:highlight w:val="yellow"/>
+        </w:rPr>
         <w:t>(</w:t>
       </w:r>
       <w:proofErr w:type="gramEnd"/>
       <w:r>
+        <w:rPr>
+          <w:highlight w:val="yellow"/>
+        </w:rPr>
         <w:t xml:space="preserve">{ text: </w:t>
       </w:r>
       <w:proofErr w:type="spellStart"/>
       <w:r>
+        <w:rPr>
+          <w:highlight w:val="yellow"/>
+        </w:rPr>
         <w:t>this.askList.text</w:t>
       </w:r>
       <w:proofErr w:type="spellEnd"/>
       <w:r>
+        <w:rPr>
+          <w:highlight w:val="yellow"/>
+        </w:rPr>
         <w:t xml:space="preserve">, </w:t>
       </w:r>
       <w:proofErr w:type="spellStart"/>
       <w:r>
+        <w:rPr>
+          <w:highlight w:val="yellow"/>
+        </w:rPr>
         <w:t>entitys</w:t>
       </w:r>
       <w:proofErr w:type="spellEnd"/>
       <w:r>
+        <w:rPr>
+          <w:highlight w:val="yellow"/>
+        </w:rPr>
         <w:t>: [] })</w:t>
       </w:r>
     </w:p>
     <w:p>
-      <w:r>
+      <w:pPr>
+        <w:rPr>
+          <w:highlight w:val="yellow"/>
+        </w:rPr>
+      </w:pPr>
+      <w:r>
+        <w:rPr>
+          <w:highlight w:val="yellow"/>
+        </w:rPr>
         <w:t xml:space="preserve">          }</w:t>
       </w:r>
     </w:p>
     <w:p>
-      <w:r>
+      <w:pPr>
+        <w:rPr>
+          <w:highlight w:val="yellow"/>
+        </w:rPr>
+      </w:pPr>
+      <w:r>
+        <w:rPr>
+          <w:highlight w:val="yellow"/>
+        </w:rPr>
         <w:t xml:space="preserve">          </w:t>
       </w:r>
       <w:proofErr w:type="spellStart"/>
       <w:r>
+        <w:rPr>
+          <w:highlight w:val="yellow"/>
+        </w:rPr>
         <w:t>this.slotList</w:t>
       </w:r>
       <w:proofErr w:type="spellEnd"/>
       <w:r>
+        <w:rPr>
+          <w:highlight w:val="yellow"/>
+        </w:rPr>
         <w:t xml:space="preserve"> = </w:t>
       </w:r>
       <w:proofErr w:type="spellStart"/>
       <w:r>
+        <w:rPr>
+          <w:highlight w:val="yellow"/>
+        </w:rPr>
         <w:t>data.slotList</w:t>
       </w:r>
       <w:proofErr w:type="spellEnd"/>
     </w:p>
     <w:p>
-      <w:r>
+      <w:pPr>
+        <w:rPr>
+          <w:highlight w:val="yellow"/>
+        </w:rPr>
+      </w:pPr>
+      <w:r>
+        <w:rPr>
+          <w:highlight w:val="yellow"/>
+        </w:rPr>
         <w:t xml:space="preserve">          </w:t>
       </w:r>
       <w:proofErr w:type="gramStart"/>
       <w:r>
+        <w:rPr>
+          <w:highlight w:val="yellow"/>
+        </w:rPr>
         <w:t>if</w:t>
       </w:r>
       <w:proofErr w:type="gramEnd"/>
       <w:r>
+        <w:rPr>
+          <w:highlight w:val="yellow"/>
+        </w:rPr>
         <w:t xml:space="preserve"> (</w:t>
       </w:r>
       <w:proofErr w:type="spellStart"/>
       <w:r>
+        <w:rPr>
+          <w:highlight w:val="yellow"/>
+        </w:rPr>
         <w:t>this.slotList.length</w:t>
       </w:r>
       <w:proofErr w:type="spellEnd"/>
       <w:r>
+        <w:rPr>
+          <w:highlight w:val="yellow"/>
+        </w:rPr>
         <w:t xml:space="preserve"> &lt; 1) {</w:t>
       </w:r>
     </w:p>
     <w:p>
-      <w:r>
+      <w:pPr>
+        <w:rPr>
+          <w:highlight w:val="yellow"/>
+        </w:rPr>
+      </w:pPr>
+      <w:r>
+        <w:rPr>
+          <w:highlight w:val="yellow"/>
+        </w:rPr>
         <w:t xml:space="preserve">            </w:t>
       </w:r>
       <w:proofErr w:type="spellStart"/>
       <w:proofErr w:type="gramStart"/>
       <w:r>
+        <w:rPr>
+          <w:highlight w:val="yellow"/>
+        </w:rPr>
         <w:t>this.slotList.push</w:t>
       </w:r>
       <w:proofErr w:type="spellEnd"/>
       <w:r>
+        <w:rPr>
+          <w:highlight w:val="yellow"/>
+        </w:rPr>
         <w:t>(</w:t>
       </w:r>
       <w:proofErr w:type="gramEnd"/>
       <w:r>
+        <w:rPr>
+          <w:highlight w:val="yellow"/>
+        </w:rPr>
         <w:t xml:space="preserve">{ </w:t>
       </w:r>
       <w:proofErr w:type="spellStart"/>
       <w:r>
+        <w:rPr>
+          <w:highlight w:val="yellow"/>
+        </w:rPr>
         <w:t>defValue</w:t>
       </w:r>
       <w:proofErr w:type="spellEnd"/>
       <w:r>
+        <w:rPr>
+          <w:highlight w:val="yellow"/>
+        </w:rPr>
         <w:t xml:space="preserve">: </w:t>
       </w:r>
       <w:proofErr w:type="spellStart"/>
       <w:r>
+        <w:rPr>
+          <w:highlight w:val="yellow"/>
+        </w:rPr>
         <w:t>this.slotList.defValue</w:t>
       </w:r>
       <w:proofErr w:type="spellEnd"/>
       <w:r>
+        <w:rPr>
+          <w:highlight w:val="yellow"/>
+        </w:rPr>
         <w:t xml:space="preserve">, </w:t>
       </w:r>
       <w:proofErr w:type="spellStart"/>
       <w:r>
+        <w:rPr>
+          <w:highlight w:val="yellow"/>
+        </w:rPr>
         <w:t>typeName</w:t>
       </w:r>
       <w:proofErr w:type="spellEnd"/>
       <w:r>
+        <w:rPr>
+          <w:highlight w:val="yellow"/>
+        </w:rPr>
         <w:t xml:space="preserve">: </w:t>
       </w:r>
       <w:proofErr w:type="spellStart"/>
       <w:r>
+        <w:rPr>
+          <w:highlight w:val="yellow"/>
+        </w:rPr>
         <w:t>this.slotList.typeName</w:t>
       </w:r>
       <w:proofErr w:type="spellEnd"/>
       <w:r>
+        <w:rPr>
+          <w:highlight w:val="yellow"/>
+        </w:rPr>
         <w:t xml:space="preserve">, </w:t>
       </w:r>
       <w:proofErr w:type="spellStart"/>
       <w:r>
+        <w:rPr>
+          <w:highlight w:val="yellow"/>
+        </w:rPr>
         <w:t>dictName</w:t>
       </w:r>
       <w:proofErr w:type="spellEnd"/>
       <w:r>
+        <w:rPr>
+          <w:highlight w:val="yellow"/>
+        </w:rPr>
         <w:t xml:space="preserve">: </w:t>
       </w:r>
       <w:proofErr w:type="spellStart"/>
       <w:r>
+        <w:rPr>
+          <w:highlight w:val="yellow"/>
+        </w:rPr>
         <w:t>this.slotList.dictName</w:t>
       </w:r>
       <w:proofErr w:type="spellEnd"/>
       <w:r>
+        <w:rPr>
+          <w:highlight w:val="yellow"/>
+        </w:rPr>
         <w:t>, flag: false, message: '' })</w:t>
       </w:r>
     </w:p>
     <w:p>
-      <w:r>
+      <w:pPr>
+        <w:rPr>
+          <w:highlight w:val="yellow"/>
+        </w:rPr>
+      </w:pPr>
+      <w:r>
+        <w:rPr>
+          <w:highlight w:val="yellow"/>
+        </w:rPr>
         <w:t xml:space="preserve">          } else {</w:t>
       </w:r>
     </w:p>
     <w:p>
-      <w:r>
+      <w:pPr>
+        <w:rPr>
+          <w:highlight w:val="yellow"/>
+        </w:rPr>
+      </w:pPr>
+      <w:r>
+        <w:rPr>
+          <w:highlight w:val="yellow"/>
+        </w:rPr>
         <w:t xml:space="preserve">            </w:t>
       </w:r>
       <w:proofErr w:type="gramStart"/>
       <w:r>
+        <w:rPr>
+          <w:highlight w:val="yellow"/>
+        </w:rPr>
         <w:t>for</w:t>
       </w:r>
       <w:proofErr w:type="gramEnd"/>
       <w:r>
+        <w:rPr>
+          <w:highlight w:val="yellow"/>
+        </w:rPr>
         <w:t xml:space="preserve"> (let item of </w:t>
       </w:r>
       <w:proofErr w:type="spellStart"/>
       <w:r>
+        <w:rPr>
+          <w:highlight w:val="yellow"/>
+        </w:rPr>
         <w:t>this.slotList</w:t>
       </w:r>
       <w:proofErr w:type="spellEnd"/>
       <w:r>
+        <w:rPr>
+          <w:highlight w:val="yellow"/>
+        </w:rPr>
         <w:t>) {</w:t>
       </w:r>
     </w:p>
     <w:p>
-      <w:r>
+      <w:pPr>
+        <w:rPr>
+          <w:highlight w:val="yellow"/>
+        </w:rPr>
+      </w:pPr>
+      <w:r>
+        <w:rPr>
+          <w:highlight w:val="yellow"/>
+        </w:rPr>
         <w:t xml:space="preserve">              </w:t>
       </w:r>
       <w:proofErr w:type="gramStart"/>
       <w:r>
+        <w:rPr>
+          <w:highlight w:val="yellow"/>
+        </w:rPr>
         <w:t>if</w:t>
       </w:r>
       <w:proofErr w:type="gramEnd"/>
       <w:r>
+        <w:rPr>
+          <w:highlight w:val="yellow"/>
+        </w:rPr>
         <w:t xml:space="preserve"> (</w:t>
       </w:r>
       <w:proofErr w:type="spellStart"/>
       <w:r>
+        <w:rPr>
+          <w:highlight w:val="yellow"/>
+        </w:rPr>
         <w:t>item.flag</w:t>
       </w:r>
       <w:proofErr w:type="spellEnd"/>
       <w:r>
+        <w:rPr>
+          <w:highlight w:val="yellow"/>
+        </w:rPr>
         <w:t xml:space="preserve"> === 'false') {</w:t>
       </w:r>
     </w:p>
     <w:p>
-      <w:r>
+      <w:pPr>
+        <w:rPr>
+          <w:highlight w:val="yellow"/>
+        </w:rPr>
+      </w:pPr>
+      <w:r>
+        <w:rPr>
+          <w:highlight w:val="yellow"/>
+        </w:rPr>
         <w:t xml:space="preserve">                </w:t>
       </w:r>
       <w:proofErr w:type="spellStart"/>
       <w:r>
+        <w:rPr>
+          <w:highlight w:val="yellow"/>
+        </w:rPr>
         <w:t>item.flag</w:t>
       </w:r>
       <w:proofErr w:type="spellEnd"/>
       <w:r>
+        <w:rPr>
+          <w:highlight w:val="yellow"/>
+        </w:rPr>
         <w:t xml:space="preserve"> = false</w:t>
       </w:r>
     </w:p>
     <w:p>
-      <w:r>
+      <w:pPr>
+        <w:rPr>
+          <w:highlight w:val="yellow"/>
+        </w:rPr>
+      </w:pPr>
+      <w:r>
+        <w:rPr>
+          <w:highlight w:val="yellow"/>
+        </w:rPr>
         <w:t xml:space="preserve">              } else if (</w:t>
       </w:r>
       <w:proofErr w:type="spellStart"/>
       <w:r>
+        <w:rPr>
+          <w:highlight w:val="yellow"/>
+        </w:rPr>
         <w:t>item.flag</w:t>
       </w:r>
       <w:proofErr w:type="spellEnd"/>
       <w:r>
+        <w:rPr>
+          <w:highlight w:val="yellow"/>
+        </w:rPr>
         <w:t xml:space="preserve"> === 'true') {</w:t>
       </w:r>
     </w:p>
     <w:p>
-      <w:r>
+      <w:pPr>
+        <w:rPr>
+          <w:highlight w:val="yellow"/>
+        </w:rPr>
+      </w:pPr>
+      <w:r>
+        <w:rPr>
+          <w:highlight w:val="yellow"/>
+        </w:rPr>
         <w:t xml:space="preserve">                </w:t>
       </w:r>
       <w:proofErr w:type="spellStart"/>
       <w:r>
+        <w:rPr>
+          <w:highlight w:val="yellow"/>
+        </w:rPr>
         <w:t>item.flag</w:t>
       </w:r>
       <w:proofErr w:type="spellEnd"/>
       <w:r>
+        <w:rPr>
+          <w:highlight w:val="yellow"/>
+        </w:rPr>
         <w:t xml:space="preserve"> = true</w:t>
       </w:r>
     </w:p>
     <w:p>
-      <w:r>
+      <w:pPr>
+        <w:rPr>
+          <w:highlight w:val="yellow"/>
+        </w:rPr>
+      </w:pPr>
+      <w:r>
+        <w:rPr>
+          <w:highlight w:val="yellow"/>
+        </w:rPr>
         <w:t xml:space="preserve">              }</w:t>
       </w:r>
     </w:p>
     <w:p>
-      <w:r>
+      <w:pPr>
+        <w:rPr>
+          <w:highlight w:val="yellow"/>
+        </w:rPr>
+      </w:pPr>
+      <w:r>
+        <w:rPr>
+          <w:highlight w:val="yellow"/>
+        </w:rPr>
         <w:t xml:space="preserve">            }</w:t>
       </w:r>
     </w:p>
     <w:p>
-      <w:r>
+      <w:pPr>
+        <w:rPr>
+          <w:highlight w:val="yellow"/>
+        </w:rPr>
+      </w:pPr>
+      <w:r>
+        <w:rPr>
+          <w:highlight w:val="yellow"/>
+        </w:rPr>
         <w:t xml:space="preserve">          }</w:t>
       </w:r>
     </w:p>
     <w:p>
-      <w:r>
+      <w:pPr>
+        <w:rPr>
+          <w:highlight w:val="yellow"/>
+        </w:rPr>
+      </w:pPr>
+      <w:r>
+        <w:rPr>
+          <w:highlight w:val="yellow"/>
+        </w:rPr>
         <w:t xml:space="preserve">          </w:t>
       </w:r>
       <w:proofErr w:type="spellStart"/>
       <w:r>
+        <w:rPr>
+          <w:highlight w:val="yellow"/>
+        </w:rPr>
         <w:t>this.actionName</w:t>
       </w:r>
       <w:proofErr w:type="spellEnd"/>
       <w:r>
+        <w:rPr>
+          <w:highlight w:val="yellow"/>
+        </w:rPr>
         <w:t xml:space="preserve"> = </w:t>
       </w:r>
       <w:proofErr w:type="spellStart"/>
       <w:r>
+        <w:rPr>
+          <w:highlight w:val="yellow"/>
+        </w:rPr>
         <w:t>data.actionName</w:t>
       </w:r>
       <w:proofErr w:type="spellEnd"/>
     </w:p>
     <w:p>
-      <w:r>
-        <w:rPr>
-          <w:rFonts w:hint="eastAsia"/>
+      <w:pPr>
+        <w:rPr>
+          <w:highlight w:val="yellow"/>
+        </w:rPr>
+      </w:pPr>
+      <w:r>
+        <w:rPr>
+          <w:rFonts w:hint="eastAsia"/>
+          <w:highlight w:val="yellow"/>
         </w:rPr>
         <w:t xml:space="preserve">          // </w:t>
       </w:r>
       <w:r>
         <w:rPr>
           <w:rFonts w:hint="eastAsia"/>
+          <w:highlight w:val="yellow"/>
         </w:rPr>
         <w:t>获取动作弹框</w:t>
       </w:r>
       <w:r>
         <w:rPr>
           <w:rFonts w:hint="eastAsia"/>
+          <w:highlight w:val="yellow"/>
         </w:rPr>
         <w:t xml:space="preserve"> </w:t>
       </w:r>
       <w:r>
         <w:rPr>
           <w:rFonts w:hint="eastAsia"/>
+          <w:highlight w:val="yellow"/>
         </w:rPr>
         <w:t>详情</w:t>
       </w:r>
     </w:p>
     <w:p>
-      <w:r>
+      <w:pPr>
+        <w:rPr>
+          <w:highlight w:val="yellow"/>
+        </w:rPr>
+      </w:pPr>
+      <w:r>
+        <w:rPr>
+          <w:highlight w:val="yellow"/>
+        </w:rPr>
         <w:t xml:space="preserve">          </w:t>
       </w:r>
       <w:proofErr w:type="spellStart"/>
       <w:r>
+        <w:rPr>
+          <w:highlight w:val="yellow"/>
+        </w:rPr>
         <w:t>this.acForm</w:t>
       </w:r>
       <w:proofErr w:type="spellEnd"/>
       <w:r>
+        <w:rPr>
+          <w:highlight w:val="yellow"/>
+        </w:rPr>
         <w:t xml:space="preserve"> = </w:t>
       </w:r>
       <w:proofErr w:type="spellStart"/>
       <w:r>
+        <w:rPr>
+          <w:highlight w:val="yellow"/>
+        </w:rPr>
         <w:t>data.actService</w:t>
       </w:r>
       <w:proofErr w:type="spellEnd"/>
     </w:p>
     <w:p>
-      <w:r>
+      <w:pPr>
+        <w:rPr>
+          <w:highlight w:val="yellow"/>
+        </w:rPr>
+      </w:pPr>
+      <w:r>
+        <w:rPr>
+          <w:highlight w:val="yellow"/>
+        </w:rPr>
         <w:t xml:space="preserve">        }</w:t>
       </w:r>
     </w:p>
     <w:p>
-      <w:r>
+      <w:pPr>
+        <w:rPr>
+          <w:highlight w:val="yellow"/>
+        </w:rPr>
+      </w:pPr>
+      <w:r>
+        <w:rPr>
+          <w:highlight w:val="yellow"/>
+        </w:rPr>
         <w:t xml:space="preserve">      })</w:t>
       </w:r>
     </w:p>
     <w:p>
       <w:r>
+        <w:rPr>
+          <w:highlight w:val="yellow"/>
+        </w:rPr>
         <w:t xml:space="preserve">    },</w:t>
       </w:r>
     </w:p>
@@ -15158,36 +15899,42 @@
       <w:r>
         <w:rPr>
           <w:rFonts w:hint="eastAsia"/>
+          <w:highlight w:val="yellow"/>
         </w:rPr>
         <w:t>词库列表也是与应用相关联，即一个应用下可有多个场景和多个词库，场景和词库相关联，某个场景下的词库他们都有同一个应用。词库即</w:t>
       </w:r>
       <w:r>
         <w:rPr>
           <w:rFonts w:hint="eastAsia"/>
+          <w:highlight w:val="yellow"/>
         </w:rPr>
         <w:t>slot,</w:t>
       </w:r>
       <w:r>
         <w:rPr>
           <w:rFonts w:hint="eastAsia"/>
+          <w:highlight w:val="yellow"/>
         </w:rPr>
         <w:t>模型训练很大一部分也就是填充插槽即</w:t>
       </w:r>
       <w:r>
         <w:rPr>
           <w:rFonts w:hint="eastAsia"/>
+          <w:highlight w:val="yellow"/>
         </w:rPr>
         <w:t>slot</w:t>
       </w:r>
       <w:r>
         <w:rPr>
           <w:rFonts w:hint="eastAsia"/>
+          <w:highlight w:val="yellow"/>
         </w:rPr>
         <w:t>词库，最后将信息填充完整。该词库列表也支持关键词和修改时间进行模糊查询。</w:t>
       </w:r>
       <w:r>
         <w:rPr>
           <w:rFonts w:hint="eastAsia"/>
+          <w:highlight w:val="yellow"/>
         </w:rPr>
         <w:t>封装</w:t>
       </w:r>
@@ -15195,6 +15942,7 @@
       <w:r>
         <w:rPr>
           <w:rFonts w:hint="eastAsia"/>
+          <w:highlight w:val="yellow"/>
         </w:rPr>
         <w:t>getEntitiesList</w:t>
       </w:r>
@@ -15202,36 +15950,42 @@
       <w:r>
         <w:rPr>
           <w:rFonts w:hint="eastAsia"/>
+          <w:highlight w:val="yellow"/>
         </w:rPr>
         <w:t>()</w:t>
       </w:r>
       <w:r>
         <w:rPr>
           <w:rFonts w:hint="eastAsia"/>
+          <w:highlight w:val="yellow"/>
         </w:rPr>
         <w:t>，获取词库名称关键词（</w:t>
       </w:r>
       <w:r>
         <w:rPr>
           <w:rFonts w:hint="eastAsia"/>
+          <w:highlight w:val="yellow"/>
         </w:rPr>
         <w:t>name</w:t>
       </w:r>
       <w:r>
         <w:rPr>
           <w:rFonts w:hint="eastAsia"/>
+          <w:highlight w:val="yellow"/>
         </w:rPr>
         <w:t>）、归属应用</w:t>
       </w:r>
       <w:r>
         <w:rPr>
           <w:rFonts w:hint="eastAsia"/>
+          <w:highlight w:val="yellow"/>
         </w:rPr>
         <w:t>id</w:t>
       </w:r>
       <w:r>
         <w:rPr>
           <w:rFonts w:hint="eastAsia"/>
+          <w:highlight w:val="yellow"/>
         </w:rPr>
         <w:t>（</w:t>
       </w:r>
@@ -15239,6 +15993,7 @@
       <w:r>
         <w:rPr>
           <w:rFonts w:hint="eastAsia"/>
+          <w:highlight w:val="yellow"/>
         </w:rPr>
         <w:t>appId</w:t>
       </w:r>
@@ -15246,6 +16001,7 @@
       <w:r>
         <w:rPr>
           <w:rFonts w:hint="eastAsia"/>
+          <w:highlight w:val="yellow"/>
         </w:rPr>
         <w:t>）并调用后台接口‘</w:t>
       </w:r>
@@ -15253,6 +16009,7 @@
       <w:r>
         <w:rPr>
           <w:rFonts w:hint="eastAsia"/>
+          <w:highlight w:val="yellow"/>
         </w:rPr>
         <w:t>dict</w:t>
       </w:r>
@@ -15260,18 +16017,21 @@
       <w:r>
         <w:rPr>
           <w:rFonts w:hint="eastAsia"/>
+          <w:highlight w:val="yellow"/>
         </w:rPr>
         <w:t>/list</w:t>
       </w:r>
       <w:r>
         <w:rPr>
           <w:rFonts w:hint="eastAsia"/>
+          <w:highlight w:val="yellow"/>
         </w:rPr>
         <w:t>’</w:t>
       </w:r>
       <w:r>
         <w:rPr>
           <w:rFonts w:hint="eastAsia"/>
+          <w:highlight w:val="yellow"/>
         </w:rPr>
         <w:t>，如果</w:t>
       </w:r>
@@ -15279,6 +16039,7 @@
       <w:r>
         <w:rPr>
           <w:rFonts w:hint="eastAsia"/>
+          <w:highlight w:val="yellow"/>
         </w:rPr>
         <w:t>appId</w:t>
       </w:r>
@@ -15286,18 +16047,21 @@
       <w:r>
         <w:rPr>
           <w:rFonts w:hint="eastAsia"/>
+          <w:highlight w:val="yellow"/>
         </w:rPr>
         <w:t>为空则提示先选择一个应用，并跳转回应用列表页面。</w:t>
       </w:r>
       <w:r>
         <w:rPr>
           <w:rFonts w:hint="eastAsia"/>
+          <w:highlight w:val="yellow"/>
         </w:rPr>
         <w:t>如果</w:t>
       </w:r>
       <w:r>
         <w:rPr>
           <w:rFonts w:hint="eastAsia"/>
+          <w:highlight w:val="yellow"/>
         </w:rPr>
         <w:t>词库列表为空，则将</w:t>
       </w:r>
@@ -15305,6 +16069,7 @@
       <w:r>
         <w:rPr>
           <w:rFonts w:hint="eastAsia"/>
+          <w:highlight w:val="yellow"/>
         </w:rPr>
         <w:t>this.entitiesList</w:t>
       </w:r>
@@ -15312,6 +16077,7 @@
       <w:r>
         <w:rPr>
           <w:rFonts w:hint="eastAsia"/>
+          <w:highlight w:val="yellow"/>
         </w:rPr>
         <w:t>置为空。若不为空，则将返回的列表信息赋值给</w:t>
       </w:r>
@@ -15319,6 +16085,7 @@
       <w:r>
         <w:rPr>
           <w:rFonts w:hint="eastAsia"/>
+          <w:highlight w:val="yellow"/>
         </w:rPr>
         <w:t>this.entitiesList</w:t>
       </w:r>
@@ -15326,6 +16093,7 @@
       <w:r>
         <w:rPr>
           <w:rFonts w:hint="eastAsia"/>
+          <w:highlight w:val="yellow"/>
         </w:rPr>
         <w:t>，在页面上呈现出来。</w:t>
       </w:r>
@@ -19464,6 +20232,7 @@
                 <w:color w:val="000000" w:themeColor="text1"/>
                 <w:sz w:val="21"/>
                 <w:szCs w:val="21"/>
+                <w:highlight w:val="yellow"/>
                 <w:shd w:val="clear" w:color="auto" w:fill="FFFFFF"/>
               </w:rPr>
             </w:pPr>
@@ -19474,6 +20243,7 @@
                 <w:color w:val="000000" w:themeColor="text1"/>
                 <w:sz w:val="21"/>
                 <w:szCs w:val="21"/>
+                <w:highlight w:val="yellow"/>
               </w:rPr>
               <w:t>功能A描述</w:t>
             </w:r>
@@ -19501,6 +20271,7 @@
                 <w:color w:val="000000" w:themeColor="text1"/>
                 <w:sz w:val="21"/>
                 <w:szCs w:val="21"/>
+                <w:highlight w:val="yellow"/>
                 <w:shd w:val="clear" w:color="auto" w:fill="FFFFFF"/>
               </w:rPr>
             </w:pPr>
@@ -19510,6 +20281,7 @@
                 <w:color w:val="000000" w:themeColor="text1"/>
                 <w:sz w:val="21"/>
                 <w:szCs w:val="21"/>
+                <w:highlight w:val="yellow"/>
               </w:rPr>
               <w:t>用户</w:t>
             </w:r>
@@ -19519,6 +20291,7 @@
                 <w:color w:val="000000" w:themeColor="text1"/>
                 <w:sz w:val="21"/>
                 <w:szCs w:val="21"/>
+                <w:highlight w:val="yellow"/>
               </w:rPr>
               <w:t>登录</w:t>
             </w:r>
@@ -19572,7 +20345,7 @@
               <w:cnfStyle w:val="000000000000"/>
               <w:rPr>
                 <w:rFonts w:asciiTheme="majorEastAsia" w:eastAsiaTheme="majorEastAsia" w:hAnsiTheme="majorEastAsia" w:cs="微软雅黑"/>
-                <w:color w:val="000000" w:themeColor="text1"/>
+                <w:color w:val="FF0000"/>
                 <w:sz w:val="21"/>
                 <w:szCs w:val="21"/>
                 <w:shd w:val="clear" w:color="auto" w:fill="FFFFFF"/>
@@ -19582,7 +20355,7 @@
               <w:rPr>
                 <w:rFonts w:ascii="宋体" w:hAnsi="宋体" w:cs="微软雅黑" w:hint="eastAsia"/>
                 <w:b/>
-                <w:color w:val="000000" w:themeColor="text1"/>
+                <w:color w:val="FF0000"/>
                 <w:sz w:val="21"/>
                 <w:szCs w:val="21"/>
                 <w:shd w:val="clear" w:color="auto" w:fill="FFFFFF"/>
@@ -19597,7 +20370,17 @@
                 <w:szCs w:val="21"/>
                 <w:shd w:val="clear" w:color="auto" w:fill="FFFFFF"/>
               </w:rPr>
-              <w:t>续表 6-1 登录测试表</w:t>
+              <w:t>续表 6-1</w:t>
+            </w:r>
+            <w:r>
+              <w:rPr>
+                <w:rFonts w:asciiTheme="majorEastAsia" w:eastAsiaTheme="majorEastAsia" w:hAnsiTheme="majorEastAsia" w:cs="微软雅黑" w:hint="eastAsia"/>
+                <w:color w:val="FF0000"/>
+                <w:sz w:val="21"/>
+                <w:szCs w:val="21"/>
+                <w:shd w:val="clear" w:color="auto" w:fill="FFFFFF"/>
+              </w:rPr>
+              <w:t xml:space="preserve"> 登录测试表</w:t>
             </w:r>
           </w:p>
         </w:tc>
@@ -25387,6 +26170,7 @@
           <w:color w:val="000000" w:themeColor="text1"/>
           <w:sz w:val="28"/>
           <w:szCs w:val="28"/>
+          <w:highlight w:val="yellow"/>
         </w:rPr>
       </w:pPr>
       <w:bookmarkStart w:id="59" w:name="_Toc483865733"/>
@@ -25397,6 +26181,7 @@
           <w:color w:val="000000" w:themeColor="text1"/>
           <w:sz w:val="28"/>
           <w:szCs w:val="28"/>
+          <w:highlight w:val="yellow"/>
         </w:rPr>
         <w:lastRenderedPageBreak/>
         <w:t>致  谢</w:t>
@@ -25424,9 +26209,20 @@
           <w:color w:val="000000" w:themeColor="text1"/>
           <w:sz w:val="21"/>
           <w:szCs w:val="21"/>
-          <w:shd w:val="clear" w:color="auto" w:fill="FFFFFF"/>
-        </w:rPr>
-        <w:t>毕业设计就这样完成了，这也为我的大学生涯画上了一个圆满的句号。依稀还记得刚入学的时候，拿着录取通知书在那个酷热的九月，满怀着期待和憧憬。时间如</w:t>
+          <w:highlight w:val="yellow"/>
+          <w:shd w:val="clear" w:color="auto" w:fill="FFFFFF"/>
+        </w:rPr>
+        <w:t>毕业设计就这样完成了，这也为我的大学生涯画上了一个圆满的句号。依稀还记得刚入学的</w:t>
+      </w:r>
+      <w:r>
+        <w:rPr>
+          <w:rFonts w:ascii="宋体" w:hAnsi="宋体" w:cs="微软雅黑" w:hint="eastAsia"/>
+          <w:color w:val="000000" w:themeColor="text1"/>
+          <w:sz w:val="21"/>
+          <w:szCs w:val="21"/>
+          <w:shd w:val="clear" w:color="auto" w:fill="FFFFFF"/>
+        </w:rPr>
+        <w:t>时候，拿着录取通知书在那个酷热的九月，满怀着期待和憧憬。时间如</w:t>
       </w:r>
       <w:r>
         <w:rPr>
@@ -25941,13 +26737,15 @@
         <w:rPr>
           <w:rFonts w:asciiTheme="minorEastAsia" w:eastAsiaTheme="minorEastAsia" w:hAnsiTheme="minorEastAsia" w:cs="黑体" w:hint="eastAsia"/>
           <w:color w:val="000000" w:themeColor="text1"/>
-        </w:rPr>
-        <w:t xml:space="preserve">[1]  </w:t>
+          <w:highlight w:val="yellow"/>
+        </w:rPr>
+        <w:t xml:space="preserve">[1] </w:t>
       </w:r>
       <w:r>
         <w:rPr>
           <w:rFonts w:asciiTheme="minorEastAsia" w:eastAsiaTheme="minorEastAsia" w:hAnsiTheme="minorEastAsia" w:hint="eastAsia"/>
           <w:color w:val="000000" w:themeColor="text1"/>
+          <w:highlight w:val="yellow"/>
         </w:rPr>
         <w:t>王强,</w:t>
       </w:r>
@@ -25955,6 +26753,7 @@
         <w:rPr>
           <w:rFonts w:asciiTheme="minorEastAsia" w:eastAsiaTheme="minorEastAsia" w:hAnsiTheme="minorEastAsia"/>
           <w:color w:val="000000" w:themeColor="text1"/>
+          <w:highlight w:val="yellow"/>
         </w:rPr>
         <w:t>李俊杰</w:t>
       </w:r>
@@ -25962,6 +26761,7 @@
         <w:rPr>
           <w:rFonts w:asciiTheme="minorEastAsia" w:eastAsiaTheme="minorEastAsia" w:hAnsiTheme="minorEastAsia" w:cs="黑体" w:hint="eastAsia"/>
           <w:color w:val="000000" w:themeColor="text1"/>
+          <w:highlight w:val="yellow"/>
         </w:rPr>
         <w:t>.</w:t>
       </w:r>
@@ -25969,6 +26769,7 @@
         <w:rPr>
           <w:rFonts w:asciiTheme="minorEastAsia" w:eastAsiaTheme="minorEastAsia" w:hAnsiTheme="minorEastAsia" w:cs="黑体"/>
           <w:color w:val="000000" w:themeColor="text1"/>
+          <w:highlight w:val="yellow"/>
         </w:rPr>
         <w:t>大数据分析平台建设与应用综述</w:t>
       </w:r>
@@ -25976,6 +26777,7 @@
         <w:rPr>
           <w:rFonts w:asciiTheme="minorEastAsia" w:eastAsiaTheme="minorEastAsia" w:hAnsiTheme="minorEastAsia" w:cs="黑体" w:hint="eastAsia"/>
           <w:color w:val="000000" w:themeColor="text1"/>
+          <w:highlight w:val="yellow"/>
         </w:rPr>
         <w:t>[J].</w:t>
       </w:r>
@@ -25983,6 +26785,7 @@
         <w:rPr>
           <w:rFonts w:asciiTheme="minorEastAsia" w:eastAsiaTheme="minorEastAsia" w:hAnsiTheme="minorEastAsia"/>
           <w:color w:val="222222"/>
+          <w:highlight w:val="yellow"/>
           <w:shd w:val="clear" w:color="auto" w:fill="FFFFFF"/>
         </w:rPr>
         <w:t>深圳大学高性能计算研究所</w:t>
@@ -25991,6 +26794,7 @@
         <w:rPr>
           <w:rFonts w:asciiTheme="minorEastAsia" w:eastAsiaTheme="minorEastAsia" w:hAnsiTheme="minorEastAsia" w:hint="eastAsia"/>
           <w:color w:val="222222"/>
+          <w:highlight w:val="yellow"/>
           <w:shd w:val="clear" w:color="auto" w:fill="FFFFFF"/>
         </w:rPr>
         <w:t>,2016,5(2),10-12.</w:t>
@@ -26562,6 +27366,7 @@
           <w:color w:val="000000" w:themeColor="text1"/>
           <w:sz w:val="18"/>
           <w:szCs w:val="18"/>
+          <w:highlight w:val="yellow"/>
         </w:rPr>
         <w:t xml:space="preserve">[8] </w:t>
       </w:r>
@@ -26572,6 +27377,7 @@
           <w:color w:val="000000" w:themeColor="text1"/>
           <w:sz w:val="18"/>
           <w:szCs w:val="18"/>
+          <w:highlight w:val="yellow"/>
         </w:rPr>
         <w:t>韩红蕾</w:t>
       </w:r>
@@ -26582,6 +27388,7 @@
           <w:color w:val="000000" w:themeColor="text1"/>
           <w:sz w:val="18"/>
           <w:szCs w:val="18"/>
+          <w:highlight w:val="yellow"/>
         </w:rPr>
         <w:t>.大数据对企业管理决策影响分析[J].广东农工商学院</w:t>
       </w:r>
@@ -26591,6 +27398,7 @@
           <w:color w:val="000000" w:themeColor="text1"/>
           <w:sz w:val="18"/>
           <w:szCs w:val="18"/>
+          <w:highlight w:val="yellow"/>
         </w:rPr>
         <w:t xml:space="preserve">-09 </w:t>
       </w:r>
@@ -26600,6 +27408,7 @@
           <w:color w:val="000000" w:themeColor="text1"/>
           <w:sz w:val="18"/>
           <w:szCs w:val="18"/>
+          <w:highlight w:val="yellow"/>
         </w:rPr>
         <w:t xml:space="preserve">[9] </w:t>
       </w:r>
@@ -26610,6 +27419,7 @@
           <w:color w:val="000000" w:themeColor="text1"/>
           <w:sz w:val="18"/>
           <w:szCs w:val="18"/>
+          <w:highlight w:val="yellow"/>
         </w:rPr>
         <w:t>张耀春</w:t>
       </w:r>
@@ -26620,6 +27430,7 @@
           <w:color w:val="000000" w:themeColor="text1"/>
           <w:sz w:val="18"/>
           <w:szCs w:val="18"/>
+          <w:highlight w:val="yellow"/>
         </w:rPr>
         <w:t>.</w:t>
       </w:r>
@@ -26630,6 +27441,7 @@
           <w:color w:val="000000" w:themeColor="text1"/>
           <w:sz w:val="18"/>
           <w:szCs w:val="18"/>
+          <w:highlight w:val="yellow"/>
         </w:rPr>
         <w:t>Vue.js</w:t>
       </w:r>
@@ -26640,6 +27452,7 @@
           <w:color w:val="000000" w:themeColor="text1"/>
           <w:sz w:val="18"/>
           <w:szCs w:val="18"/>
+          <w:highlight w:val="yellow"/>
         </w:rPr>
         <w:t>权威指南</w:t>
       </w:r>
@@ -26649,6 +27462,7 @@
           <w:color w:val="000000" w:themeColor="text1"/>
           <w:sz w:val="18"/>
           <w:szCs w:val="18"/>
+          <w:highlight w:val="yellow"/>
         </w:rPr>
         <w:t>[M].北京</w:t>
       </w:r>
@@ -26658,6 +27472,7 @@
           <w:color w:val="000000" w:themeColor="text1"/>
           <w:sz w:val="18"/>
           <w:szCs w:val="18"/>
+          <w:highlight w:val="yellow"/>
         </w:rPr>
         <w:t>:中国工</w:t>
       </w:r>
@@ -26668,6 +27483,7 @@
           <w:color w:val="000000" w:themeColor="text1"/>
           <w:sz w:val="18"/>
           <w:szCs w:val="18"/>
+          <w:highlight w:val="yellow"/>
         </w:rPr>
         <w:t>信出版</w:t>
       </w:r>
@@ -26678,6 +27494,7 @@
           <w:color w:val="000000" w:themeColor="text1"/>
           <w:sz w:val="18"/>
           <w:szCs w:val="18"/>
+          <w:highlight w:val="yellow"/>
         </w:rPr>
         <w:t>集团,2016:</w:t>
       </w:r>
@@ -26688,6 +27505,7 @@
           <w:color w:val="000000" w:themeColor="text1"/>
           <w:sz w:val="18"/>
           <w:szCs w:val="18"/>
+          <w:highlight w:val="yellow"/>
         </w:rPr>
         <w:t>55-60.</w:t>
       </w:r>
@@ -27030,7 +27848,7 @@
                     <w:noProof/>
                     <w:sz w:val="18"/>
                   </w:rPr>
-                  <w:t>4</w:t>
+                  <w:t>33</w:t>
                 </w:r>
                 <w:r>
                   <w:rPr>
@@ -33890,335 +34708,335 @@
     </dgm:pt>
   </dgm:ptLst>
   <dgm:cxnLst>
-    <dgm:cxn modelId="{751C20AC-4ECA-4B55-976A-F714637E94D3}" type="presOf" srcId="{7D04B199-6A5B-4A0A-92F3-345FC4059077}" destId="{DE5414F9-35BF-41B2-94AC-846A926A447E}" srcOrd="0" destOrd="0" presId="urn:microsoft.com/office/officeart/2005/8/layout/orgChart1"/>
-    <dgm:cxn modelId="{89C43472-E371-4EAD-A840-D2CD2055D044}" type="presOf" srcId="{8ABBD19D-7CC8-4D71-93B2-FD60FF6ECB16}" destId="{282483F0-628C-4AF1-B926-0FEF2FE41287}" srcOrd="1" destOrd="0" presId="urn:microsoft.com/office/officeart/2005/8/layout/orgChart1"/>
+    <dgm:cxn modelId="{DE35CE71-DBC3-4E39-AE79-0B87BA1EBB2D}" srcId="{D2856E0E-0D7E-4055-A217-842D019B4A0E}" destId="{1C1E4CAB-2051-4EAB-83A8-D6BCBA07AFD8}" srcOrd="3" destOrd="0" parTransId="{F02721CC-2DFE-4457-8798-4F5F695A150B}" sibTransId="{F3A48804-373D-4BC2-B4A5-495313DFBB2F}"/>
+    <dgm:cxn modelId="{B7A625A6-12FA-4D9D-AFA1-A7511D17A84B}" type="presOf" srcId="{14BA8B7D-FC81-4C53-BE71-92B572CC4AEC}" destId="{E1E39A3C-3140-40FB-BE8A-17512A8C7268}" srcOrd="1" destOrd="0" presId="urn:microsoft.com/office/officeart/2005/8/layout/orgChart1"/>
+    <dgm:cxn modelId="{667A34A7-AEF4-4800-8F18-E3FA41CF7E38}" srcId="{8342BCAF-509C-4D39-A14C-24ECDC6D0FA4}" destId="{F2421D60-783B-4DD2-B64A-72251A3E13D2}" srcOrd="0" destOrd="0" parTransId="{8FA0EC63-D89F-441A-9F47-D01FB79D386C}" sibTransId="{9F2C7F6B-379D-4B20-A848-75F8FB988117}"/>
+    <dgm:cxn modelId="{A95D1DE1-AB5D-4FC3-AD03-D3D83D269FD6}" type="presOf" srcId="{36AC5DAD-95D1-4AB5-88B4-CFBA81C311BD}" destId="{9E26ECB0-67F4-4C4A-A15F-E67E5BCDF800}" srcOrd="0" destOrd="0" presId="urn:microsoft.com/office/officeart/2005/8/layout/orgChart1"/>
+    <dgm:cxn modelId="{35DAC81D-0805-4A02-81A2-8A6012146749}" type="presOf" srcId="{D2856E0E-0D7E-4055-A217-842D019B4A0E}" destId="{481186E1-DAD5-4ABC-B7DA-829604CD838E}" srcOrd="0" destOrd="0" presId="urn:microsoft.com/office/officeart/2005/8/layout/orgChart1"/>
+    <dgm:cxn modelId="{3A5A92D1-9385-4994-8ECB-C59E6185C485}" srcId="{7F88952C-534C-43F7-B487-8BE17A5B3E05}" destId="{B7FEC96C-1076-43DD-B9F6-853C677061D2}" srcOrd="2" destOrd="0" parTransId="{B64AB023-1179-47D3-B483-4707405270A4}" sibTransId="{8F7022AA-9F51-4F76-94D2-B692FD9D0C64}"/>
+    <dgm:cxn modelId="{EDCA1ED7-AFBD-4DDB-94CF-823796455B49}" srcId="{94BD9360-C91B-4AE1-9C14-2217B2F3BF64}" destId="{7FBE81FD-1D4E-4F1F-B058-DC1A874BDD3B}" srcOrd="0" destOrd="0" parTransId="{63BEC4EE-7451-4BF8-B76D-1713D3F52589}" sibTransId="{548F686A-0C99-4388-8234-5256076AA13D}"/>
+    <dgm:cxn modelId="{6AE30B1B-5F47-4EFA-B413-195ABDA07E92}" type="presOf" srcId="{F2421D60-783B-4DD2-B64A-72251A3E13D2}" destId="{136D9278-9953-449B-96A6-EFE18FB6493C}" srcOrd="0" destOrd="0" presId="urn:microsoft.com/office/officeart/2005/8/layout/orgChart1"/>
+    <dgm:cxn modelId="{B43C762A-5D57-4790-9689-8D9B721DC904}" type="presOf" srcId="{7D04B199-6A5B-4A0A-92F3-345FC4059077}" destId="{DE5414F9-35BF-41B2-94AC-846A926A447E}" srcOrd="0" destOrd="0" presId="urn:microsoft.com/office/officeart/2005/8/layout/orgChart1"/>
+    <dgm:cxn modelId="{048C26BD-EB47-4E15-99AD-8D295FC4BB45}" type="presOf" srcId="{94BD9360-C91B-4AE1-9C14-2217B2F3BF64}" destId="{4DDD50A4-847C-46C2-B26F-C07C5AFBA03D}" srcOrd="0" destOrd="0" presId="urn:microsoft.com/office/officeart/2005/8/layout/orgChart1"/>
+    <dgm:cxn modelId="{940C1BD9-6D46-43F0-883C-CEFFA44D6894}" srcId="{8342BCAF-509C-4D39-A14C-24ECDC6D0FA4}" destId="{E2ED0AE9-9F6A-4651-B329-B0B5AB36DEDF}" srcOrd="1" destOrd="0" parTransId="{7D04B199-6A5B-4A0A-92F3-345FC4059077}" sibTransId="{0969EFF9-6292-43DF-96B7-87C709543B3D}"/>
+    <dgm:cxn modelId="{6FCAF1C8-BD61-401C-A459-4999E2B1FF25}" type="presOf" srcId="{762F4DCC-4087-41BB-81F1-AAB0C77DC2A2}" destId="{1C52E6C8-EA8A-4A88-A1D5-61765034A632}" srcOrd="0" destOrd="0" presId="urn:microsoft.com/office/officeart/2005/8/layout/orgChart1"/>
+    <dgm:cxn modelId="{50A27386-BBF6-4023-8A8F-FE40FDD702DD}" type="presOf" srcId="{D96D9290-45A7-443E-8CFE-342D8589733E}" destId="{E32543E2-D2F8-494C-B68B-E63BB72C9BF2}" srcOrd="0" destOrd="0" presId="urn:microsoft.com/office/officeart/2005/8/layout/orgChart1"/>
+    <dgm:cxn modelId="{5E8F235F-3E75-4CF6-BC23-4559B0645F97}" type="presOf" srcId="{D2856E0E-0D7E-4055-A217-842D019B4A0E}" destId="{B5CF8EAC-6E58-4E07-8A69-7C8366228EF4}" srcOrd="1" destOrd="0" presId="urn:microsoft.com/office/officeart/2005/8/layout/orgChart1"/>
+    <dgm:cxn modelId="{4BEA8DAE-CB67-438B-9C66-C5BBF45E5389}" type="presOf" srcId="{B3BF47A0-7BE9-4097-82FD-91024D93629F}" destId="{3C6B3319-E9F5-44D2-A2B8-38B3E025FF39}" srcOrd="1" destOrd="0" presId="urn:microsoft.com/office/officeart/2005/8/layout/orgChart1"/>
+    <dgm:cxn modelId="{E21B68B9-0278-480F-BF03-2E04191105B0}" type="presOf" srcId="{7F88952C-534C-43F7-B487-8BE17A5B3E05}" destId="{69F53007-EA18-4D02-8B62-2CE7CFE40C8A}" srcOrd="0" destOrd="0" presId="urn:microsoft.com/office/officeart/2005/8/layout/orgChart1"/>
+    <dgm:cxn modelId="{BB0BD5CA-21B5-4B7E-BA36-1B66BF0A961D}" type="presOf" srcId="{8ABBD19D-7CC8-4D71-93B2-FD60FF6ECB16}" destId="{282483F0-628C-4AF1-B926-0FEF2FE41287}" srcOrd="1" destOrd="0" presId="urn:microsoft.com/office/officeart/2005/8/layout/orgChart1"/>
+    <dgm:cxn modelId="{EF7B782D-BD72-4E1B-BB53-3B2893476D5A}" type="presOf" srcId="{B64AB023-1179-47D3-B483-4707405270A4}" destId="{86DDEB45-4BA3-4F58-958D-61E27427E171}" srcOrd="0" destOrd="0" presId="urn:microsoft.com/office/officeart/2005/8/layout/orgChart1"/>
+    <dgm:cxn modelId="{9F844B3D-3BE9-4F64-AB27-C7AFFCBC7B45}" type="presOf" srcId="{A10FC091-5EDC-4686-A7D1-710F7173D400}" destId="{68FB53FB-1D5E-4E0C-8A6F-B6E94D41CD7A}" srcOrd="1" destOrd="0" presId="urn:microsoft.com/office/officeart/2005/8/layout/orgChart1"/>
+    <dgm:cxn modelId="{E3C4C9FB-BE36-4D81-B520-FCCE1DEEA003}" srcId="{C8580D4D-17BD-4306-B175-A0C83CB74AB8}" destId="{244B1153-F421-4F90-A625-DC00B5DDED35}" srcOrd="1" destOrd="0" parTransId="{47CA3FE1-2537-4ED7-BEB2-76C518DF5DD9}" sibTransId="{431CB75F-CD9B-4D4D-8DDE-61A85A21B0DE}"/>
+    <dgm:cxn modelId="{D949DA15-84EA-4E4B-8649-29179380F9ED}" srcId="{8342BCAF-509C-4D39-A14C-24ECDC6D0FA4}" destId="{FEC15069-5811-41AA-BB9C-FA5B220A629A}" srcOrd="3" destOrd="0" parTransId="{ABBB8956-7515-4B1F-A722-FC156DAE6D61}" sibTransId="{556305D8-615B-4CC9-BFE4-F6A75EC6F3E0}"/>
+    <dgm:cxn modelId="{BEC9854B-4070-41FE-990A-4658D2A3550B}" type="presOf" srcId="{7FA4272E-0257-4AAF-A067-1357101696D3}" destId="{D6A91FA4-0D7E-477D-8597-71E70048F221}" srcOrd="0" destOrd="0" presId="urn:microsoft.com/office/officeart/2005/8/layout/orgChart1"/>
+    <dgm:cxn modelId="{87877BE5-89A0-4BCE-87BF-FDC4F4C26349}" type="presOf" srcId="{3F0FDF8A-FA46-416D-BB80-090181D03CD0}" destId="{7BBAE005-2913-4E3D-8429-2AE497846630}" srcOrd="0" destOrd="0" presId="urn:microsoft.com/office/officeart/2005/8/layout/orgChart1"/>
+    <dgm:cxn modelId="{304A8D3F-9236-4E79-A904-6ECC14659AE7}" srcId="{7F88952C-534C-43F7-B487-8BE17A5B3E05}" destId="{7A006717-D97A-48F1-A477-79A9FBFF37FC}" srcOrd="0" destOrd="0" parTransId="{7C6019E3-BF04-40EB-BDBA-A1BAEBE9536A}" sibTransId="{15A0466C-3D7F-416E-B16B-C30B14CCC97B}"/>
+    <dgm:cxn modelId="{775E960B-7E90-4A22-BF17-DEEF4E17A64F}" type="presOf" srcId="{B98BBA75-0E3D-47A0-BCB5-6BE199299C2D}" destId="{1F3C27AC-55FA-4CF0-9DC6-821338CFCD5D}" srcOrd="0" destOrd="0" presId="urn:microsoft.com/office/officeart/2005/8/layout/orgChart1"/>
+    <dgm:cxn modelId="{30773A7D-CD74-47E0-84FE-F7C1C5C181D5}" type="presOf" srcId="{EAFBA941-7610-49DC-88A7-72FB74F8AD20}" destId="{A52C077D-028C-42D7-AA48-A316F6C344B9}" srcOrd="0" destOrd="0" presId="urn:microsoft.com/office/officeart/2005/8/layout/orgChart1"/>
+    <dgm:cxn modelId="{CE0B9AC7-2BAF-4FDE-B199-AB3230310D8C}" type="presOf" srcId="{14BA8B7D-FC81-4C53-BE71-92B572CC4AEC}" destId="{945180BB-4978-4C90-8C4F-C7AEE1846651}" srcOrd="0" destOrd="0" presId="urn:microsoft.com/office/officeart/2005/8/layout/orgChart1"/>
+    <dgm:cxn modelId="{384296E3-C05F-4173-862C-5C6E4E3E2686}" type="presOf" srcId="{A10FC091-5EDC-4686-A7D1-710F7173D400}" destId="{796214DC-BF7D-486A-9357-7FC29F0AA565}" srcOrd="0" destOrd="0" presId="urn:microsoft.com/office/officeart/2005/8/layout/orgChart1"/>
+    <dgm:cxn modelId="{6100F27E-77CA-4358-B856-9C5AE53CDC48}" type="presOf" srcId="{E2ED0AE9-9F6A-4651-B329-B0B5AB36DEDF}" destId="{4C23AEF5-FCDC-4E46-A6E4-FF764D41B0C7}" srcOrd="0" destOrd="0" presId="urn:microsoft.com/office/officeart/2005/8/layout/orgChart1"/>
+    <dgm:cxn modelId="{B272EA96-9C1E-452E-B590-4B459428184E}" type="presOf" srcId="{60072C0F-2770-4E8F-9FA6-8FFEE86BEF0F}" destId="{506FEA2B-4D18-4FE8-8948-091D60115024}" srcOrd="0" destOrd="0" presId="urn:microsoft.com/office/officeart/2005/8/layout/orgChart1"/>
+    <dgm:cxn modelId="{607E277D-00DF-4040-9F7A-92493E68372A}" srcId="{1C1E4CAB-2051-4EAB-83A8-D6BCBA07AFD8}" destId="{A10FC091-5EDC-4686-A7D1-710F7173D400}" srcOrd="0" destOrd="0" parTransId="{B3CED53D-58AE-42FB-905C-13A6C66062CF}" sibTransId="{14DCB6EE-2B6C-45B0-A123-9E874EDDAECD}"/>
+    <dgm:cxn modelId="{F8B26028-913B-4740-8887-702887E28024}" srcId="{7F88952C-534C-43F7-B487-8BE17A5B3E05}" destId="{8ABBD19D-7CC8-4D71-93B2-FD60FF6ECB16}" srcOrd="3" destOrd="0" parTransId="{0842A5FC-BB5B-4D65-A81C-00C9CA378A41}" sibTransId="{FC83870D-5AA0-46E9-BD4E-E078A1949C57}"/>
+    <dgm:cxn modelId="{D8F90E4C-22D5-4905-A406-33C65A842EC2}" type="presOf" srcId="{7FBE81FD-1D4E-4F1F-B058-DC1A874BDD3B}" destId="{44628707-2CB1-4D97-BBDC-D7241DEA1DD8}" srcOrd="1" destOrd="0" presId="urn:microsoft.com/office/officeart/2005/8/layout/orgChart1"/>
+    <dgm:cxn modelId="{10301131-8C95-4CB0-8A34-8E25FE29CD14}" type="presOf" srcId="{94BD9360-C91B-4AE1-9C14-2217B2F3BF64}" destId="{92601144-E578-434F-AD9A-8985CF4B2038}" srcOrd="1" destOrd="0" presId="urn:microsoft.com/office/officeart/2005/8/layout/orgChart1"/>
+    <dgm:cxn modelId="{A010CC40-DCA5-4AC2-BF8A-35DBB93C068D}" type="presOf" srcId="{E2ED0AE9-9F6A-4651-B329-B0B5AB36DEDF}" destId="{7D7171AF-69E1-4744-ADD3-C5DF41F76E36}" srcOrd="1" destOrd="0" presId="urn:microsoft.com/office/officeart/2005/8/layout/orgChart1"/>
+    <dgm:cxn modelId="{F2926083-3E7D-4B22-B7FF-E667F6161FF1}" type="presOf" srcId="{FEC15069-5811-41AA-BB9C-FA5B220A629A}" destId="{1D79EF17-3BAC-4908-8265-556DCD84ECF3}" srcOrd="0" destOrd="0" presId="urn:microsoft.com/office/officeart/2005/8/layout/orgChart1"/>
+    <dgm:cxn modelId="{73982320-98F4-4B9F-96DE-462E1ADBDA09}" type="presOf" srcId="{A1DA04AD-C67F-4233-BE40-12AE15E164D9}" destId="{389E5360-4B3A-455A-9E62-3A05D2DB9222}" srcOrd="0" destOrd="0" presId="urn:microsoft.com/office/officeart/2005/8/layout/orgChart1"/>
+    <dgm:cxn modelId="{27C5DF19-1ACF-4606-AC8A-47B1579E7E8A}" srcId="{D2856E0E-0D7E-4055-A217-842D019B4A0E}" destId="{7F88952C-534C-43F7-B487-8BE17A5B3E05}" srcOrd="0" destOrd="0" parTransId="{7FA4272E-0257-4AAF-A067-1357101696D3}" sibTransId="{07AEA0F5-D187-491C-AE04-0341F0F7AF45}"/>
+    <dgm:cxn modelId="{48482B37-B6D3-4FB1-BB9F-77086BDF7065}" type="presOf" srcId="{6D3BCD3F-2FDD-4134-8560-F83C9BEE1B6C}" destId="{149A331C-E6D8-42A0-8F44-23D98D79EFDC}" srcOrd="0" destOrd="0" presId="urn:microsoft.com/office/officeart/2005/8/layout/orgChart1"/>
+    <dgm:cxn modelId="{25F82753-969C-41EF-A24B-83B63A02AE14}" srcId="{7F88952C-534C-43F7-B487-8BE17A5B3E05}" destId="{14BA8B7D-FC81-4C53-BE71-92B572CC4AEC}" srcOrd="1" destOrd="0" parTransId="{B00F6208-49A1-4609-A948-333E44AEA40E}" sibTransId="{BB454D04-7905-4753-A421-DF75C4CE63F7}"/>
+    <dgm:cxn modelId="{27FF04F6-B5AE-4B7D-A1F6-6E5EB7368D71}" type="presOf" srcId="{41AA6D2C-7742-4017-9C51-1C895E0C2270}" destId="{81B42E72-6EFA-47AD-B286-8E5247FA5F10}" srcOrd="0" destOrd="0" presId="urn:microsoft.com/office/officeart/2005/8/layout/orgChart1"/>
+    <dgm:cxn modelId="{0CB87186-7E1C-41BE-AEAB-BA77B02D1109}" type="presOf" srcId="{B98F6868-42C6-40C4-B620-C49EC08E99F2}" destId="{0FD3D9AC-D146-44AC-8F27-0B945872E4BA}" srcOrd="0" destOrd="0" presId="urn:microsoft.com/office/officeart/2005/8/layout/orgChart1"/>
+    <dgm:cxn modelId="{F95C6712-78A2-428D-8BA1-656EEF4A5F0C}" type="presOf" srcId="{FEC15069-5811-41AA-BB9C-FA5B220A629A}" destId="{DF7888C5-1BF2-46A8-B3AB-859440095806}" srcOrd="1" destOrd="0" presId="urn:microsoft.com/office/officeart/2005/8/layout/orgChart1"/>
+    <dgm:cxn modelId="{AC8F6FEA-871E-4BB7-B5C1-D55AE9C515DE}" type="presOf" srcId="{6DE12267-A6A5-4E0D-9AFC-89194CAA4E97}" destId="{BA0B60B8-891D-4982-8D3F-0EE94AAC9113}" srcOrd="1" destOrd="0" presId="urn:microsoft.com/office/officeart/2005/8/layout/orgChart1"/>
+    <dgm:cxn modelId="{B18DF1F8-CE8F-4A75-BD84-8B1B5B447848}" type="presOf" srcId="{E0FF6A54-9552-4BAD-86EF-A281201B9B03}" destId="{F880F0D0-CA85-4871-A9FE-29ED47BD6BBC}" srcOrd="0" destOrd="0" presId="urn:microsoft.com/office/officeart/2005/8/layout/orgChart1"/>
+    <dgm:cxn modelId="{625BD0E4-13CC-4D52-B3DE-D58112B2D7E1}" type="presOf" srcId="{F23C7896-C454-4B64-B27E-0E31CCFAD2B9}" destId="{92E2D000-FA3D-4B04-A4DB-2C1CCDA817BB}" srcOrd="1" destOrd="0" presId="urn:microsoft.com/office/officeart/2005/8/layout/orgChart1"/>
+    <dgm:cxn modelId="{EDF05BCD-9FB9-4CA6-8C7B-127B83666E63}" srcId="{94BD9360-C91B-4AE1-9C14-2217B2F3BF64}" destId="{6DE12267-A6A5-4E0D-9AFC-89194CAA4E97}" srcOrd="2" destOrd="0" parTransId="{E0FF6A54-9552-4BAD-86EF-A281201B9B03}" sibTransId="{975D8C83-BC77-4EC3-B75D-E46DAFB87836}"/>
+    <dgm:cxn modelId="{497442B5-86DC-4EC5-B2B4-62F57388AFC1}" type="presOf" srcId="{B00F6208-49A1-4609-A948-333E44AEA40E}" destId="{4325571D-58C7-40B6-A8B3-D68CCD1FD572}" srcOrd="0" destOrd="0" presId="urn:microsoft.com/office/officeart/2005/8/layout/orgChart1"/>
+    <dgm:cxn modelId="{4631DBD0-036B-41B1-A608-939CB39FFE57}" type="presOf" srcId="{878E5EB9-17CA-45EA-91E6-F2773544D02F}" destId="{56DC8BCA-783D-4067-985C-C81CDDC06A19}" srcOrd="0" destOrd="0" presId="urn:microsoft.com/office/officeart/2005/8/layout/orgChart1"/>
+    <dgm:cxn modelId="{45ECD10A-93B8-497B-A1D2-C66B3A9FE91F}" type="presOf" srcId="{8342BCAF-509C-4D39-A14C-24ECDC6D0FA4}" destId="{C518CB8D-5BE3-44AE-9F7D-62F7117D078B}" srcOrd="0" destOrd="0" presId="urn:microsoft.com/office/officeart/2005/8/layout/orgChart1"/>
+    <dgm:cxn modelId="{50577C5F-0457-4636-86FD-324EBDD9112D}" type="presOf" srcId="{8ABBD19D-7CC8-4D71-93B2-FD60FF6ECB16}" destId="{953C1444-9D5E-4931-A299-053D68106E94}" srcOrd="0" destOrd="0" presId="urn:microsoft.com/office/officeart/2005/8/layout/orgChart1"/>
+    <dgm:cxn modelId="{29A593BF-55B6-477B-BB0F-C0961CA804DF}" type="presOf" srcId="{7C6019E3-BF04-40EB-BDBA-A1BAEBE9536A}" destId="{BAAFCE2C-8386-4DA9-A08F-FF5AA4878295}" srcOrd="0" destOrd="0" presId="urn:microsoft.com/office/officeart/2005/8/layout/orgChart1"/>
+    <dgm:cxn modelId="{78334A84-691C-4C7C-A420-E16031E80E63}" srcId="{D2856E0E-0D7E-4055-A217-842D019B4A0E}" destId="{94BD9360-C91B-4AE1-9C14-2217B2F3BF64}" srcOrd="2" destOrd="0" parTransId="{6D3BCD3F-2FDD-4134-8560-F83C9BEE1B6C}" sibTransId="{316C5913-F8D9-47BC-A2B6-F6DE2B26B5D0}"/>
+    <dgm:cxn modelId="{DF6B7865-9B85-4494-85B2-0B85F5FDCFEE}" type="presOf" srcId="{07C7BCE9-1FE0-4285-8871-41B7514A6766}" destId="{4D290175-CBE1-4694-B9A4-C25A4018064E}" srcOrd="0" destOrd="0" presId="urn:microsoft.com/office/officeart/2005/8/layout/orgChart1"/>
+    <dgm:cxn modelId="{5ED6EB9A-5E49-4054-94DE-D87200D65F56}" type="presOf" srcId="{7A006717-D97A-48F1-A477-79A9FBFF37FC}" destId="{BB3DC989-D6D7-44F2-A662-C502F5F97334}" srcOrd="0" destOrd="0" presId="urn:microsoft.com/office/officeart/2005/8/layout/orgChart1"/>
+    <dgm:cxn modelId="{AB2540ED-1845-4841-8703-10D8153BA619}" type="presOf" srcId="{7F88952C-534C-43F7-B487-8BE17A5B3E05}" destId="{9DD57351-E25E-486E-84E2-44F225F4CC14}" srcOrd="1" destOrd="0" presId="urn:microsoft.com/office/officeart/2005/8/layout/orgChart1"/>
+    <dgm:cxn modelId="{B7B016D7-2550-4979-968D-A371FBDEFFCB}" type="presOf" srcId="{B7FEC96C-1076-43DD-B9F6-853C677061D2}" destId="{5C64F6D6-135D-412B-82E2-80B367E95B49}" srcOrd="0" destOrd="0" presId="urn:microsoft.com/office/officeart/2005/8/layout/orgChart1"/>
+    <dgm:cxn modelId="{1F403EB5-C628-4DEC-AF1F-9B64A5C09A07}" type="presOf" srcId="{DFB03ACD-650B-4FC6-9C01-0A428E2C2C7D}" destId="{E56425F0-CC1D-4CC4-AAD1-4422A9D5B3CE}" srcOrd="0" destOrd="0" presId="urn:microsoft.com/office/officeart/2005/8/layout/orgChart1"/>
+    <dgm:cxn modelId="{7F38152A-516D-4B37-B2C3-A94BF231D851}" srcId="{A1DA04AD-C67F-4233-BE40-12AE15E164D9}" destId="{878E5EB9-17CA-45EA-91E6-F2773544D02F}" srcOrd="1" destOrd="0" parTransId="{20F8BC44-66DE-4FAF-A982-E90713DEC42E}" sibTransId="{97AC9FEA-8478-4D51-9944-85F9B267C24C}"/>
+    <dgm:cxn modelId="{986CEC62-272D-4341-A618-C7BB5D86C55C}" type="presOf" srcId="{C8580D4D-17BD-4306-B175-A0C83CB74AB8}" destId="{D22058D5-7559-4927-A109-EFEAB10C4899}" srcOrd="1" destOrd="0" presId="urn:microsoft.com/office/officeart/2005/8/layout/orgChart1"/>
+    <dgm:cxn modelId="{8F436118-B13B-4737-B149-9EEC99CCBD9C}" srcId="{B3BF47A0-7BE9-4097-82FD-91024D93629F}" destId="{C8580D4D-17BD-4306-B175-A0C83CB74AB8}" srcOrd="2" destOrd="0" parTransId="{B98BBA75-0E3D-47A0-BCB5-6BE199299C2D}" sibTransId="{0AF98AC5-B560-4F2F-AC02-A5269B4DED74}"/>
+    <dgm:cxn modelId="{2B5E24F5-4C9A-487F-8244-29154ABC2C81}" srcId="{B3BF47A0-7BE9-4097-82FD-91024D93629F}" destId="{D2856E0E-0D7E-4055-A217-842D019B4A0E}" srcOrd="0" destOrd="0" parTransId="{B1291073-E706-48D9-9E0F-5B99CA9091FA}" sibTransId="{BF69439B-9420-4059-BB1A-6AF85CC59173}"/>
+    <dgm:cxn modelId="{39583E48-DE4A-4A3A-B6DB-91810BE9A792}" type="presOf" srcId="{53A26F8D-26F4-4162-9D55-5AAF9D3A863D}" destId="{F3F1AC1C-3DA4-4A18-8065-DD53728CC3B1}" srcOrd="0" destOrd="0" presId="urn:microsoft.com/office/officeart/2005/8/layout/orgChart1"/>
+    <dgm:cxn modelId="{CEFA8D30-A8E7-4756-B3DB-966623068A6B}" type="presOf" srcId="{66462901-A44E-416B-9E18-6008929B95AD}" destId="{B554E9D6-7A10-48AF-8F80-BD1F4D813F7F}" srcOrd="0" destOrd="0" presId="urn:microsoft.com/office/officeart/2005/8/layout/orgChart1"/>
+    <dgm:cxn modelId="{05633FA3-405B-4F66-9681-1540C1D7E9FC}" type="presOf" srcId="{1C1E4CAB-2051-4EAB-83A8-D6BCBA07AFD8}" destId="{327C8C53-CBB4-46C0-B38E-87EA8CBA548E}" srcOrd="0" destOrd="0" presId="urn:microsoft.com/office/officeart/2005/8/layout/orgChart1"/>
+    <dgm:cxn modelId="{C9E9750E-938D-4674-984B-040AEB078B16}" type="presOf" srcId="{C081D107-7690-4B8B-9EB8-4888A9A44024}" destId="{7FADC83E-C505-4453-9261-3C4968EF4C31}" srcOrd="0" destOrd="0" presId="urn:microsoft.com/office/officeart/2005/8/layout/orgChart1"/>
+    <dgm:cxn modelId="{0BC96A41-E679-4D73-8B8C-944330187400}" srcId="{C8580D4D-17BD-4306-B175-A0C83CB74AB8}" destId="{BF3FCF9F-7F35-4005-BB3D-1988E0BEECD1}" srcOrd="3" destOrd="0" parTransId="{3F0FDF8A-FA46-416D-BB80-090181D03CD0}" sibTransId="{5F76FCFC-EA75-460F-B1E2-CAF45753CB73}"/>
+    <dgm:cxn modelId="{CFD6625F-91F9-476F-BCBE-CBD9F5A21EC0}" type="presOf" srcId="{F2421D60-783B-4DD2-B64A-72251A3E13D2}" destId="{D02BAE1F-7BA2-4631-8D6C-CC685764EBC2}" srcOrd="1" destOrd="0" presId="urn:microsoft.com/office/officeart/2005/8/layout/orgChart1"/>
+    <dgm:cxn modelId="{498E6137-F199-4EFB-BD42-8F3A34CABF42}" srcId="{A1DA04AD-C67F-4233-BE40-12AE15E164D9}" destId="{91B01C04-670B-4267-B948-B6B5C6E46DAA}" srcOrd="2" destOrd="0" parTransId="{D96D9290-45A7-443E-8CFE-342D8589733E}" sibTransId="{EE0C0852-EE9E-41AE-8081-D961738B99F9}"/>
+    <dgm:cxn modelId="{3F490A44-5926-4FEF-BEB2-BB199431FF43}" type="presOf" srcId="{552AAB97-0656-4986-98BD-AA65DE22796B}" destId="{4F3E5E7E-37CC-44FD-93B9-C0BD834CB266}" srcOrd="1" destOrd="0" presId="urn:microsoft.com/office/officeart/2005/8/layout/orgChart1"/>
+    <dgm:cxn modelId="{735568C5-AEF9-445D-B170-EE139F950EAD}" type="presOf" srcId="{20F8BC44-66DE-4FAF-A982-E90713DEC42E}" destId="{EAF219D3-A106-4203-B3FB-430C7653CC5D}" srcOrd="0" destOrd="0" presId="urn:microsoft.com/office/officeart/2005/8/layout/orgChart1"/>
+    <dgm:cxn modelId="{A2309E61-EE6D-4E07-A88B-F5BFC2765C36}" type="presOf" srcId="{7A006717-D97A-48F1-A477-79A9FBFF37FC}" destId="{50E8530F-379C-4E6B-A260-5D9FC678281D}" srcOrd="1" destOrd="0" presId="urn:microsoft.com/office/officeart/2005/8/layout/orgChart1"/>
+    <dgm:cxn modelId="{67C42E76-6CA6-45D8-8C59-D5FFC58EFE90}" type="presOf" srcId="{1C1E4CAB-2051-4EAB-83A8-D6BCBA07AFD8}" destId="{C1441849-A430-4B50-A5FD-387C47BF4876}" srcOrd="1" destOrd="0" presId="urn:microsoft.com/office/officeart/2005/8/layout/orgChart1"/>
+    <dgm:cxn modelId="{4618BA2B-7D5F-47F5-B2CC-50A772DEDF5B}" srcId="{A1DA04AD-C67F-4233-BE40-12AE15E164D9}" destId="{C081D107-7690-4B8B-9EB8-4888A9A44024}" srcOrd="3" destOrd="0" parTransId="{C1010ACF-C3A1-41F3-A608-DD2FC0EFC7CA}" sibTransId="{6B308032-DF65-4023-A8D8-02EE2C2EC94F}"/>
+    <dgm:cxn modelId="{8131A1EC-BA75-4FE7-8D01-BE817B8B7625}" type="presOf" srcId="{C1010ACF-C3A1-41F3-A608-DD2FC0EFC7CA}" destId="{3909223D-37B1-42AC-AA2D-225450274E74}" srcOrd="0" destOrd="0" presId="urn:microsoft.com/office/officeart/2005/8/layout/orgChart1"/>
+    <dgm:cxn modelId="{8F107431-D69C-4136-A5D2-B50DE31A4CF6}" srcId="{C8580D4D-17BD-4306-B175-A0C83CB74AB8}" destId="{07C7BCE9-1FE0-4285-8871-41B7514A6766}" srcOrd="2" destOrd="0" parTransId="{C89E354A-70AC-4D25-A2A6-E87DFAC2879F}" sibTransId="{91812EC9-1E89-4676-A4B1-3F47B366CD1B}"/>
+    <dgm:cxn modelId="{B0754C5B-D6C9-43B7-97A7-965A5372E0DF}" type="presOf" srcId="{878E5EB9-17CA-45EA-91E6-F2773544D02F}" destId="{67B0FD26-2A21-41A1-A2E2-258BD3A2BF8D}" srcOrd="1" destOrd="0" presId="urn:microsoft.com/office/officeart/2005/8/layout/orgChart1"/>
+    <dgm:cxn modelId="{EC42341E-593A-4A90-96D7-6850E70483BF}" type="presOf" srcId="{F02721CC-2DFE-4457-8798-4F5F695A150B}" destId="{C61D38EE-F85D-4661-8604-F778CD8CAC67}" srcOrd="0" destOrd="0" presId="urn:microsoft.com/office/officeart/2005/8/layout/orgChart1"/>
+    <dgm:cxn modelId="{21345455-33E3-4140-868D-AD7234848C52}" type="presOf" srcId="{B7FEC96C-1076-43DD-B9F6-853C677061D2}" destId="{1D700A52-E4C5-4050-9CB5-2E9E7ADFE8A2}" srcOrd="1" destOrd="0" presId="urn:microsoft.com/office/officeart/2005/8/layout/orgChart1"/>
+    <dgm:cxn modelId="{81F0FBDF-07AB-47BA-B3E2-1A340F1EAF63}" type="presOf" srcId="{C85DA9CA-E39C-4AA4-9478-DE0131B6D164}" destId="{EE032B72-E747-4122-BDCE-F8BED34B1369}" srcOrd="1" destOrd="0" presId="urn:microsoft.com/office/officeart/2005/8/layout/orgChart1"/>
+    <dgm:cxn modelId="{4376E7A2-9500-48C3-8C17-0E9C5DE1F60D}" type="presOf" srcId="{07C7BCE9-1FE0-4285-8871-41B7514A6766}" destId="{EF108220-3F2A-4064-A80C-98C77070A60F}" srcOrd="1" destOrd="0" presId="urn:microsoft.com/office/officeart/2005/8/layout/orgChart1"/>
+    <dgm:cxn modelId="{E9A91B11-F356-492D-9370-7904778E79E2}" type="presOf" srcId="{0842A5FC-BB5B-4D65-A81C-00C9CA378A41}" destId="{B73B9884-6FAA-4117-B921-549C92EA840E}" srcOrd="0" destOrd="0" presId="urn:microsoft.com/office/officeart/2005/8/layout/orgChart1"/>
+    <dgm:cxn modelId="{A244143B-F4E1-4A47-BA41-CA0473D07778}" type="presOf" srcId="{C89E354A-70AC-4D25-A2A6-E87DFAC2879F}" destId="{DD3563DC-B27A-4917-9D03-E4CEA6EFF41B}" srcOrd="0" destOrd="0" presId="urn:microsoft.com/office/officeart/2005/8/layout/orgChart1"/>
+    <dgm:cxn modelId="{22B67F8C-6D72-421B-9A8B-938004AE910F}" type="presOf" srcId="{47CA3FE1-2537-4ED7-BEB2-76C518DF5DD9}" destId="{3D40594D-C0D6-44C2-8B3A-F67D188E9716}" srcOrd="0" destOrd="0" presId="urn:microsoft.com/office/officeart/2005/8/layout/orgChart1"/>
+    <dgm:cxn modelId="{105A5AD0-3C41-4004-BC1A-2460BAA3BF68}" type="presOf" srcId="{244B1153-F421-4F90-A625-DC00B5DDED35}" destId="{869C4C44-E842-4E6E-A35B-95E38F758E22}" srcOrd="0" destOrd="0" presId="urn:microsoft.com/office/officeart/2005/8/layout/orgChart1"/>
+    <dgm:cxn modelId="{133A423F-5777-447E-8F1D-26E23366A1D0}" type="presOf" srcId="{91B01C04-670B-4267-B948-B6B5C6E46DAA}" destId="{5ADD0F63-8BBA-461D-AF0C-D72CB70E01E9}" srcOrd="0" destOrd="0" presId="urn:microsoft.com/office/officeart/2005/8/layout/orgChart1"/>
+    <dgm:cxn modelId="{09E2A357-E7D6-4F1B-BF52-332E4A2F524D}" type="presOf" srcId="{ABBB8956-7515-4B1F-A722-FC156DAE6D61}" destId="{C35C85F9-5E93-4245-97BA-1F839E8004D2}" srcOrd="0" destOrd="0" presId="urn:microsoft.com/office/officeart/2005/8/layout/orgChart1"/>
+    <dgm:cxn modelId="{A0E52DDB-5D87-4330-8050-825F8BF1DE24}" type="presOf" srcId="{C081D107-7690-4B8B-9EB8-4888A9A44024}" destId="{9D99FDD8-420C-4FB0-9345-0A1C60EF94C8}" srcOrd="1" destOrd="0" presId="urn:microsoft.com/office/officeart/2005/8/layout/orgChart1"/>
+    <dgm:cxn modelId="{BF54B039-CEA8-464D-8F75-333CE24780DD}" type="presOf" srcId="{F23C7896-C454-4B64-B27E-0E31CCFAD2B9}" destId="{AC403DDD-9B1B-4394-84CA-2B54699E2CD2}" srcOrd="0" destOrd="0" presId="urn:microsoft.com/office/officeart/2005/8/layout/orgChart1"/>
+    <dgm:cxn modelId="{187D9455-208A-475F-A32B-E1A9159AEFFA}" type="presOf" srcId="{C85DA9CA-E39C-4AA4-9478-DE0131B6D164}" destId="{1862D90A-8657-4E0E-8C4E-893652227C17}" srcOrd="0" destOrd="0" presId="urn:microsoft.com/office/officeart/2005/8/layout/orgChart1"/>
+    <dgm:cxn modelId="{CD60D607-A77F-4F64-9569-A14DACB02002}" type="presOf" srcId="{91B01C04-670B-4267-B948-B6B5C6E46DAA}" destId="{95798136-92E3-4616-BE9A-45266A52EA06}" srcOrd="1" destOrd="0" presId="urn:microsoft.com/office/officeart/2005/8/layout/orgChart1"/>
+    <dgm:cxn modelId="{BDA30557-B10E-4A95-BD76-AADAEF726CC2}" type="presOf" srcId="{A1DA04AD-C67F-4233-BE40-12AE15E164D9}" destId="{7724CDF7-0DE8-4E23-9D5E-1A95B24426F5}" srcOrd="1" destOrd="0" presId="urn:microsoft.com/office/officeart/2005/8/layout/orgChart1"/>
+    <dgm:cxn modelId="{1B1B05ED-AF08-4AA4-B8B2-8F494B60F235}" type="presOf" srcId="{94F8E2B6-F7AC-4423-8070-F1B3BA632FA1}" destId="{23607AA4-BD71-4657-B552-91520E27F01C}" srcOrd="1" destOrd="0" presId="urn:microsoft.com/office/officeart/2005/8/layout/orgChart1"/>
+    <dgm:cxn modelId="{8F2FC0B7-62E9-4F09-933D-009539CF2D92}" srcId="{C8580D4D-17BD-4306-B175-A0C83CB74AB8}" destId="{C85DA9CA-E39C-4AA4-9478-DE0131B6D164}" srcOrd="0" destOrd="0" parTransId="{762F4DCC-4087-41BB-81F1-AAB0C77DC2A2}" sibTransId="{BDBC957F-914A-4C33-A741-DAEBFBEAD7E7}"/>
+    <dgm:cxn modelId="{5D30E6F7-656E-48EE-95AA-30DC6CD49F72}" type="presOf" srcId="{DFB03ACD-650B-4FC6-9C01-0A428E2C2C7D}" destId="{1F551357-A2A2-4E7E-BE69-1F3E923B7A23}" srcOrd="1" destOrd="0" presId="urn:microsoft.com/office/officeart/2005/8/layout/orgChart1"/>
+    <dgm:cxn modelId="{BCF62C11-2942-42C0-A043-2C21A9BFEC3B}" type="presOf" srcId="{B1291073-E706-48D9-9E0F-5B99CA9091FA}" destId="{FC10C222-4553-439B-8BC9-577B0BC0F8F5}" srcOrd="0" destOrd="0" presId="urn:microsoft.com/office/officeart/2005/8/layout/orgChart1"/>
+    <dgm:cxn modelId="{8D4DF410-89D8-4634-A06B-3DFA20E0FC2C}" type="presOf" srcId="{BF3FCF9F-7F35-4005-BB3D-1988E0BEECD1}" destId="{3942EC70-5DEB-49D5-9129-9A51DC27F5F5}" srcOrd="0" destOrd="0" presId="urn:microsoft.com/office/officeart/2005/8/layout/orgChart1"/>
+    <dgm:cxn modelId="{A6A6E88B-9C85-4BE9-822B-811BEA344901}" srcId="{A1DA04AD-C67F-4233-BE40-12AE15E164D9}" destId="{DFB03ACD-650B-4FC6-9C01-0A428E2C2C7D}" srcOrd="0" destOrd="0" parTransId="{36AC5DAD-95D1-4AB5-88B4-CFBA81C311BD}" sibTransId="{E927FE7A-7BA9-4B13-978F-C81E2FC1865C}"/>
+    <dgm:cxn modelId="{786E024C-F189-41E0-A7E9-66FF72A6FA59}" srcId="{D2856E0E-0D7E-4055-A217-842D019B4A0E}" destId="{8342BCAF-509C-4D39-A14C-24ECDC6D0FA4}" srcOrd="1" destOrd="0" parTransId="{60072C0F-2770-4E8F-9FA6-8FFEE86BEF0F}" sibTransId="{35CF8CF6-E919-41E2-B5F3-F55DF71693AC}"/>
     <dgm:cxn modelId="{9F630FC3-DD42-4CE9-A035-76D77309671D}" srcId="{6561BDD3-BF46-4808-89D8-CECC4E675FA5}" destId="{B3BF47A0-7BE9-4097-82FD-91024D93629F}" srcOrd="0" destOrd="0" parTransId="{EDB15177-F88D-4DF2-8EEE-7391CE1E7778}" sibTransId="{40960F4E-940B-4539-A15B-0DAD4376120D}"/>
-    <dgm:cxn modelId="{196231D6-B4CA-4EE5-B901-62BF60C65FB0}" type="presOf" srcId="{F2421D60-783B-4DD2-B64A-72251A3E13D2}" destId="{D02BAE1F-7BA2-4631-8D6C-CC685764EBC2}" srcOrd="1" destOrd="0" presId="urn:microsoft.com/office/officeart/2005/8/layout/orgChart1"/>
+    <dgm:cxn modelId="{5DA114DB-519E-40F2-9DA9-C0AD2326EAAD}" type="presOf" srcId="{B3BF47A0-7BE9-4097-82FD-91024D93629F}" destId="{5E934B72-DA26-46F2-9963-1CDFEBB6209A}" srcOrd="0" destOrd="0" presId="urn:microsoft.com/office/officeart/2005/8/layout/orgChart1"/>
+    <dgm:cxn modelId="{A4E11921-3AD9-4A82-9CE8-84D8D352C887}" type="presOf" srcId="{C8580D4D-17BD-4306-B175-A0C83CB74AB8}" destId="{3B3EA426-E93C-4736-B055-80166AD8D6B4}" srcOrd="0" destOrd="0" presId="urn:microsoft.com/office/officeart/2005/8/layout/orgChart1"/>
+    <dgm:cxn modelId="{181A1A40-5ECC-499C-AFB2-8BE50868C41E}" srcId="{8342BCAF-509C-4D39-A14C-24ECDC6D0FA4}" destId="{94F8E2B6-F7AC-4423-8070-F1B3BA632FA1}" srcOrd="2" destOrd="0" parTransId="{53A26F8D-26F4-4162-9D55-5AAF9D3A863D}" sibTransId="{3C0EB8C9-BB50-40BC-9845-47FE6DC79571}"/>
+    <dgm:cxn modelId="{1C555CAD-BF13-415B-8C93-F0BB1DF8BACA}" srcId="{94BD9360-C91B-4AE1-9C14-2217B2F3BF64}" destId="{F23C7896-C454-4B64-B27E-0E31CCFAD2B9}" srcOrd="3" destOrd="0" parTransId="{2180CDC3-A5F3-45DE-96D5-694D7312CB92}" sibTransId="{76CCBD2F-147A-4885-B5E4-1F24C73AD23A}"/>
+    <dgm:cxn modelId="{C7A12CC3-2899-461C-A923-511C301F7FB6}" type="presOf" srcId="{8FA0EC63-D89F-441A-9F47-D01FB79D386C}" destId="{13B29C14-3124-4B7A-B960-9284211FC651}" srcOrd="0" destOrd="0" presId="urn:microsoft.com/office/officeart/2005/8/layout/orgChart1"/>
+    <dgm:cxn modelId="{6E2B9669-D16B-49B6-BC60-773F790BCB64}" type="presOf" srcId="{41AA6D2C-7742-4017-9C51-1C895E0C2270}" destId="{4925F788-E3B7-48AF-AA15-520DAC3B44AE}" srcOrd="1" destOrd="0" presId="urn:microsoft.com/office/officeart/2005/8/layout/orgChart1"/>
+    <dgm:cxn modelId="{525FB446-8315-4EF9-96FF-98D307DA6FD0}" type="presOf" srcId="{6561BDD3-BF46-4808-89D8-CECC4E675FA5}" destId="{C7C455A3-9E34-4151-8797-5DBEDF486CC0}" srcOrd="0" destOrd="0" presId="urn:microsoft.com/office/officeart/2005/8/layout/orgChart1"/>
+    <dgm:cxn modelId="{98AD2CB4-FD12-49A7-9B37-AF764823373F}" type="presOf" srcId="{552AAB97-0656-4986-98BD-AA65DE22796B}" destId="{5586E216-C92E-4DC1-8B21-DCF79DFC36A3}" srcOrd="0" destOrd="0" presId="urn:microsoft.com/office/officeart/2005/8/layout/orgChart1"/>
+    <dgm:cxn modelId="{08AE972E-37D3-423E-AD89-7B54DD9B18D0}" type="presOf" srcId="{BF3FCF9F-7F35-4005-BB3D-1988E0BEECD1}" destId="{FD57E27C-984A-4811-8566-E4FC15475824}" srcOrd="1" destOrd="0" presId="urn:microsoft.com/office/officeart/2005/8/layout/orgChart1"/>
+    <dgm:cxn modelId="{E598041D-9798-40D8-A8CF-2D716B76F806}" type="presOf" srcId="{7FBE81FD-1D4E-4F1F-B058-DC1A874BDD3B}" destId="{429904FD-9CA2-4E70-85A2-A856029EBDC7}" srcOrd="0" destOrd="0" presId="urn:microsoft.com/office/officeart/2005/8/layout/orgChart1"/>
+    <dgm:cxn modelId="{83795D65-6759-4E02-B6EF-F6124359C167}" type="presOf" srcId="{63BEC4EE-7451-4BF8-B76D-1713D3F52589}" destId="{7749A1CA-D6A9-4EC2-8A43-E9DF56502FC9}" srcOrd="0" destOrd="0" presId="urn:microsoft.com/office/officeart/2005/8/layout/orgChart1"/>
+    <dgm:cxn modelId="{DD3B281B-E30B-42A3-B891-75FE283B334C}" type="presOf" srcId="{B3CED53D-58AE-42FB-905C-13A6C66062CF}" destId="{A703A328-F204-4B3E-A123-E7D6A8F8850E}" srcOrd="0" destOrd="0" presId="urn:microsoft.com/office/officeart/2005/8/layout/orgChart1"/>
+    <dgm:cxn modelId="{BA80F8B9-B06D-4C14-932D-A8F1E9474D49}" type="presOf" srcId="{94F8E2B6-F7AC-4423-8070-F1B3BA632FA1}" destId="{9C386480-2C76-4B1B-828E-296683A3ED4F}" srcOrd="0" destOrd="0" presId="urn:microsoft.com/office/officeart/2005/8/layout/orgChart1"/>
     <dgm:cxn modelId="{A4521D60-BC7E-482D-9890-33B9A6B8D060}" srcId="{B3BF47A0-7BE9-4097-82FD-91024D93629F}" destId="{A1DA04AD-C67F-4233-BE40-12AE15E164D9}" srcOrd="1" destOrd="0" parTransId="{B98F6868-42C6-40C4-B620-C49EC08E99F2}" sibTransId="{14F70767-9200-4B11-9345-F21FE460C252}"/>
-    <dgm:cxn modelId="{EAC6D083-E1AC-49B8-B30C-B2C08F33ECFC}" type="presOf" srcId="{7A006717-D97A-48F1-A477-79A9FBFF37FC}" destId="{50E8530F-379C-4E6B-A260-5D9FC678281D}" srcOrd="1" destOrd="0" presId="urn:microsoft.com/office/officeart/2005/8/layout/orgChart1"/>
-    <dgm:cxn modelId="{27C5DF19-1ACF-4606-AC8A-47B1579E7E8A}" srcId="{D2856E0E-0D7E-4055-A217-842D019B4A0E}" destId="{7F88952C-534C-43F7-B487-8BE17A5B3E05}" srcOrd="0" destOrd="0" parTransId="{7FA4272E-0257-4AAF-A067-1357101696D3}" sibTransId="{07AEA0F5-D187-491C-AE04-0341F0F7AF45}"/>
+    <dgm:cxn modelId="{1F2FD5A5-EB23-4DDD-BB7B-882194045D61}" type="presOf" srcId="{2180CDC3-A5F3-45DE-96D5-694D7312CB92}" destId="{AB5A0FD6-B4EC-4F5E-833E-518692230A57}" srcOrd="0" destOrd="0" presId="urn:microsoft.com/office/officeart/2005/8/layout/orgChart1"/>
+    <dgm:cxn modelId="{CAB98F8E-3AE8-45A0-B0A3-1FC4F58056F5}" type="presOf" srcId="{6DE12267-A6A5-4E0D-9AFC-89194CAA4E97}" destId="{A184F633-5834-493E-908C-05D7707FEA82}" srcOrd="0" destOrd="0" presId="urn:microsoft.com/office/officeart/2005/8/layout/orgChart1"/>
+    <dgm:cxn modelId="{F5B412D8-7807-456C-AA8A-D4636E70728D}" type="presOf" srcId="{8342BCAF-509C-4D39-A14C-24ECDC6D0FA4}" destId="{46F88410-BD31-4664-8B7A-DF48DE345628}" srcOrd="1" destOrd="0" presId="urn:microsoft.com/office/officeart/2005/8/layout/orgChart1"/>
     <dgm:cxn modelId="{F3C5E47F-1EB6-4219-A61B-5F6C66610D21}" srcId="{94BD9360-C91B-4AE1-9C14-2217B2F3BF64}" destId="{41AA6D2C-7742-4017-9C51-1C895E0C2270}" srcOrd="1" destOrd="0" parTransId="{EAFBA941-7610-49DC-88A7-72FB74F8AD20}" sibTransId="{778FA541-A32D-4D6C-90D5-4B68914A72F4}"/>
-    <dgm:cxn modelId="{55A5E3B7-6C41-4C57-BC32-D43638BC9617}" type="presOf" srcId="{C081D107-7690-4B8B-9EB8-4888A9A44024}" destId="{7FADC83E-C505-4453-9261-3C4968EF4C31}" srcOrd="0" destOrd="0" presId="urn:microsoft.com/office/officeart/2005/8/layout/orgChart1"/>
-    <dgm:cxn modelId="{F3CF9406-45CC-4792-88B4-A8691156E01A}" type="presOf" srcId="{20F8BC44-66DE-4FAF-A982-E90713DEC42E}" destId="{EAF219D3-A106-4203-B3FB-430C7653CC5D}" srcOrd="0" destOrd="0" presId="urn:microsoft.com/office/officeart/2005/8/layout/orgChart1"/>
-    <dgm:cxn modelId="{CBEF698D-D2DE-4441-BC3A-6EEDF59640AF}" type="presOf" srcId="{1C1E4CAB-2051-4EAB-83A8-D6BCBA07AFD8}" destId="{C1441849-A430-4B50-A5FD-387C47BF4876}" srcOrd="1" destOrd="0" presId="urn:microsoft.com/office/officeart/2005/8/layout/orgChart1"/>
-    <dgm:cxn modelId="{BEC0F864-5BD8-4337-9CF2-72A42FBFA8A1}" type="presOf" srcId="{14BA8B7D-FC81-4C53-BE71-92B572CC4AEC}" destId="{945180BB-4978-4C90-8C4F-C7AEE1846651}" srcOrd="0" destOrd="0" presId="urn:microsoft.com/office/officeart/2005/8/layout/orgChart1"/>
-    <dgm:cxn modelId="{2B5E24F5-4C9A-487F-8244-29154ABC2C81}" srcId="{B3BF47A0-7BE9-4097-82FD-91024D93629F}" destId="{D2856E0E-0D7E-4055-A217-842D019B4A0E}" srcOrd="0" destOrd="0" parTransId="{B1291073-E706-48D9-9E0F-5B99CA9091FA}" sibTransId="{BF69439B-9420-4059-BB1A-6AF85CC59173}"/>
-    <dgm:cxn modelId="{3DA349C0-B899-42D9-88FC-45C2B8F3ECA7}" type="presOf" srcId="{ABBB8956-7515-4B1F-A722-FC156DAE6D61}" destId="{C35C85F9-5E93-4245-97BA-1F839E8004D2}" srcOrd="0" destOrd="0" presId="urn:microsoft.com/office/officeart/2005/8/layout/orgChart1"/>
-    <dgm:cxn modelId="{3A5A92D1-9385-4994-8ECB-C59E6185C485}" srcId="{7F88952C-534C-43F7-B487-8BE17A5B3E05}" destId="{B7FEC96C-1076-43DD-B9F6-853C677061D2}" srcOrd="2" destOrd="0" parTransId="{B64AB023-1179-47D3-B483-4707405270A4}" sibTransId="{8F7022AA-9F51-4F76-94D2-B692FD9D0C64}"/>
-    <dgm:cxn modelId="{0B98EFBD-B457-48B4-9EC7-1314F428D394}" type="presOf" srcId="{A10FC091-5EDC-4686-A7D1-710F7173D400}" destId="{68FB53FB-1D5E-4E0C-8A6F-B6E94D41CD7A}" srcOrd="1" destOrd="0" presId="urn:microsoft.com/office/officeart/2005/8/layout/orgChart1"/>
-    <dgm:cxn modelId="{607E277D-00DF-4040-9F7A-92493E68372A}" srcId="{1C1E4CAB-2051-4EAB-83A8-D6BCBA07AFD8}" destId="{A10FC091-5EDC-4686-A7D1-710F7173D400}" srcOrd="0" destOrd="0" parTransId="{B3CED53D-58AE-42FB-905C-13A6C66062CF}" sibTransId="{14DCB6EE-2B6C-45B0-A123-9E874EDDAECD}"/>
-    <dgm:cxn modelId="{F33AE234-AA57-4BF1-8CD7-DAE74594916E}" type="presOf" srcId="{C8580D4D-17BD-4306-B175-A0C83CB74AB8}" destId="{D22058D5-7559-4927-A109-EFEAB10C4899}" srcOrd="1" destOrd="0" presId="urn:microsoft.com/office/officeart/2005/8/layout/orgChart1"/>
-    <dgm:cxn modelId="{73C2C90C-ED2F-4323-A234-BB6B2E61239F}" type="presOf" srcId="{DFB03ACD-650B-4FC6-9C01-0A428E2C2C7D}" destId="{1F551357-A2A2-4E7E-BE69-1F3E923B7A23}" srcOrd="1" destOrd="0" presId="urn:microsoft.com/office/officeart/2005/8/layout/orgChart1"/>
-    <dgm:cxn modelId="{257B5832-50AC-484E-A34F-084C67857BEE}" type="presOf" srcId="{7FA4272E-0257-4AAF-A067-1357101696D3}" destId="{D6A91FA4-0D7E-477D-8597-71E70048F221}" srcOrd="0" destOrd="0" presId="urn:microsoft.com/office/officeart/2005/8/layout/orgChart1"/>
-    <dgm:cxn modelId="{07DFBE9D-F7BB-4CE7-890D-9AAFFC677094}" type="presOf" srcId="{6DE12267-A6A5-4E0D-9AFC-89194CAA4E97}" destId="{BA0B60B8-891D-4982-8D3F-0EE94AAC9113}" srcOrd="1" destOrd="0" presId="urn:microsoft.com/office/officeart/2005/8/layout/orgChart1"/>
-    <dgm:cxn modelId="{FF7071B3-861F-4CB2-9772-A92A76C886A1}" type="presOf" srcId="{6D3BCD3F-2FDD-4134-8560-F83C9BEE1B6C}" destId="{149A331C-E6D8-42A0-8F44-23D98D79EFDC}" srcOrd="0" destOrd="0" presId="urn:microsoft.com/office/officeart/2005/8/layout/orgChart1"/>
-    <dgm:cxn modelId="{79B4CF1F-7E3D-43DF-968E-DFC55B308536}" type="presOf" srcId="{B98F6868-42C6-40C4-B620-C49EC08E99F2}" destId="{0FD3D9AC-D146-44AC-8F27-0B945872E4BA}" srcOrd="0" destOrd="0" presId="urn:microsoft.com/office/officeart/2005/8/layout/orgChart1"/>
-    <dgm:cxn modelId="{7F38152A-516D-4B37-B2C3-A94BF231D851}" srcId="{A1DA04AD-C67F-4233-BE40-12AE15E164D9}" destId="{878E5EB9-17CA-45EA-91E6-F2773544D02F}" srcOrd="1" destOrd="0" parTransId="{20F8BC44-66DE-4FAF-A982-E90713DEC42E}" sibTransId="{97AC9FEA-8478-4D51-9944-85F9B267C24C}"/>
-    <dgm:cxn modelId="{8F436118-B13B-4737-B149-9EEC99CCBD9C}" srcId="{B3BF47A0-7BE9-4097-82FD-91024D93629F}" destId="{C8580D4D-17BD-4306-B175-A0C83CB74AB8}" srcOrd="2" destOrd="0" parTransId="{B98BBA75-0E3D-47A0-BCB5-6BE199299C2D}" sibTransId="{0AF98AC5-B560-4F2F-AC02-A5269B4DED74}"/>
-    <dgm:cxn modelId="{8A2A57D5-A5CE-448D-835F-E64FF0B0038B}" type="presOf" srcId="{B64AB023-1179-47D3-B483-4707405270A4}" destId="{86DDEB45-4BA3-4F58-958D-61E27427E171}" srcOrd="0" destOrd="0" presId="urn:microsoft.com/office/officeart/2005/8/layout/orgChart1"/>
-    <dgm:cxn modelId="{78334A84-691C-4C7C-A420-E16031E80E63}" srcId="{D2856E0E-0D7E-4055-A217-842D019B4A0E}" destId="{94BD9360-C91B-4AE1-9C14-2217B2F3BF64}" srcOrd="2" destOrd="0" parTransId="{6D3BCD3F-2FDD-4134-8560-F83C9BEE1B6C}" sibTransId="{316C5913-F8D9-47BC-A2B6-F6DE2B26B5D0}"/>
-    <dgm:cxn modelId="{EEA84850-C98F-4D5A-A48F-542B64126715}" type="presOf" srcId="{B3BF47A0-7BE9-4097-82FD-91024D93629F}" destId="{5E934B72-DA26-46F2-9963-1CDFEBB6209A}" srcOrd="0" destOrd="0" presId="urn:microsoft.com/office/officeart/2005/8/layout/orgChart1"/>
-    <dgm:cxn modelId="{4EF0D029-F96E-4F21-86C1-80D109E150BF}" type="presOf" srcId="{C89E354A-70AC-4D25-A2A6-E87DFAC2879F}" destId="{DD3563DC-B27A-4917-9D03-E4CEA6EFF41B}" srcOrd="0" destOrd="0" presId="urn:microsoft.com/office/officeart/2005/8/layout/orgChart1"/>
-    <dgm:cxn modelId="{6C21E907-7029-4814-A2A0-F790F1557F80}" type="presOf" srcId="{B3CED53D-58AE-42FB-905C-13A6C66062CF}" destId="{A703A328-F204-4B3E-A123-E7D6A8F8850E}" srcOrd="0" destOrd="0" presId="urn:microsoft.com/office/officeart/2005/8/layout/orgChart1"/>
-    <dgm:cxn modelId="{181A1A40-5ECC-499C-AFB2-8BE50868C41E}" srcId="{8342BCAF-509C-4D39-A14C-24ECDC6D0FA4}" destId="{94F8E2B6-F7AC-4423-8070-F1B3BA632FA1}" srcOrd="2" destOrd="0" parTransId="{53A26F8D-26F4-4162-9D55-5AAF9D3A863D}" sibTransId="{3C0EB8C9-BB50-40BC-9845-47FE6DC79571}"/>
-    <dgm:cxn modelId="{69AD6031-D90E-48F5-BD5E-00A80B853C08}" type="presOf" srcId="{B7FEC96C-1076-43DD-B9F6-853C677061D2}" destId="{1D700A52-E4C5-4050-9CB5-2E9E7ADFE8A2}" srcOrd="1" destOrd="0" presId="urn:microsoft.com/office/officeart/2005/8/layout/orgChart1"/>
-    <dgm:cxn modelId="{667A34A7-AEF4-4800-8F18-E3FA41CF7E38}" srcId="{8342BCAF-509C-4D39-A14C-24ECDC6D0FA4}" destId="{F2421D60-783B-4DD2-B64A-72251A3E13D2}" srcOrd="0" destOrd="0" parTransId="{8FA0EC63-D89F-441A-9F47-D01FB79D386C}" sibTransId="{9F2C7F6B-379D-4B20-A848-75F8FB988117}"/>
-    <dgm:cxn modelId="{C143E884-9B07-43E5-860A-798B1484BEF3}" type="presOf" srcId="{07C7BCE9-1FE0-4285-8871-41B7514A6766}" destId="{4D290175-CBE1-4694-B9A4-C25A4018064E}" srcOrd="0" destOrd="0" presId="urn:microsoft.com/office/officeart/2005/8/layout/orgChart1"/>
-    <dgm:cxn modelId="{923016C2-69C0-4C6B-B393-EFBA366FA435}" type="presOf" srcId="{94BD9360-C91B-4AE1-9C14-2217B2F3BF64}" destId="{4DDD50A4-847C-46C2-B26F-C07C5AFBA03D}" srcOrd="0" destOrd="0" presId="urn:microsoft.com/office/officeart/2005/8/layout/orgChart1"/>
-    <dgm:cxn modelId="{D0ABDB1C-69B4-4369-B9DF-EB447459436B}" type="presOf" srcId="{C1010ACF-C3A1-41F3-A608-DD2FC0EFC7CA}" destId="{3909223D-37B1-42AC-AA2D-225450274E74}" srcOrd="0" destOrd="0" presId="urn:microsoft.com/office/officeart/2005/8/layout/orgChart1"/>
-    <dgm:cxn modelId="{73B771C4-31CD-4FC7-BC11-18E9B971C9A3}" type="presOf" srcId="{66462901-A44E-416B-9E18-6008929B95AD}" destId="{B554E9D6-7A10-48AF-8F80-BD1F4D813F7F}" srcOrd="0" destOrd="0" presId="urn:microsoft.com/office/officeart/2005/8/layout/orgChart1"/>
-    <dgm:cxn modelId="{D5777846-85C3-418D-B16A-75163F5432EA}" type="presOf" srcId="{FEC15069-5811-41AA-BB9C-FA5B220A629A}" destId="{DF7888C5-1BF2-46A8-B3AB-859440095806}" srcOrd="1" destOrd="0" presId="urn:microsoft.com/office/officeart/2005/8/layout/orgChart1"/>
-    <dgm:cxn modelId="{497712D9-E2C8-4E8D-8465-902AC3A6E38A}" type="presOf" srcId="{C85DA9CA-E39C-4AA4-9478-DE0131B6D164}" destId="{1862D90A-8657-4E0E-8C4E-893652227C17}" srcOrd="0" destOrd="0" presId="urn:microsoft.com/office/officeart/2005/8/layout/orgChart1"/>
-    <dgm:cxn modelId="{63DD01E5-1124-4021-B2AC-4D8B53828900}" type="presOf" srcId="{7FBE81FD-1D4E-4F1F-B058-DC1A874BDD3B}" destId="{429904FD-9CA2-4E70-85A2-A856029EBDC7}" srcOrd="0" destOrd="0" presId="urn:microsoft.com/office/officeart/2005/8/layout/orgChart1"/>
     <dgm:cxn modelId="{DD939D39-5702-4FE6-B82D-C34834C431B8}" srcId="{1C1E4CAB-2051-4EAB-83A8-D6BCBA07AFD8}" destId="{552AAB97-0656-4986-98BD-AA65DE22796B}" srcOrd="1" destOrd="0" parTransId="{66462901-A44E-416B-9E18-6008929B95AD}" sibTransId="{88A528C6-D21F-4389-A5C8-F10B1A817697}"/>
-    <dgm:cxn modelId="{18FF1B0F-1CC8-429B-89E9-B21C05484F70}" type="presOf" srcId="{94F8E2B6-F7AC-4423-8070-F1B3BA632FA1}" destId="{23607AA4-BD71-4657-B552-91520E27F01C}" srcOrd="1" destOrd="0" presId="urn:microsoft.com/office/officeart/2005/8/layout/orgChart1"/>
-    <dgm:cxn modelId="{1080A293-8E55-4529-B704-AB21A2015678}" type="presOf" srcId="{8342BCAF-509C-4D39-A14C-24ECDC6D0FA4}" destId="{46F88410-BD31-4664-8B7A-DF48DE345628}" srcOrd="1" destOrd="0" presId="urn:microsoft.com/office/officeart/2005/8/layout/orgChart1"/>
-    <dgm:cxn modelId="{44535882-680E-422D-B8D5-0EA018EB6DDB}" type="presOf" srcId="{47CA3FE1-2537-4ED7-BEB2-76C518DF5DD9}" destId="{3D40594D-C0D6-44C2-8B3A-F67D188E9716}" srcOrd="0" destOrd="0" presId="urn:microsoft.com/office/officeart/2005/8/layout/orgChart1"/>
-    <dgm:cxn modelId="{0BD79181-A90F-4127-8253-CE5370FDAF4E}" type="presOf" srcId="{B3BF47A0-7BE9-4097-82FD-91024D93629F}" destId="{3C6B3319-E9F5-44D2-A2B8-38B3E025FF39}" srcOrd="1" destOrd="0" presId="urn:microsoft.com/office/officeart/2005/8/layout/orgChart1"/>
-    <dgm:cxn modelId="{1AFC1EDC-C960-4D4C-93C3-375DA1867AAD}" type="presOf" srcId="{6DE12267-A6A5-4E0D-9AFC-89194CAA4E97}" destId="{A184F633-5834-493E-908C-05D7707FEA82}" srcOrd="0" destOrd="0" presId="urn:microsoft.com/office/officeart/2005/8/layout/orgChart1"/>
-    <dgm:cxn modelId="{16447624-A692-405D-973F-4A6C153AE23F}" type="presOf" srcId="{EAFBA941-7610-49DC-88A7-72FB74F8AD20}" destId="{A52C077D-028C-42D7-AA48-A316F6C344B9}" srcOrd="0" destOrd="0" presId="urn:microsoft.com/office/officeart/2005/8/layout/orgChart1"/>
-    <dgm:cxn modelId="{25689C3D-3F9C-47CF-B251-33AB638357F3}" type="presOf" srcId="{8342BCAF-509C-4D39-A14C-24ECDC6D0FA4}" destId="{C518CB8D-5BE3-44AE-9F7D-62F7117D078B}" srcOrd="0" destOrd="0" presId="urn:microsoft.com/office/officeart/2005/8/layout/orgChart1"/>
-    <dgm:cxn modelId="{7934BD25-78CB-4848-925E-E70620A68F82}" type="presOf" srcId="{2180CDC3-A5F3-45DE-96D5-694D7312CB92}" destId="{AB5A0FD6-B4EC-4F5E-833E-518692230A57}" srcOrd="0" destOrd="0" presId="urn:microsoft.com/office/officeart/2005/8/layout/orgChart1"/>
-    <dgm:cxn modelId="{B37216D1-27BC-4E7B-A9B7-95772CBD2B28}" type="presOf" srcId="{F23C7896-C454-4B64-B27E-0E31CCFAD2B9}" destId="{92E2D000-FA3D-4B04-A4DB-2C1CCDA817BB}" srcOrd="1" destOrd="0" presId="urn:microsoft.com/office/officeart/2005/8/layout/orgChart1"/>
-    <dgm:cxn modelId="{B314C9C6-34F4-4A41-A465-7C66A8D9AFD1}" type="presOf" srcId="{F02721CC-2DFE-4457-8798-4F5F695A150B}" destId="{C61D38EE-F85D-4661-8604-F778CD8CAC67}" srcOrd="0" destOrd="0" presId="urn:microsoft.com/office/officeart/2005/8/layout/orgChart1"/>
-    <dgm:cxn modelId="{A6A6E88B-9C85-4BE9-822B-811BEA344901}" srcId="{A1DA04AD-C67F-4233-BE40-12AE15E164D9}" destId="{DFB03ACD-650B-4FC6-9C01-0A428E2C2C7D}" srcOrd="0" destOrd="0" parTransId="{36AC5DAD-95D1-4AB5-88B4-CFBA81C311BD}" sibTransId="{E927FE7A-7BA9-4B13-978F-C81E2FC1865C}"/>
-    <dgm:cxn modelId="{8F2FC0B7-62E9-4F09-933D-009539CF2D92}" srcId="{C8580D4D-17BD-4306-B175-A0C83CB74AB8}" destId="{C85DA9CA-E39C-4AA4-9478-DE0131B6D164}" srcOrd="0" destOrd="0" parTransId="{762F4DCC-4087-41BB-81F1-AAB0C77DC2A2}" sibTransId="{BDBC957F-914A-4C33-A741-DAEBFBEAD7E7}"/>
-    <dgm:cxn modelId="{09D72448-ED60-48E9-B7BF-F1A02C607BF0}" type="presOf" srcId="{94F8E2B6-F7AC-4423-8070-F1B3BA632FA1}" destId="{9C386480-2C76-4B1B-828E-296683A3ED4F}" srcOrd="0" destOrd="0" presId="urn:microsoft.com/office/officeart/2005/8/layout/orgChart1"/>
-    <dgm:cxn modelId="{940C1BD9-6D46-43F0-883C-CEFFA44D6894}" srcId="{8342BCAF-509C-4D39-A14C-24ECDC6D0FA4}" destId="{E2ED0AE9-9F6A-4651-B329-B0B5AB36DEDF}" srcOrd="1" destOrd="0" parTransId="{7D04B199-6A5B-4A0A-92F3-345FC4059077}" sibTransId="{0969EFF9-6292-43DF-96B7-87C709543B3D}"/>
-    <dgm:cxn modelId="{CFD4D914-0C28-4E62-8451-A1D3A5A5248D}" type="presOf" srcId="{8ABBD19D-7CC8-4D71-93B2-FD60FF6ECB16}" destId="{953C1444-9D5E-4931-A299-053D68106E94}" srcOrd="0" destOrd="0" presId="urn:microsoft.com/office/officeart/2005/8/layout/orgChart1"/>
-    <dgm:cxn modelId="{A67E3135-FE6C-4978-A55E-A432CB2D2177}" type="presOf" srcId="{FEC15069-5811-41AA-BB9C-FA5B220A629A}" destId="{1D79EF17-3BAC-4908-8265-556DCD84ECF3}" srcOrd="0" destOrd="0" presId="urn:microsoft.com/office/officeart/2005/8/layout/orgChart1"/>
-    <dgm:cxn modelId="{E3615839-2D62-40FC-9B23-78CAFBFAFEBD}" type="presOf" srcId="{6561BDD3-BF46-4808-89D8-CECC4E675FA5}" destId="{C7C455A3-9E34-4151-8797-5DBEDF486CC0}" srcOrd="0" destOrd="0" presId="urn:microsoft.com/office/officeart/2005/8/layout/orgChart1"/>
-    <dgm:cxn modelId="{C04F64AB-28CA-41B6-960C-FF84267172DD}" type="presOf" srcId="{878E5EB9-17CA-45EA-91E6-F2773544D02F}" destId="{67B0FD26-2A21-41A1-A2E2-258BD3A2BF8D}" srcOrd="1" destOrd="0" presId="urn:microsoft.com/office/officeart/2005/8/layout/orgChart1"/>
-    <dgm:cxn modelId="{03F5E122-7040-4D81-BDDD-BA11EAB1CC28}" type="presOf" srcId="{63BEC4EE-7451-4BF8-B76D-1713D3F52589}" destId="{7749A1CA-D6A9-4EC2-8A43-E9DF56502FC9}" srcOrd="0" destOrd="0" presId="urn:microsoft.com/office/officeart/2005/8/layout/orgChart1"/>
-    <dgm:cxn modelId="{EF208031-90F0-46A8-A8B3-E2B0AD87D0ED}" type="presOf" srcId="{C85DA9CA-E39C-4AA4-9478-DE0131B6D164}" destId="{EE032B72-E747-4122-BDCE-F8BED34B1369}" srcOrd="1" destOrd="0" presId="urn:microsoft.com/office/officeart/2005/8/layout/orgChart1"/>
-    <dgm:cxn modelId="{39810FA8-4851-4B16-A8D4-1C51CEB084BB}" type="presOf" srcId="{07C7BCE9-1FE0-4285-8871-41B7514A6766}" destId="{EF108220-3F2A-4064-A80C-98C77070A60F}" srcOrd="1" destOrd="0" presId="urn:microsoft.com/office/officeart/2005/8/layout/orgChart1"/>
-    <dgm:cxn modelId="{F8B26028-913B-4740-8887-702887E28024}" srcId="{7F88952C-534C-43F7-B487-8BE17A5B3E05}" destId="{8ABBD19D-7CC8-4D71-93B2-FD60FF6ECB16}" srcOrd="3" destOrd="0" parTransId="{0842A5FC-BB5B-4D65-A81C-00C9CA378A41}" sibTransId="{FC83870D-5AA0-46E9-BD4E-E078A1949C57}"/>
-    <dgm:cxn modelId="{0346D7AA-59DB-4E92-AC15-0E2F519CEEB7}" type="presOf" srcId="{3F0FDF8A-FA46-416D-BB80-090181D03CD0}" destId="{7BBAE005-2913-4E3D-8429-2AE497846630}" srcOrd="0" destOrd="0" presId="urn:microsoft.com/office/officeart/2005/8/layout/orgChart1"/>
-    <dgm:cxn modelId="{B6C8CEEA-E135-4B04-B153-215493DBD916}" type="presOf" srcId="{0842A5FC-BB5B-4D65-A81C-00C9CA378A41}" destId="{B73B9884-6FAA-4117-B921-549C92EA840E}" srcOrd="0" destOrd="0" presId="urn:microsoft.com/office/officeart/2005/8/layout/orgChart1"/>
-    <dgm:cxn modelId="{D4E223CE-45A2-451A-A8B7-EE155F07C7C1}" type="presOf" srcId="{244B1153-F421-4F90-A625-DC00B5DDED35}" destId="{2F073C31-2C34-4046-84F0-AAFC941B3564}" srcOrd="1" destOrd="0" presId="urn:microsoft.com/office/officeart/2005/8/layout/orgChart1"/>
-    <dgm:cxn modelId="{A3E9F2EC-5240-4432-AD13-F7DE61D1A31E}" type="presOf" srcId="{762F4DCC-4087-41BB-81F1-AAB0C77DC2A2}" destId="{1C52E6C8-EA8A-4A88-A1D5-61765034A632}" srcOrd="0" destOrd="0" presId="urn:microsoft.com/office/officeart/2005/8/layout/orgChart1"/>
-    <dgm:cxn modelId="{1AF02602-8C37-41F4-BFEC-76F3E48EC8DF}" type="presOf" srcId="{B7FEC96C-1076-43DD-B9F6-853C677061D2}" destId="{5C64F6D6-135D-412B-82E2-80B367E95B49}" srcOrd="0" destOrd="0" presId="urn:microsoft.com/office/officeart/2005/8/layout/orgChart1"/>
-    <dgm:cxn modelId="{D949DA15-84EA-4E4B-8649-29179380F9ED}" srcId="{8342BCAF-509C-4D39-A14C-24ECDC6D0FA4}" destId="{FEC15069-5811-41AA-BB9C-FA5B220A629A}" srcOrd="3" destOrd="0" parTransId="{ABBB8956-7515-4B1F-A722-FC156DAE6D61}" sibTransId="{556305D8-615B-4CC9-BFE4-F6A75EC6F3E0}"/>
-    <dgm:cxn modelId="{CFC96E56-9022-4970-9750-25BBFBE9C650}" type="presOf" srcId="{7F88952C-534C-43F7-B487-8BE17A5B3E05}" destId="{9DD57351-E25E-486E-84E2-44F225F4CC14}" srcOrd="1" destOrd="0" presId="urn:microsoft.com/office/officeart/2005/8/layout/orgChart1"/>
-    <dgm:cxn modelId="{498E6137-F199-4EFB-BD42-8F3A34CABF42}" srcId="{A1DA04AD-C67F-4233-BE40-12AE15E164D9}" destId="{91B01C04-670B-4267-B948-B6B5C6E46DAA}" srcOrd="2" destOrd="0" parTransId="{D96D9290-45A7-443E-8CFE-342D8589733E}" sibTransId="{EE0C0852-EE9E-41AE-8081-D961738B99F9}"/>
-    <dgm:cxn modelId="{AF6381FA-F080-40C8-BA30-2E1E115EDEEC}" type="presOf" srcId="{94BD9360-C91B-4AE1-9C14-2217B2F3BF64}" destId="{92601144-E578-434F-AD9A-8985CF4B2038}" srcOrd="1" destOrd="0" presId="urn:microsoft.com/office/officeart/2005/8/layout/orgChart1"/>
-    <dgm:cxn modelId="{A3E39D2C-D22D-4F41-86AF-64D00E7EF090}" type="presOf" srcId="{552AAB97-0656-4986-98BD-AA65DE22796B}" destId="{5586E216-C92E-4DC1-8B21-DCF79DFC36A3}" srcOrd="0" destOrd="0" presId="urn:microsoft.com/office/officeart/2005/8/layout/orgChart1"/>
-    <dgm:cxn modelId="{DD11F0AF-878D-410B-948F-75D469187014}" type="presOf" srcId="{14BA8B7D-FC81-4C53-BE71-92B572CC4AEC}" destId="{E1E39A3C-3140-40FB-BE8A-17512A8C7268}" srcOrd="1" destOrd="0" presId="urn:microsoft.com/office/officeart/2005/8/layout/orgChart1"/>
-    <dgm:cxn modelId="{304A8D3F-9236-4E79-A904-6ECC14659AE7}" srcId="{7F88952C-534C-43F7-B487-8BE17A5B3E05}" destId="{7A006717-D97A-48F1-A477-79A9FBFF37FC}" srcOrd="0" destOrd="0" parTransId="{7C6019E3-BF04-40EB-BDBA-A1BAEBE9536A}" sibTransId="{15A0466C-3D7F-416E-B16B-C30B14CCC97B}"/>
-    <dgm:cxn modelId="{DE35CE71-DBC3-4E39-AE79-0B87BA1EBB2D}" srcId="{D2856E0E-0D7E-4055-A217-842D019B4A0E}" destId="{1C1E4CAB-2051-4EAB-83A8-D6BCBA07AFD8}" srcOrd="3" destOrd="0" parTransId="{F02721CC-2DFE-4457-8798-4F5F695A150B}" sibTransId="{F3A48804-373D-4BC2-B4A5-495313DFBB2F}"/>
-    <dgm:cxn modelId="{EDF05BCD-9FB9-4CA6-8C7B-127B83666E63}" srcId="{94BD9360-C91B-4AE1-9C14-2217B2F3BF64}" destId="{6DE12267-A6A5-4E0D-9AFC-89194CAA4E97}" srcOrd="2" destOrd="0" parTransId="{E0FF6A54-9552-4BAD-86EF-A281201B9B03}" sibTransId="{975D8C83-BC77-4EC3-B75D-E46DAFB87836}"/>
-    <dgm:cxn modelId="{BA392BF9-9658-4975-926D-747B5BA4184B}" type="presOf" srcId="{41AA6D2C-7742-4017-9C51-1C895E0C2270}" destId="{81B42E72-6EFA-47AD-B286-8E5247FA5F10}" srcOrd="0" destOrd="0" presId="urn:microsoft.com/office/officeart/2005/8/layout/orgChart1"/>
-    <dgm:cxn modelId="{62BBE9EE-1223-4255-848F-AD7E422E6D4D}" type="presOf" srcId="{244B1153-F421-4F90-A625-DC00B5DDED35}" destId="{869C4C44-E842-4E6E-A35B-95E38F758E22}" srcOrd="0" destOrd="0" presId="urn:microsoft.com/office/officeart/2005/8/layout/orgChart1"/>
-    <dgm:cxn modelId="{DBEC0018-119D-4EF5-B9A4-4E8B953D71E5}" type="presOf" srcId="{BF3FCF9F-7F35-4005-BB3D-1988E0BEECD1}" destId="{3942EC70-5DEB-49D5-9129-9A51DC27F5F5}" srcOrd="0" destOrd="0" presId="urn:microsoft.com/office/officeart/2005/8/layout/orgChart1"/>
-    <dgm:cxn modelId="{AB86BD37-8828-4E8F-B9A9-523E2FB88D5A}" type="presOf" srcId="{E2ED0AE9-9F6A-4651-B329-B0B5AB36DEDF}" destId="{4C23AEF5-FCDC-4E46-A6E4-FF764D41B0C7}" srcOrd="0" destOrd="0" presId="urn:microsoft.com/office/officeart/2005/8/layout/orgChart1"/>
-    <dgm:cxn modelId="{FD708967-555F-41EA-83EB-F7A778A86BA6}" type="presOf" srcId="{60072C0F-2770-4E8F-9FA6-8FFEE86BEF0F}" destId="{506FEA2B-4D18-4FE8-8948-091D60115024}" srcOrd="0" destOrd="0" presId="urn:microsoft.com/office/officeart/2005/8/layout/orgChart1"/>
-    <dgm:cxn modelId="{163AF9FE-FF06-4431-9FD3-0E236A62A5EB}" type="presOf" srcId="{B00F6208-49A1-4609-A948-333E44AEA40E}" destId="{4325571D-58C7-40B6-A8B3-D68CCD1FD572}" srcOrd="0" destOrd="0" presId="urn:microsoft.com/office/officeart/2005/8/layout/orgChart1"/>
-    <dgm:cxn modelId="{5A8C1D2F-B523-4C30-8A77-364674D583A8}" type="presOf" srcId="{C081D107-7690-4B8B-9EB8-4888A9A44024}" destId="{9D99FDD8-420C-4FB0-9345-0A1C60EF94C8}" srcOrd="1" destOrd="0" presId="urn:microsoft.com/office/officeart/2005/8/layout/orgChart1"/>
-    <dgm:cxn modelId="{CED168AE-6A47-4888-8A4F-4ED1F04B4530}" type="presOf" srcId="{DFB03ACD-650B-4FC6-9C01-0A428E2C2C7D}" destId="{E56425F0-CC1D-4CC4-AAD1-4422A9D5B3CE}" srcOrd="0" destOrd="0" presId="urn:microsoft.com/office/officeart/2005/8/layout/orgChart1"/>
-    <dgm:cxn modelId="{76E5E89B-7F6C-4C9E-B5FA-99C7348BE0C6}" type="presOf" srcId="{A1DA04AD-C67F-4233-BE40-12AE15E164D9}" destId="{7724CDF7-0DE8-4E23-9D5E-1A95B24426F5}" srcOrd="1" destOrd="0" presId="urn:microsoft.com/office/officeart/2005/8/layout/orgChart1"/>
-    <dgm:cxn modelId="{DA52CAF9-3904-4F38-A2AD-5E8AFF924D21}" type="presOf" srcId="{E0FF6A54-9552-4BAD-86EF-A281201B9B03}" destId="{F880F0D0-CA85-4871-A9FE-29ED47BD6BBC}" srcOrd="0" destOrd="0" presId="urn:microsoft.com/office/officeart/2005/8/layout/orgChart1"/>
-    <dgm:cxn modelId="{786E024C-F189-41E0-A7E9-66FF72A6FA59}" srcId="{D2856E0E-0D7E-4055-A217-842D019B4A0E}" destId="{8342BCAF-509C-4D39-A14C-24ECDC6D0FA4}" srcOrd="1" destOrd="0" parTransId="{60072C0F-2770-4E8F-9FA6-8FFEE86BEF0F}" sibTransId="{35CF8CF6-E919-41E2-B5F3-F55DF71693AC}"/>
-    <dgm:cxn modelId="{1E77E858-7F27-4CA5-8632-6C4D7C68F1A1}" type="presOf" srcId="{F23C7896-C454-4B64-B27E-0E31CCFAD2B9}" destId="{AC403DDD-9B1B-4394-84CA-2B54699E2CD2}" srcOrd="0" destOrd="0" presId="urn:microsoft.com/office/officeart/2005/8/layout/orgChart1"/>
-    <dgm:cxn modelId="{4F84B7B9-8082-4455-8707-5C3DE20A9403}" type="presOf" srcId="{36AC5DAD-95D1-4AB5-88B4-CFBA81C311BD}" destId="{9E26ECB0-67F4-4C4A-A15F-E67E5BCDF800}" srcOrd="0" destOrd="0" presId="urn:microsoft.com/office/officeart/2005/8/layout/orgChart1"/>
-    <dgm:cxn modelId="{DDD66EAB-857F-4697-8A64-F2D17C82E39D}" type="presOf" srcId="{B98BBA75-0E3D-47A0-BCB5-6BE199299C2D}" destId="{1F3C27AC-55FA-4CF0-9DC6-821338CFCD5D}" srcOrd="0" destOrd="0" presId="urn:microsoft.com/office/officeart/2005/8/layout/orgChart1"/>
-    <dgm:cxn modelId="{50E078C1-6234-4C31-BB6B-AEEF340330BE}" type="presOf" srcId="{552AAB97-0656-4986-98BD-AA65DE22796B}" destId="{4F3E5E7E-37CC-44FD-93B9-C0BD834CB266}" srcOrd="1" destOrd="0" presId="urn:microsoft.com/office/officeart/2005/8/layout/orgChart1"/>
-    <dgm:cxn modelId="{A14E3F0B-0F6A-4B94-B196-33346A0D193C}" type="presOf" srcId="{8FA0EC63-D89F-441A-9F47-D01FB79D386C}" destId="{13B29C14-3124-4B7A-B960-9284211FC651}" srcOrd="0" destOrd="0" presId="urn:microsoft.com/office/officeart/2005/8/layout/orgChart1"/>
-    <dgm:cxn modelId="{4C243202-13A2-4D80-B2B2-0321C3810357}" type="presOf" srcId="{B1291073-E706-48D9-9E0F-5B99CA9091FA}" destId="{FC10C222-4553-439B-8BC9-577B0BC0F8F5}" srcOrd="0" destOrd="0" presId="urn:microsoft.com/office/officeart/2005/8/layout/orgChart1"/>
-    <dgm:cxn modelId="{185AFAFC-C62A-42DC-B630-ABBB71454877}" type="presOf" srcId="{D2856E0E-0D7E-4055-A217-842D019B4A0E}" destId="{B5CF8EAC-6E58-4E07-8A69-7C8366228EF4}" srcOrd="1" destOrd="0" presId="urn:microsoft.com/office/officeart/2005/8/layout/orgChart1"/>
-    <dgm:cxn modelId="{25F82753-969C-41EF-A24B-83B63A02AE14}" srcId="{7F88952C-534C-43F7-B487-8BE17A5B3E05}" destId="{14BA8B7D-FC81-4C53-BE71-92B572CC4AEC}" srcOrd="1" destOrd="0" parTransId="{B00F6208-49A1-4609-A948-333E44AEA40E}" sibTransId="{BB454D04-7905-4753-A421-DF75C4CE63F7}"/>
-    <dgm:cxn modelId="{138B9BB5-A61C-488F-8151-7579112D67E7}" type="presOf" srcId="{1C1E4CAB-2051-4EAB-83A8-D6BCBA07AFD8}" destId="{327C8C53-CBB4-46C0-B38E-87EA8CBA548E}" srcOrd="0" destOrd="0" presId="urn:microsoft.com/office/officeart/2005/8/layout/orgChart1"/>
-    <dgm:cxn modelId="{F13EB15B-15BF-4DE4-9A38-3C4E86836F7E}" type="presOf" srcId="{D96D9290-45A7-443E-8CFE-342D8589733E}" destId="{E32543E2-D2F8-494C-B68B-E63BB72C9BF2}" srcOrd="0" destOrd="0" presId="urn:microsoft.com/office/officeart/2005/8/layout/orgChart1"/>
-    <dgm:cxn modelId="{EDCA1ED7-AFBD-4DDB-94CF-823796455B49}" srcId="{94BD9360-C91B-4AE1-9C14-2217B2F3BF64}" destId="{7FBE81FD-1D4E-4F1F-B058-DC1A874BDD3B}" srcOrd="0" destOrd="0" parTransId="{63BEC4EE-7451-4BF8-B76D-1713D3F52589}" sibTransId="{548F686A-0C99-4388-8234-5256076AA13D}"/>
-    <dgm:cxn modelId="{8257007C-BA32-40C9-8922-5FF26BA8A6CE}" type="presOf" srcId="{878E5EB9-17CA-45EA-91E6-F2773544D02F}" destId="{56DC8BCA-783D-4067-985C-C81CDDC06A19}" srcOrd="0" destOrd="0" presId="urn:microsoft.com/office/officeart/2005/8/layout/orgChart1"/>
-    <dgm:cxn modelId="{19C53544-B2BB-4937-9473-AEC3FE9EC435}" type="presOf" srcId="{D2856E0E-0D7E-4055-A217-842D019B4A0E}" destId="{481186E1-DAD5-4ABC-B7DA-829604CD838E}" srcOrd="0" destOrd="0" presId="urn:microsoft.com/office/officeart/2005/8/layout/orgChart1"/>
-    <dgm:cxn modelId="{5C8C7129-2AD2-4CE7-A6BC-FC3FE595DDF3}" type="presOf" srcId="{C8580D4D-17BD-4306-B175-A0C83CB74AB8}" destId="{3B3EA426-E93C-4736-B055-80166AD8D6B4}" srcOrd="0" destOrd="0" presId="urn:microsoft.com/office/officeart/2005/8/layout/orgChart1"/>
-    <dgm:cxn modelId="{B3D0E92D-51E5-444C-974F-75253675E83A}" type="presOf" srcId="{E2ED0AE9-9F6A-4651-B329-B0B5AB36DEDF}" destId="{7D7171AF-69E1-4744-ADD3-C5DF41F76E36}" srcOrd="1" destOrd="0" presId="urn:microsoft.com/office/officeart/2005/8/layout/orgChart1"/>
-    <dgm:cxn modelId="{6F1F4B09-46FF-49B5-BA5B-1011E96F5B96}" type="presOf" srcId="{53A26F8D-26F4-4162-9D55-5AAF9D3A863D}" destId="{F3F1AC1C-3DA4-4A18-8065-DD53728CC3B1}" srcOrd="0" destOrd="0" presId="urn:microsoft.com/office/officeart/2005/8/layout/orgChart1"/>
-    <dgm:cxn modelId="{8F107431-D69C-4136-A5D2-B50DE31A4CF6}" srcId="{C8580D4D-17BD-4306-B175-A0C83CB74AB8}" destId="{07C7BCE9-1FE0-4285-8871-41B7514A6766}" srcOrd="2" destOrd="0" parTransId="{C89E354A-70AC-4D25-A2A6-E87DFAC2879F}" sibTransId="{91812EC9-1E89-4676-A4B1-3F47B366CD1B}"/>
-    <dgm:cxn modelId="{4A4020C7-ABFC-4C58-9CCB-E48F9463F19E}" type="presOf" srcId="{7FBE81FD-1D4E-4F1F-B058-DC1A874BDD3B}" destId="{44628707-2CB1-4D97-BBDC-D7241DEA1DD8}" srcOrd="1" destOrd="0" presId="urn:microsoft.com/office/officeart/2005/8/layout/orgChart1"/>
-    <dgm:cxn modelId="{0BC96A41-E679-4D73-8B8C-944330187400}" srcId="{C8580D4D-17BD-4306-B175-A0C83CB74AB8}" destId="{BF3FCF9F-7F35-4005-BB3D-1988E0BEECD1}" srcOrd="3" destOrd="0" parTransId="{3F0FDF8A-FA46-416D-BB80-090181D03CD0}" sibTransId="{5F76FCFC-EA75-460F-B1E2-CAF45753CB73}"/>
-    <dgm:cxn modelId="{F09958AC-559B-426B-9289-9004A120D1B0}" type="presOf" srcId="{A10FC091-5EDC-4686-A7D1-710F7173D400}" destId="{796214DC-BF7D-486A-9357-7FC29F0AA565}" srcOrd="0" destOrd="0" presId="urn:microsoft.com/office/officeart/2005/8/layout/orgChart1"/>
-    <dgm:cxn modelId="{5D81B05B-B978-4116-A8CE-405E8A5E7978}" type="presOf" srcId="{7A006717-D97A-48F1-A477-79A9FBFF37FC}" destId="{BB3DC989-D6D7-44F2-A662-C502F5F97334}" srcOrd="0" destOrd="0" presId="urn:microsoft.com/office/officeart/2005/8/layout/orgChart1"/>
-    <dgm:cxn modelId="{C5C77837-C35C-45AF-8FED-80016EB4ACC6}" type="presOf" srcId="{BF3FCF9F-7F35-4005-BB3D-1988E0BEECD1}" destId="{FD57E27C-984A-4811-8566-E4FC15475824}" srcOrd="1" destOrd="0" presId="urn:microsoft.com/office/officeart/2005/8/layout/orgChart1"/>
-    <dgm:cxn modelId="{C69F75D9-53A5-42A1-9486-A44DA03E2E60}" type="presOf" srcId="{91B01C04-670B-4267-B948-B6B5C6E46DAA}" destId="{5ADD0F63-8BBA-461D-AF0C-D72CB70E01E9}" srcOrd="0" destOrd="0" presId="urn:microsoft.com/office/officeart/2005/8/layout/orgChart1"/>
-    <dgm:cxn modelId="{485001C9-529E-46EA-8882-B661B4F5FE0A}" type="presOf" srcId="{F2421D60-783B-4DD2-B64A-72251A3E13D2}" destId="{136D9278-9953-449B-96A6-EFE18FB6493C}" srcOrd="0" destOrd="0" presId="urn:microsoft.com/office/officeart/2005/8/layout/orgChart1"/>
-    <dgm:cxn modelId="{4618BA2B-7D5F-47F5-B2CC-50A772DEDF5B}" srcId="{A1DA04AD-C67F-4233-BE40-12AE15E164D9}" destId="{C081D107-7690-4B8B-9EB8-4888A9A44024}" srcOrd="3" destOrd="0" parTransId="{C1010ACF-C3A1-41F3-A608-DD2FC0EFC7CA}" sibTransId="{6B308032-DF65-4023-A8D8-02EE2C2EC94F}"/>
-    <dgm:cxn modelId="{D9579D9C-A890-4BEA-888C-4B78B4884CAD}" type="presOf" srcId="{7F88952C-534C-43F7-B487-8BE17A5B3E05}" destId="{69F53007-EA18-4D02-8B62-2CE7CFE40C8A}" srcOrd="0" destOrd="0" presId="urn:microsoft.com/office/officeart/2005/8/layout/orgChart1"/>
-    <dgm:cxn modelId="{6130E31A-3C72-409A-8DEE-37A144890163}" type="presOf" srcId="{A1DA04AD-C67F-4233-BE40-12AE15E164D9}" destId="{389E5360-4B3A-455A-9E62-3A05D2DB9222}" srcOrd="0" destOrd="0" presId="urn:microsoft.com/office/officeart/2005/8/layout/orgChart1"/>
-    <dgm:cxn modelId="{F3144D41-C0F5-4784-AAF7-72A25A2708AE}" type="presOf" srcId="{41AA6D2C-7742-4017-9C51-1C895E0C2270}" destId="{4925F788-E3B7-48AF-AA15-520DAC3B44AE}" srcOrd="1" destOrd="0" presId="urn:microsoft.com/office/officeart/2005/8/layout/orgChart1"/>
-    <dgm:cxn modelId="{1C555CAD-BF13-415B-8C93-F0BB1DF8BACA}" srcId="{94BD9360-C91B-4AE1-9C14-2217B2F3BF64}" destId="{F23C7896-C454-4B64-B27E-0E31CCFAD2B9}" srcOrd="3" destOrd="0" parTransId="{2180CDC3-A5F3-45DE-96D5-694D7312CB92}" sibTransId="{76CCBD2F-147A-4885-B5E4-1F24C73AD23A}"/>
-    <dgm:cxn modelId="{4A542B31-02DA-429D-B8FF-2396481ED0FA}" type="presOf" srcId="{91B01C04-670B-4267-B948-B6B5C6E46DAA}" destId="{95798136-92E3-4616-BE9A-45266A52EA06}" srcOrd="1" destOrd="0" presId="urn:microsoft.com/office/officeart/2005/8/layout/orgChart1"/>
-    <dgm:cxn modelId="{E3C4C9FB-BE36-4D81-B520-FCCE1DEEA003}" srcId="{C8580D4D-17BD-4306-B175-A0C83CB74AB8}" destId="{244B1153-F421-4F90-A625-DC00B5DDED35}" srcOrd="1" destOrd="0" parTransId="{47CA3FE1-2537-4ED7-BEB2-76C518DF5DD9}" sibTransId="{431CB75F-CD9B-4D4D-8DDE-61A85A21B0DE}"/>
-    <dgm:cxn modelId="{14677C87-875F-40CE-AB6C-82BC935AA2B3}" type="presOf" srcId="{7C6019E3-BF04-40EB-BDBA-A1BAEBE9536A}" destId="{BAAFCE2C-8386-4DA9-A08F-FF5AA4878295}" srcOrd="0" destOrd="0" presId="urn:microsoft.com/office/officeart/2005/8/layout/orgChart1"/>
-    <dgm:cxn modelId="{15760388-9205-428E-86EB-88406BCD271E}" type="presParOf" srcId="{C7C455A3-9E34-4151-8797-5DBEDF486CC0}" destId="{08C7F5B6-AF72-492A-8F11-A7E7A0786FEC}" srcOrd="0" destOrd="0" presId="urn:microsoft.com/office/officeart/2005/8/layout/orgChart1"/>
-    <dgm:cxn modelId="{58641BB8-EBA7-4407-9EF1-87E0FAE2F059}" type="presParOf" srcId="{08C7F5B6-AF72-492A-8F11-A7E7A0786FEC}" destId="{DCF59AF3-2028-493D-982A-35FE77743145}" srcOrd="0" destOrd="0" presId="urn:microsoft.com/office/officeart/2005/8/layout/orgChart1"/>
-    <dgm:cxn modelId="{E61C2B5B-1F4E-4837-86C8-9D9E8BAAA453}" type="presParOf" srcId="{DCF59AF3-2028-493D-982A-35FE77743145}" destId="{5E934B72-DA26-46F2-9963-1CDFEBB6209A}" srcOrd="0" destOrd="0" presId="urn:microsoft.com/office/officeart/2005/8/layout/orgChart1"/>
-    <dgm:cxn modelId="{4CE60053-FB76-4339-97E9-57D95CDD8E00}" type="presParOf" srcId="{DCF59AF3-2028-493D-982A-35FE77743145}" destId="{3C6B3319-E9F5-44D2-A2B8-38B3E025FF39}" srcOrd="1" destOrd="0" presId="urn:microsoft.com/office/officeart/2005/8/layout/orgChart1"/>
-    <dgm:cxn modelId="{730C35AA-6474-4609-ABA6-C37FA0BFA372}" type="presParOf" srcId="{08C7F5B6-AF72-492A-8F11-A7E7A0786FEC}" destId="{0B3D5AA3-12CA-4692-BE88-B4CE0EBAB1FC}" srcOrd="1" destOrd="0" presId="urn:microsoft.com/office/officeart/2005/8/layout/orgChart1"/>
-    <dgm:cxn modelId="{09CF93C6-6EB1-4F22-8DCD-3783C5434CE3}" type="presParOf" srcId="{0B3D5AA3-12CA-4692-BE88-B4CE0EBAB1FC}" destId="{FC10C222-4553-439B-8BC9-577B0BC0F8F5}" srcOrd="0" destOrd="0" presId="urn:microsoft.com/office/officeart/2005/8/layout/orgChart1"/>
-    <dgm:cxn modelId="{4960D53F-0B29-452A-A76E-69387B16579C}" type="presParOf" srcId="{0B3D5AA3-12CA-4692-BE88-B4CE0EBAB1FC}" destId="{86054F6D-611B-4CF5-A4E1-8D968D2C9C6E}" srcOrd="1" destOrd="0" presId="urn:microsoft.com/office/officeart/2005/8/layout/orgChart1"/>
-    <dgm:cxn modelId="{87A8C17C-7C99-4D17-80A1-58380897382B}" type="presParOf" srcId="{86054F6D-611B-4CF5-A4E1-8D968D2C9C6E}" destId="{B1FF4180-E1BF-4734-BB13-ED4409BD4DA9}" srcOrd="0" destOrd="0" presId="urn:microsoft.com/office/officeart/2005/8/layout/orgChart1"/>
-    <dgm:cxn modelId="{2F5C5419-4FB8-468D-9722-E176526336A3}" type="presParOf" srcId="{B1FF4180-E1BF-4734-BB13-ED4409BD4DA9}" destId="{481186E1-DAD5-4ABC-B7DA-829604CD838E}" srcOrd="0" destOrd="0" presId="urn:microsoft.com/office/officeart/2005/8/layout/orgChart1"/>
-    <dgm:cxn modelId="{37572E4D-3693-458F-A943-8ABC19AF0DC8}" type="presParOf" srcId="{B1FF4180-E1BF-4734-BB13-ED4409BD4DA9}" destId="{B5CF8EAC-6E58-4E07-8A69-7C8366228EF4}" srcOrd="1" destOrd="0" presId="urn:microsoft.com/office/officeart/2005/8/layout/orgChart1"/>
-    <dgm:cxn modelId="{1E0A68C4-3076-4E6C-8344-4710CA987902}" type="presParOf" srcId="{86054F6D-611B-4CF5-A4E1-8D968D2C9C6E}" destId="{5033893F-63EA-4570-A03E-353ACB4EF98B}" srcOrd="1" destOrd="0" presId="urn:microsoft.com/office/officeart/2005/8/layout/orgChart1"/>
-    <dgm:cxn modelId="{D963FFDB-A622-47B5-B63A-D2D3FF70CF80}" type="presParOf" srcId="{5033893F-63EA-4570-A03E-353ACB4EF98B}" destId="{D6A91FA4-0D7E-477D-8597-71E70048F221}" srcOrd="0" destOrd="0" presId="urn:microsoft.com/office/officeart/2005/8/layout/orgChart1"/>
-    <dgm:cxn modelId="{AA9E82D8-9003-4274-899C-7A350DBD39B2}" type="presParOf" srcId="{5033893F-63EA-4570-A03E-353ACB4EF98B}" destId="{348A276D-1179-46BD-925A-41D1764E0C13}" srcOrd="1" destOrd="0" presId="urn:microsoft.com/office/officeart/2005/8/layout/orgChart1"/>
-    <dgm:cxn modelId="{C052CA09-B500-44FD-BE91-E83696E6EE42}" type="presParOf" srcId="{348A276D-1179-46BD-925A-41D1764E0C13}" destId="{BCB0AB46-7B31-422E-BE2A-6CE46B45178A}" srcOrd="0" destOrd="0" presId="urn:microsoft.com/office/officeart/2005/8/layout/orgChart1"/>
-    <dgm:cxn modelId="{13613520-4686-4EB7-B1EF-EF3665D8546A}" type="presParOf" srcId="{BCB0AB46-7B31-422E-BE2A-6CE46B45178A}" destId="{69F53007-EA18-4D02-8B62-2CE7CFE40C8A}" srcOrd="0" destOrd="0" presId="urn:microsoft.com/office/officeart/2005/8/layout/orgChart1"/>
-    <dgm:cxn modelId="{4776C23A-3F28-41F3-BC23-70D03A27832C}" type="presParOf" srcId="{BCB0AB46-7B31-422E-BE2A-6CE46B45178A}" destId="{9DD57351-E25E-486E-84E2-44F225F4CC14}" srcOrd="1" destOrd="0" presId="urn:microsoft.com/office/officeart/2005/8/layout/orgChart1"/>
-    <dgm:cxn modelId="{4C1E50DA-DD05-4EE1-B636-4DFD1B5AA952}" type="presParOf" srcId="{348A276D-1179-46BD-925A-41D1764E0C13}" destId="{212D3098-4608-4947-A512-40E9665278E1}" srcOrd="1" destOrd="0" presId="urn:microsoft.com/office/officeart/2005/8/layout/orgChart1"/>
-    <dgm:cxn modelId="{55CA41D9-C546-4950-A0EC-BB34E9091047}" type="presParOf" srcId="{212D3098-4608-4947-A512-40E9665278E1}" destId="{BAAFCE2C-8386-4DA9-A08F-FF5AA4878295}" srcOrd="0" destOrd="0" presId="urn:microsoft.com/office/officeart/2005/8/layout/orgChart1"/>
-    <dgm:cxn modelId="{3F722E0F-E30A-4F66-B60A-56B67BFFBA07}" type="presParOf" srcId="{212D3098-4608-4947-A512-40E9665278E1}" destId="{D895FAF8-221A-4D3A-BCBD-417AC175E7A9}" srcOrd="1" destOrd="0" presId="urn:microsoft.com/office/officeart/2005/8/layout/orgChart1"/>
-    <dgm:cxn modelId="{BB520F9F-D57F-4D5D-8985-35AC23949AD0}" type="presParOf" srcId="{D895FAF8-221A-4D3A-BCBD-417AC175E7A9}" destId="{C17960FF-F80F-41E4-A1BD-C03BBB953106}" srcOrd="0" destOrd="0" presId="urn:microsoft.com/office/officeart/2005/8/layout/orgChart1"/>
-    <dgm:cxn modelId="{EDB200A2-7193-4D29-891B-492F397BD545}" type="presParOf" srcId="{C17960FF-F80F-41E4-A1BD-C03BBB953106}" destId="{BB3DC989-D6D7-44F2-A662-C502F5F97334}" srcOrd="0" destOrd="0" presId="urn:microsoft.com/office/officeart/2005/8/layout/orgChart1"/>
-    <dgm:cxn modelId="{630787E0-08FA-47AA-B653-E76ACCE3F292}" type="presParOf" srcId="{C17960FF-F80F-41E4-A1BD-C03BBB953106}" destId="{50E8530F-379C-4E6B-A260-5D9FC678281D}" srcOrd="1" destOrd="0" presId="urn:microsoft.com/office/officeart/2005/8/layout/orgChart1"/>
-    <dgm:cxn modelId="{566D1FBA-9557-4EFA-93FD-BECA1B0B4057}" type="presParOf" srcId="{D895FAF8-221A-4D3A-BCBD-417AC175E7A9}" destId="{CEE42612-2617-431C-AE6F-D531B7FE0DB6}" srcOrd="1" destOrd="0" presId="urn:microsoft.com/office/officeart/2005/8/layout/orgChart1"/>
-    <dgm:cxn modelId="{0D81312A-2F85-40DE-BFE2-D3166BA0D76F}" type="presParOf" srcId="{D895FAF8-221A-4D3A-BCBD-417AC175E7A9}" destId="{CEFA7619-8320-45CA-97CB-BEBFD2E555FC}" srcOrd="2" destOrd="0" presId="urn:microsoft.com/office/officeart/2005/8/layout/orgChart1"/>
-    <dgm:cxn modelId="{2EE1D47E-769D-47D1-BD51-EA29BF2B2FE5}" type="presParOf" srcId="{212D3098-4608-4947-A512-40E9665278E1}" destId="{4325571D-58C7-40B6-A8B3-D68CCD1FD572}" srcOrd="2" destOrd="0" presId="urn:microsoft.com/office/officeart/2005/8/layout/orgChart1"/>
-    <dgm:cxn modelId="{6E3733A6-5826-4F45-8BC1-C2C450A76503}" type="presParOf" srcId="{212D3098-4608-4947-A512-40E9665278E1}" destId="{F070AD15-7129-41E4-AF58-0D5F7882AA50}" srcOrd="3" destOrd="0" presId="urn:microsoft.com/office/officeart/2005/8/layout/orgChart1"/>
-    <dgm:cxn modelId="{353AA553-4358-4736-89BD-A0F5E65E7BC2}" type="presParOf" srcId="{F070AD15-7129-41E4-AF58-0D5F7882AA50}" destId="{9F435054-83B7-4AC7-8A5D-1DFE048CE1DD}" srcOrd="0" destOrd="0" presId="urn:microsoft.com/office/officeart/2005/8/layout/orgChart1"/>
-    <dgm:cxn modelId="{93707F6C-3A35-4E8C-BD8A-47C3341F9F1E}" type="presParOf" srcId="{9F435054-83B7-4AC7-8A5D-1DFE048CE1DD}" destId="{945180BB-4978-4C90-8C4F-C7AEE1846651}" srcOrd="0" destOrd="0" presId="urn:microsoft.com/office/officeart/2005/8/layout/orgChart1"/>
-    <dgm:cxn modelId="{9D981B58-084F-4F3C-BA8F-BCB87F42486F}" type="presParOf" srcId="{9F435054-83B7-4AC7-8A5D-1DFE048CE1DD}" destId="{E1E39A3C-3140-40FB-BE8A-17512A8C7268}" srcOrd="1" destOrd="0" presId="urn:microsoft.com/office/officeart/2005/8/layout/orgChart1"/>
-    <dgm:cxn modelId="{57D92DEF-60CA-429F-B0F1-C21D974470AC}" type="presParOf" srcId="{F070AD15-7129-41E4-AF58-0D5F7882AA50}" destId="{31ED77CE-60FF-48C8-872E-9E3A8839DC90}" srcOrd="1" destOrd="0" presId="urn:microsoft.com/office/officeart/2005/8/layout/orgChart1"/>
-    <dgm:cxn modelId="{3D481379-BA5D-4EC4-B53C-46633A3FECAF}" type="presParOf" srcId="{F070AD15-7129-41E4-AF58-0D5F7882AA50}" destId="{B5F41D63-2E89-4353-80B5-4D6C2518D874}" srcOrd="2" destOrd="0" presId="urn:microsoft.com/office/officeart/2005/8/layout/orgChart1"/>
-    <dgm:cxn modelId="{C48C7DB5-047C-47DE-9A6A-1191C3C3C29C}" type="presParOf" srcId="{212D3098-4608-4947-A512-40E9665278E1}" destId="{86DDEB45-4BA3-4F58-958D-61E27427E171}" srcOrd="4" destOrd="0" presId="urn:microsoft.com/office/officeart/2005/8/layout/orgChart1"/>
-    <dgm:cxn modelId="{AA141D10-F029-4513-A0AA-EE8F9BCC8926}" type="presParOf" srcId="{212D3098-4608-4947-A512-40E9665278E1}" destId="{7C5D59E7-BF90-4DD3-9DCD-91084A190198}" srcOrd="5" destOrd="0" presId="urn:microsoft.com/office/officeart/2005/8/layout/orgChart1"/>
-    <dgm:cxn modelId="{F29A7F52-4A73-44B9-8F47-EC4A1D71D7DE}" type="presParOf" srcId="{7C5D59E7-BF90-4DD3-9DCD-91084A190198}" destId="{A211C4EC-222D-4066-8EF7-F36EF6D3B37A}" srcOrd="0" destOrd="0" presId="urn:microsoft.com/office/officeart/2005/8/layout/orgChart1"/>
-    <dgm:cxn modelId="{98F0F847-FFFE-43FD-B38E-519CF7EC4A18}" type="presParOf" srcId="{A211C4EC-222D-4066-8EF7-F36EF6D3B37A}" destId="{5C64F6D6-135D-412B-82E2-80B367E95B49}" srcOrd="0" destOrd="0" presId="urn:microsoft.com/office/officeart/2005/8/layout/orgChart1"/>
-    <dgm:cxn modelId="{20189F26-1169-4EF0-B9DB-C71D4139E35D}" type="presParOf" srcId="{A211C4EC-222D-4066-8EF7-F36EF6D3B37A}" destId="{1D700A52-E4C5-4050-9CB5-2E9E7ADFE8A2}" srcOrd="1" destOrd="0" presId="urn:microsoft.com/office/officeart/2005/8/layout/orgChart1"/>
-    <dgm:cxn modelId="{0519D50E-DA12-43B3-9E10-6E0D9C6399C9}" type="presParOf" srcId="{7C5D59E7-BF90-4DD3-9DCD-91084A190198}" destId="{B50F3FBF-226E-4276-BA1C-5DD98F6A8C27}" srcOrd="1" destOrd="0" presId="urn:microsoft.com/office/officeart/2005/8/layout/orgChart1"/>
-    <dgm:cxn modelId="{D9BCF8D1-BFE1-412B-B125-D288C2EA70C7}" type="presParOf" srcId="{7C5D59E7-BF90-4DD3-9DCD-91084A190198}" destId="{F348FFF0-819A-4491-A380-E8B469E1DC44}" srcOrd="2" destOrd="0" presId="urn:microsoft.com/office/officeart/2005/8/layout/orgChart1"/>
-    <dgm:cxn modelId="{E75E5FE3-1BA1-4257-B355-A70987F2907F}" type="presParOf" srcId="{212D3098-4608-4947-A512-40E9665278E1}" destId="{B73B9884-6FAA-4117-B921-549C92EA840E}" srcOrd="6" destOrd="0" presId="urn:microsoft.com/office/officeart/2005/8/layout/orgChart1"/>
-    <dgm:cxn modelId="{F0CB3F4F-63B7-4180-8E0B-8986767F150C}" type="presParOf" srcId="{212D3098-4608-4947-A512-40E9665278E1}" destId="{8A215453-0143-4E4C-826C-1FD008AE0C73}" srcOrd="7" destOrd="0" presId="urn:microsoft.com/office/officeart/2005/8/layout/orgChart1"/>
-    <dgm:cxn modelId="{5DF424BE-C87E-479D-9E91-F1427938FBAD}" type="presParOf" srcId="{8A215453-0143-4E4C-826C-1FD008AE0C73}" destId="{CA8A47DF-53B7-44EA-9993-F3A4135726A7}" srcOrd="0" destOrd="0" presId="urn:microsoft.com/office/officeart/2005/8/layout/orgChart1"/>
-    <dgm:cxn modelId="{C2A2CA58-185E-475B-9FA7-C49F8D27D198}" type="presParOf" srcId="{CA8A47DF-53B7-44EA-9993-F3A4135726A7}" destId="{953C1444-9D5E-4931-A299-053D68106E94}" srcOrd="0" destOrd="0" presId="urn:microsoft.com/office/officeart/2005/8/layout/orgChart1"/>
-    <dgm:cxn modelId="{2CAAF16C-BF67-4FCD-A66E-85BD7587A0CC}" type="presParOf" srcId="{CA8A47DF-53B7-44EA-9993-F3A4135726A7}" destId="{282483F0-628C-4AF1-B926-0FEF2FE41287}" srcOrd="1" destOrd="0" presId="urn:microsoft.com/office/officeart/2005/8/layout/orgChart1"/>
-    <dgm:cxn modelId="{68A28780-43C4-4AED-8B57-E7E0EB3BA432}" type="presParOf" srcId="{8A215453-0143-4E4C-826C-1FD008AE0C73}" destId="{78573749-61ED-4C8F-9533-5F10E3A7D50D}" srcOrd="1" destOrd="0" presId="urn:microsoft.com/office/officeart/2005/8/layout/orgChart1"/>
-    <dgm:cxn modelId="{AFA3DD30-304B-44C7-8975-20C3D9C8FCD7}" type="presParOf" srcId="{8A215453-0143-4E4C-826C-1FD008AE0C73}" destId="{08472348-E541-4E5F-8DC5-D4AB429BFD0B}" srcOrd="2" destOrd="0" presId="urn:microsoft.com/office/officeart/2005/8/layout/orgChart1"/>
-    <dgm:cxn modelId="{DC2ABD44-6BD8-4700-8798-AEFF3A1B44E0}" type="presParOf" srcId="{348A276D-1179-46BD-925A-41D1764E0C13}" destId="{FB621D75-E698-4F38-BB44-86D2FCDCCBE6}" srcOrd="2" destOrd="0" presId="urn:microsoft.com/office/officeart/2005/8/layout/orgChart1"/>
-    <dgm:cxn modelId="{BD71EE6C-D7EF-4C51-888F-2C5E8487EC8C}" type="presParOf" srcId="{5033893F-63EA-4570-A03E-353ACB4EF98B}" destId="{506FEA2B-4D18-4FE8-8948-091D60115024}" srcOrd="2" destOrd="0" presId="urn:microsoft.com/office/officeart/2005/8/layout/orgChart1"/>
-    <dgm:cxn modelId="{36806DAF-D342-4850-975E-9326EA331A5F}" type="presParOf" srcId="{5033893F-63EA-4570-A03E-353ACB4EF98B}" destId="{1350F739-8EDC-4F9E-8BBE-81E4E72431F6}" srcOrd="3" destOrd="0" presId="urn:microsoft.com/office/officeart/2005/8/layout/orgChart1"/>
-    <dgm:cxn modelId="{207EB6C1-F169-403B-80A4-AE79A3542AD5}" type="presParOf" srcId="{1350F739-8EDC-4F9E-8BBE-81E4E72431F6}" destId="{C7396988-CD4C-4232-96C6-AD53107E6A73}" srcOrd="0" destOrd="0" presId="urn:microsoft.com/office/officeart/2005/8/layout/orgChart1"/>
-    <dgm:cxn modelId="{2B766FE2-A865-4BE4-868F-F5A25480A002}" type="presParOf" srcId="{C7396988-CD4C-4232-96C6-AD53107E6A73}" destId="{C518CB8D-5BE3-44AE-9F7D-62F7117D078B}" srcOrd="0" destOrd="0" presId="urn:microsoft.com/office/officeart/2005/8/layout/orgChart1"/>
-    <dgm:cxn modelId="{47A8F1F8-7495-4962-9927-DB5D77F1065C}" type="presParOf" srcId="{C7396988-CD4C-4232-96C6-AD53107E6A73}" destId="{46F88410-BD31-4664-8B7A-DF48DE345628}" srcOrd="1" destOrd="0" presId="urn:microsoft.com/office/officeart/2005/8/layout/orgChart1"/>
-    <dgm:cxn modelId="{D1756137-CEA6-4DC1-8270-F5077F4AB314}" type="presParOf" srcId="{1350F739-8EDC-4F9E-8BBE-81E4E72431F6}" destId="{05DF402D-4BDA-4A9F-9258-DD35EAA7DE42}" srcOrd="1" destOrd="0" presId="urn:microsoft.com/office/officeart/2005/8/layout/orgChart1"/>
-    <dgm:cxn modelId="{7766D212-B529-47B6-B415-D48270463AE1}" type="presParOf" srcId="{05DF402D-4BDA-4A9F-9258-DD35EAA7DE42}" destId="{13B29C14-3124-4B7A-B960-9284211FC651}" srcOrd="0" destOrd="0" presId="urn:microsoft.com/office/officeart/2005/8/layout/orgChart1"/>
-    <dgm:cxn modelId="{B1AE2907-8F27-4256-8D0F-9F5DF0396748}" type="presParOf" srcId="{05DF402D-4BDA-4A9F-9258-DD35EAA7DE42}" destId="{F941D21B-08C4-4ACD-A9DE-1AEA324B3ECC}" srcOrd="1" destOrd="0" presId="urn:microsoft.com/office/officeart/2005/8/layout/orgChart1"/>
-    <dgm:cxn modelId="{DB010609-39DC-4C38-98A2-782B8D9DC5C8}" type="presParOf" srcId="{F941D21B-08C4-4ACD-A9DE-1AEA324B3ECC}" destId="{C7E35F5B-3ED5-40BB-8FA5-EA25FF633D5A}" srcOrd="0" destOrd="0" presId="urn:microsoft.com/office/officeart/2005/8/layout/orgChart1"/>
-    <dgm:cxn modelId="{39D417E2-23C4-4DDE-8514-AB356CD12904}" type="presParOf" srcId="{C7E35F5B-3ED5-40BB-8FA5-EA25FF633D5A}" destId="{136D9278-9953-449B-96A6-EFE18FB6493C}" srcOrd="0" destOrd="0" presId="urn:microsoft.com/office/officeart/2005/8/layout/orgChart1"/>
-    <dgm:cxn modelId="{14305772-7CB6-4BFB-A647-57F79C750825}" type="presParOf" srcId="{C7E35F5B-3ED5-40BB-8FA5-EA25FF633D5A}" destId="{D02BAE1F-7BA2-4631-8D6C-CC685764EBC2}" srcOrd="1" destOrd="0" presId="urn:microsoft.com/office/officeart/2005/8/layout/orgChart1"/>
-    <dgm:cxn modelId="{DC39EE1D-C48F-4B6C-A0EE-5C5786C0CEDF}" type="presParOf" srcId="{F941D21B-08C4-4ACD-A9DE-1AEA324B3ECC}" destId="{C0851CCE-8645-4A05-8FAC-33318B622267}" srcOrd="1" destOrd="0" presId="urn:microsoft.com/office/officeart/2005/8/layout/orgChart1"/>
-    <dgm:cxn modelId="{23D8CDE8-19BB-477C-811F-5FED3E33EA44}" type="presParOf" srcId="{F941D21B-08C4-4ACD-A9DE-1AEA324B3ECC}" destId="{3A2E17BC-58F4-4200-81B6-165E06FB2D9B}" srcOrd="2" destOrd="0" presId="urn:microsoft.com/office/officeart/2005/8/layout/orgChart1"/>
-    <dgm:cxn modelId="{488D7A8B-C8BE-4CE7-AB7D-A469D6CDDD1F}" type="presParOf" srcId="{05DF402D-4BDA-4A9F-9258-DD35EAA7DE42}" destId="{DE5414F9-35BF-41B2-94AC-846A926A447E}" srcOrd="2" destOrd="0" presId="urn:microsoft.com/office/officeart/2005/8/layout/orgChart1"/>
-    <dgm:cxn modelId="{E5DC6B64-5458-4952-804D-CFBD2737EC27}" type="presParOf" srcId="{05DF402D-4BDA-4A9F-9258-DD35EAA7DE42}" destId="{DE2CFA40-A585-4796-8A07-5DFD6F8F649E}" srcOrd="3" destOrd="0" presId="urn:microsoft.com/office/officeart/2005/8/layout/orgChart1"/>
-    <dgm:cxn modelId="{EA960616-DA49-46C2-B488-0A0E4AA1BF76}" type="presParOf" srcId="{DE2CFA40-A585-4796-8A07-5DFD6F8F649E}" destId="{28B98223-BF47-4E84-8452-8DE85DAD3EB6}" srcOrd="0" destOrd="0" presId="urn:microsoft.com/office/officeart/2005/8/layout/orgChart1"/>
-    <dgm:cxn modelId="{5A4174D9-8162-4411-8429-E857FC303E34}" type="presParOf" srcId="{28B98223-BF47-4E84-8452-8DE85DAD3EB6}" destId="{4C23AEF5-FCDC-4E46-A6E4-FF764D41B0C7}" srcOrd="0" destOrd="0" presId="urn:microsoft.com/office/officeart/2005/8/layout/orgChart1"/>
-    <dgm:cxn modelId="{A43BBF37-0BB1-4E9C-A73E-98C8F11C05E5}" type="presParOf" srcId="{28B98223-BF47-4E84-8452-8DE85DAD3EB6}" destId="{7D7171AF-69E1-4744-ADD3-C5DF41F76E36}" srcOrd="1" destOrd="0" presId="urn:microsoft.com/office/officeart/2005/8/layout/orgChart1"/>
-    <dgm:cxn modelId="{C63A0733-3037-4A37-A392-58DAA4DC37C4}" type="presParOf" srcId="{DE2CFA40-A585-4796-8A07-5DFD6F8F649E}" destId="{A31BDF03-5281-4B13-8BA3-5A8BE06B834A}" srcOrd="1" destOrd="0" presId="urn:microsoft.com/office/officeart/2005/8/layout/orgChart1"/>
-    <dgm:cxn modelId="{C96B3457-C92D-4FBA-9B0A-CA6A98CBA1BF}" type="presParOf" srcId="{DE2CFA40-A585-4796-8A07-5DFD6F8F649E}" destId="{3D317AA4-69E0-4C70-9D1F-AD23EC44DD72}" srcOrd="2" destOrd="0" presId="urn:microsoft.com/office/officeart/2005/8/layout/orgChart1"/>
-    <dgm:cxn modelId="{962AF817-EF73-4022-BE26-1F70FDDA7ADA}" type="presParOf" srcId="{05DF402D-4BDA-4A9F-9258-DD35EAA7DE42}" destId="{F3F1AC1C-3DA4-4A18-8065-DD53728CC3B1}" srcOrd="4" destOrd="0" presId="urn:microsoft.com/office/officeart/2005/8/layout/orgChart1"/>
-    <dgm:cxn modelId="{F9893362-12B3-4120-9708-E820A9A67D36}" type="presParOf" srcId="{05DF402D-4BDA-4A9F-9258-DD35EAA7DE42}" destId="{4A89442F-704F-4E83-A34F-9181C29F8164}" srcOrd="5" destOrd="0" presId="urn:microsoft.com/office/officeart/2005/8/layout/orgChart1"/>
-    <dgm:cxn modelId="{BA5B9C41-DE92-4D2E-8938-65BC62F8D6A0}" type="presParOf" srcId="{4A89442F-704F-4E83-A34F-9181C29F8164}" destId="{80E1B904-C877-4593-833C-85453BC3BF6A}" srcOrd="0" destOrd="0" presId="urn:microsoft.com/office/officeart/2005/8/layout/orgChart1"/>
-    <dgm:cxn modelId="{A71EDCF5-9DA4-4477-B064-7DA970A167CA}" type="presParOf" srcId="{80E1B904-C877-4593-833C-85453BC3BF6A}" destId="{9C386480-2C76-4B1B-828E-296683A3ED4F}" srcOrd="0" destOrd="0" presId="urn:microsoft.com/office/officeart/2005/8/layout/orgChart1"/>
-    <dgm:cxn modelId="{46546FC7-6E25-44CC-ABB0-08A92E1E1ADB}" type="presParOf" srcId="{80E1B904-C877-4593-833C-85453BC3BF6A}" destId="{23607AA4-BD71-4657-B552-91520E27F01C}" srcOrd="1" destOrd="0" presId="urn:microsoft.com/office/officeart/2005/8/layout/orgChart1"/>
-    <dgm:cxn modelId="{77E287F6-CD09-451B-9E9E-384888409554}" type="presParOf" srcId="{4A89442F-704F-4E83-A34F-9181C29F8164}" destId="{379A0443-6522-4F6A-A10E-798BFD8A1427}" srcOrd="1" destOrd="0" presId="urn:microsoft.com/office/officeart/2005/8/layout/orgChart1"/>
-    <dgm:cxn modelId="{1201FA2F-49BC-489E-B00E-2149B9A4C925}" type="presParOf" srcId="{4A89442F-704F-4E83-A34F-9181C29F8164}" destId="{94915488-CD5F-4B3F-B431-7EB5337E2A1D}" srcOrd="2" destOrd="0" presId="urn:microsoft.com/office/officeart/2005/8/layout/orgChart1"/>
-    <dgm:cxn modelId="{C0F84276-D2AA-4AE1-9565-D02C370290F6}" type="presParOf" srcId="{05DF402D-4BDA-4A9F-9258-DD35EAA7DE42}" destId="{C35C85F9-5E93-4245-97BA-1F839E8004D2}" srcOrd="6" destOrd="0" presId="urn:microsoft.com/office/officeart/2005/8/layout/orgChart1"/>
-    <dgm:cxn modelId="{1458BF31-4AB7-4596-BBBC-703CCDF7FF68}" type="presParOf" srcId="{05DF402D-4BDA-4A9F-9258-DD35EAA7DE42}" destId="{B6B54A43-06B3-4D61-93AE-8AB4473DDB85}" srcOrd="7" destOrd="0" presId="urn:microsoft.com/office/officeart/2005/8/layout/orgChart1"/>
-    <dgm:cxn modelId="{F084453E-310E-4D91-B852-F477F1DCD340}" type="presParOf" srcId="{B6B54A43-06B3-4D61-93AE-8AB4473DDB85}" destId="{3D7AEF68-940B-40DD-AB94-B4895B36E9C6}" srcOrd="0" destOrd="0" presId="urn:microsoft.com/office/officeart/2005/8/layout/orgChart1"/>
-    <dgm:cxn modelId="{4BCBE214-2D66-427F-82F4-784538E350FF}" type="presParOf" srcId="{3D7AEF68-940B-40DD-AB94-B4895B36E9C6}" destId="{1D79EF17-3BAC-4908-8265-556DCD84ECF3}" srcOrd="0" destOrd="0" presId="urn:microsoft.com/office/officeart/2005/8/layout/orgChart1"/>
-    <dgm:cxn modelId="{EA6D94C9-29DD-4076-BD3A-E802FDF94D80}" type="presParOf" srcId="{3D7AEF68-940B-40DD-AB94-B4895B36E9C6}" destId="{DF7888C5-1BF2-46A8-B3AB-859440095806}" srcOrd="1" destOrd="0" presId="urn:microsoft.com/office/officeart/2005/8/layout/orgChart1"/>
-    <dgm:cxn modelId="{637DFC6B-73FB-4F5D-B6D5-A53E319312A0}" type="presParOf" srcId="{B6B54A43-06B3-4D61-93AE-8AB4473DDB85}" destId="{93806979-A311-4E27-8B6A-F7748CB4C9EF}" srcOrd="1" destOrd="0" presId="urn:microsoft.com/office/officeart/2005/8/layout/orgChart1"/>
-    <dgm:cxn modelId="{4B7016E4-9145-424F-BC34-D0CE49FADC49}" type="presParOf" srcId="{B6B54A43-06B3-4D61-93AE-8AB4473DDB85}" destId="{4BB1A98D-FBFB-427A-9F7B-97F4302C5BD4}" srcOrd="2" destOrd="0" presId="urn:microsoft.com/office/officeart/2005/8/layout/orgChart1"/>
-    <dgm:cxn modelId="{56856313-3506-41E1-B6E3-8AD571A39DDD}" type="presParOf" srcId="{1350F739-8EDC-4F9E-8BBE-81E4E72431F6}" destId="{69B0856E-24EE-4E2D-BF23-AF558DB92543}" srcOrd="2" destOrd="0" presId="urn:microsoft.com/office/officeart/2005/8/layout/orgChart1"/>
-    <dgm:cxn modelId="{A4CD3611-93A6-41EE-9816-B3FB05C53A12}" type="presParOf" srcId="{5033893F-63EA-4570-A03E-353ACB4EF98B}" destId="{149A331C-E6D8-42A0-8F44-23D98D79EFDC}" srcOrd="4" destOrd="0" presId="urn:microsoft.com/office/officeart/2005/8/layout/orgChart1"/>
-    <dgm:cxn modelId="{34CFBA24-7114-40FD-9029-72CADDD4D11E}" type="presParOf" srcId="{5033893F-63EA-4570-A03E-353ACB4EF98B}" destId="{5F7A1431-2C5A-40E6-B5B6-C7178B3FF58D}" srcOrd="5" destOrd="0" presId="urn:microsoft.com/office/officeart/2005/8/layout/orgChart1"/>
-    <dgm:cxn modelId="{751228E9-B41C-428B-9653-E5D025003EF0}" type="presParOf" srcId="{5F7A1431-2C5A-40E6-B5B6-C7178B3FF58D}" destId="{ABEF60EF-D688-4E43-A10A-AAE4867672FD}" srcOrd="0" destOrd="0" presId="urn:microsoft.com/office/officeart/2005/8/layout/orgChart1"/>
-    <dgm:cxn modelId="{FB168907-A9FC-49C8-AB52-3FC5117ED103}" type="presParOf" srcId="{ABEF60EF-D688-4E43-A10A-AAE4867672FD}" destId="{4DDD50A4-847C-46C2-B26F-C07C5AFBA03D}" srcOrd="0" destOrd="0" presId="urn:microsoft.com/office/officeart/2005/8/layout/orgChart1"/>
-    <dgm:cxn modelId="{B1536F4C-A5E8-4CCD-BD42-36B4D5D53573}" type="presParOf" srcId="{ABEF60EF-D688-4E43-A10A-AAE4867672FD}" destId="{92601144-E578-434F-AD9A-8985CF4B2038}" srcOrd="1" destOrd="0" presId="urn:microsoft.com/office/officeart/2005/8/layout/orgChart1"/>
-    <dgm:cxn modelId="{756B6327-A3BB-4187-BAF8-27A5CF64B977}" type="presParOf" srcId="{5F7A1431-2C5A-40E6-B5B6-C7178B3FF58D}" destId="{B331FEFE-8A28-4B1F-B7CD-15A1BB33249E}" srcOrd="1" destOrd="0" presId="urn:microsoft.com/office/officeart/2005/8/layout/orgChart1"/>
-    <dgm:cxn modelId="{F36871D4-C857-4B9B-89CB-727DAD6B0495}" type="presParOf" srcId="{B331FEFE-8A28-4B1F-B7CD-15A1BB33249E}" destId="{7749A1CA-D6A9-4EC2-8A43-E9DF56502FC9}" srcOrd="0" destOrd="0" presId="urn:microsoft.com/office/officeart/2005/8/layout/orgChart1"/>
-    <dgm:cxn modelId="{AD4F7464-F256-4D2F-B966-DB4DFBDA22A5}" type="presParOf" srcId="{B331FEFE-8A28-4B1F-B7CD-15A1BB33249E}" destId="{1E7B1A92-A5F4-4E32-B8A6-314C5681BCDD}" srcOrd="1" destOrd="0" presId="urn:microsoft.com/office/officeart/2005/8/layout/orgChart1"/>
-    <dgm:cxn modelId="{CCDDFF7B-04F1-47B7-A745-D3D9EA16B95E}" type="presParOf" srcId="{1E7B1A92-A5F4-4E32-B8A6-314C5681BCDD}" destId="{4409A5C3-2781-46AE-BFE0-4EACE237065D}" srcOrd="0" destOrd="0" presId="urn:microsoft.com/office/officeart/2005/8/layout/orgChart1"/>
-    <dgm:cxn modelId="{A8231339-6C21-4C28-84A7-59ED23006E7E}" type="presParOf" srcId="{4409A5C3-2781-46AE-BFE0-4EACE237065D}" destId="{429904FD-9CA2-4E70-85A2-A856029EBDC7}" srcOrd="0" destOrd="0" presId="urn:microsoft.com/office/officeart/2005/8/layout/orgChart1"/>
-    <dgm:cxn modelId="{B716CD1A-87E7-4F13-8793-FE03FE6804FF}" type="presParOf" srcId="{4409A5C3-2781-46AE-BFE0-4EACE237065D}" destId="{44628707-2CB1-4D97-BBDC-D7241DEA1DD8}" srcOrd="1" destOrd="0" presId="urn:microsoft.com/office/officeart/2005/8/layout/orgChart1"/>
-    <dgm:cxn modelId="{CFB322A9-8C1F-4EFF-9037-2C228FF69D95}" type="presParOf" srcId="{1E7B1A92-A5F4-4E32-B8A6-314C5681BCDD}" destId="{897B314E-4F8F-43C3-BD10-E46C34E84DA4}" srcOrd="1" destOrd="0" presId="urn:microsoft.com/office/officeart/2005/8/layout/orgChart1"/>
-    <dgm:cxn modelId="{C44D18AC-47CF-45F0-9F8C-3BCD3A8CC483}" type="presParOf" srcId="{1E7B1A92-A5F4-4E32-B8A6-314C5681BCDD}" destId="{BC02C9F2-8A2D-4B99-B9AE-F4B8CF151B90}" srcOrd="2" destOrd="0" presId="urn:microsoft.com/office/officeart/2005/8/layout/orgChart1"/>
-    <dgm:cxn modelId="{76D4CDC5-B498-470C-BF56-C8F2B05B03A3}" type="presParOf" srcId="{B331FEFE-8A28-4B1F-B7CD-15A1BB33249E}" destId="{A52C077D-028C-42D7-AA48-A316F6C344B9}" srcOrd="2" destOrd="0" presId="urn:microsoft.com/office/officeart/2005/8/layout/orgChart1"/>
-    <dgm:cxn modelId="{09B962EA-F17C-4BEC-A9C8-DE0643D60D85}" type="presParOf" srcId="{B331FEFE-8A28-4B1F-B7CD-15A1BB33249E}" destId="{AE6AB041-5129-4AB8-B373-B48E84D90B3E}" srcOrd="3" destOrd="0" presId="urn:microsoft.com/office/officeart/2005/8/layout/orgChart1"/>
-    <dgm:cxn modelId="{C12049FD-2FD6-4DF9-A911-CCF89BF3BA3D}" type="presParOf" srcId="{AE6AB041-5129-4AB8-B373-B48E84D90B3E}" destId="{18CEEBF1-6FEE-4B40-B055-3F67793FC263}" srcOrd="0" destOrd="0" presId="urn:microsoft.com/office/officeart/2005/8/layout/orgChart1"/>
-    <dgm:cxn modelId="{953EFE3F-6DEB-4C38-8936-379379D5C497}" type="presParOf" srcId="{18CEEBF1-6FEE-4B40-B055-3F67793FC263}" destId="{81B42E72-6EFA-47AD-B286-8E5247FA5F10}" srcOrd="0" destOrd="0" presId="urn:microsoft.com/office/officeart/2005/8/layout/orgChart1"/>
-    <dgm:cxn modelId="{FA23AC6B-69C6-4BC9-850A-0ECB453AB532}" type="presParOf" srcId="{18CEEBF1-6FEE-4B40-B055-3F67793FC263}" destId="{4925F788-E3B7-48AF-AA15-520DAC3B44AE}" srcOrd="1" destOrd="0" presId="urn:microsoft.com/office/officeart/2005/8/layout/orgChart1"/>
-    <dgm:cxn modelId="{5AAC0338-98B7-48F2-AD81-AEED2EEB7806}" type="presParOf" srcId="{AE6AB041-5129-4AB8-B373-B48E84D90B3E}" destId="{8A45548E-8BFE-4151-A921-01D691514BFA}" srcOrd="1" destOrd="0" presId="urn:microsoft.com/office/officeart/2005/8/layout/orgChart1"/>
-    <dgm:cxn modelId="{3A5F2CC5-767C-4AD3-85F3-D068DD763CD2}" type="presParOf" srcId="{AE6AB041-5129-4AB8-B373-B48E84D90B3E}" destId="{59647935-F512-4ED6-9780-B2731278A076}" srcOrd="2" destOrd="0" presId="urn:microsoft.com/office/officeart/2005/8/layout/orgChart1"/>
-    <dgm:cxn modelId="{35B638AA-4CB8-4110-B72F-5FF934BB541A}" type="presParOf" srcId="{B331FEFE-8A28-4B1F-B7CD-15A1BB33249E}" destId="{F880F0D0-CA85-4871-A9FE-29ED47BD6BBC}" srcOrd="4" destOrd="0" presId="urn:microsoft.com/office/officeart/2005/8/layout/orgChart1"/>
-    <dgm:cxn modelId="{0BB5373F-501A-4E10-8FD1-C5F41715C8B1}" type="presParOf" srcId="{B331FEFE-8A28-4B1F-B7CD-15A1BB33249E}" destId="{9B380207-C9BC-4BC7-A121-8B63695BB63E}" srcOrd="5" destOrd="0" presId="urn:microsoft.com/office/officeart/2005/8/layout/orgChart1"/>
-    <dgm:cxn modelId="{E54FF33F-7508-4AF6-9568-16093DD9BC1A}" type="presParOf" srcId="{9B380207-C9BC-4BC7-A121-8B63695BB63E}" destId="{7CCBA218-EBAD-4537-9F05-A48D055BA4C9}" srcOrd="0" destOrd="0" presId="urn:microsoft.com/office/officeart/2005/8/layout/orgChart1"/>
-    <dgm:cxn modelId="{AC5EEAB7-6A3A-49E7-90FC-8D11BB301EB8}" type="presParOf" srcId="{7CCBA218-EBAD-4537-9F05-A48D055BA4C9}" destId="{A184F633-5834-493E-908C-05D7707FEA82}" srcOrd="0" destOrd="0" presId="urn:microsoft.com/office/officeart/2005/8/layout/orgChart1"/>
-    <dgm:cxn modelId="{FE48C9CE-6045-4774-A29E-D8E147AC0BC2}" type="presParOf" srcId="{7CCBA218-EBAD-4537-9F05-A48D055BA4C9}" destId="{BA0B60B8-891D-4982-8D3F-0EE94AAC9113}" srcOrd="1" destOrd="0" presId="urn:microsoft.com/office/officeart/2005/8/layout/orgChart1"/>
-    <dgm:cxn modelId="{8ECDB1B2-ABEE-4219-BC64-3267576113FE}" type="presParOf" srcId="{9B380207-C9BC-4BC7-A121-8B63695BB63E}" destId="{0295AAA9-97E3-480F-8657-B3A58D1F7495}" srcOrd="1" destOrd="0" presId="urn:microsoft.com/office/officeart/2005/8/layout/orgChart1"/>
-    <dgm:cxn modelId="{1BC13C12-F9D6-4041-91F8-CB8B77945A63}" type="presParOf" srcId="{9B380207-C9BC-4BC7-A121-8B63695BB63E}" destId="{760DBF1B-A224-4389-995E-A81012ADD8E6}" srcOrd="2" destOrd="0" presId="urn:microsoft.com/office/officeart/2005/8/layout/orgChart1"/>
-    <dgm:cxn modelId="{5F69140C-5A7D-4467-BE0A-74965EBFE677}" type="presParOf" srcId="{B331FEFE-8A28-4B1F-B7CD-15A1BB33249E}" destId="{AB5A0FD6-B4EC-4F5E-833E-518692230A57}" srcOrd="6" destOrd="0" presId="urn:microsoft.com/office/officeart/2005/8/layout/orgChart1"/>
-    <dgm:cxn modelId="{C43E9AE4-EFBA-430B-B59D-931A256F73F5}" type="presParOf" srcId="{B331FEFE-8A28-4B1F-B7CD-15A1BB33249E}" destId="{021CB2AA-36DD-48F1-A8A1-FA16BD9C28A4}" srcOrd="7" destOrd="0" presId="urn:microsoft.com/office/officeart/2005/8/layout/orgChart1"/>
-    <dgm:cxn modelId="{00C1E4CD-22C0-4C90-A689-52AD235719C6}" type="presParOf" srcId="{021CB2AA-36DD-48F1-A8A1-FA16BD9C28A4}" destId="{FD84ABB6-D7FE-41C4-A6B8-631B3C37611C}" srcOrd="0" destOrd="0" presId="urn:microsoft.com/office/officeart/2005/8/layout/orgChart1"/>
-    <dgm:cxn modelId="{AA29DD2E-7E44-4193-99F2-1F32EADC4718}" type="presParOf" srcId="{FD84ABB6-D7FE-41C4-A6B8-631B3C37611C}" destId="{AC403DDD-9B1B-4394-84CA-2B54699E2CD2}" srcOrd="0" destOrd="0" presId="urn:microsoft.com/office/officeart/2005/8/layout/orgChart1"/>
-    <dgm:cxn modelId="{B61155DA-C47C-4007-A864-92546125BC97}" type="presParOf" srcId="{FD84ABB6-D7FE-41C4-A6B8-631B3C37611C}" destId="{92E2D000-FA3D-4B04-A4DB-2C1CCDA817BB}" srcOrd="1" destOrd="0" presId="urn:microsoft.com/office/officeart/2005/8/layout/orgChart1"/>
-    <dgm:cxn modelId="{DBEDCA59-50CF-4514-AC47-667B57E7108F}" type="presParOf" srcId="{021CB2AA-36DD-48F1-A8A1-FA16BD9C28A4}" destId="{8883EDBE-E3F0-4126-9DD6-BA916980D6F6}" srcOrd="1" destOrd="0" presId="urn:microsoft.com/office/officeart/2005/8/layout/orgChart1"/>
-    <dgm:cxn modelId="{47A0D834-8B58-4213-84DD-122D736756F8}" type="presParOf" srcId="{021CB2AA-36DD-48F1-A8A1-FA16BD9C28A4}" destId="{D550B25C-7567-414F-B40E-6281BAB78EA3}" srcOrd="2" destOrd="0" presId="urn:microsoft.com/office/officeart/2005/8/layout/orgChart1"/>
-    <dgm:cxn modelId="{97C42367-81C1-42AE-BF33-E11A32CF46ED}" type="presParOf" srcId="{5F7A1431-2C5A-40E6-B5B6-C7178B3FF58D}" destId="{58D79E04-FBFA-470F-86CB-20B8B2A272AC}" srcOrd="2" destOrd="0" presId="urn:microsoft.com/office/officeart/2005/8/layout/orgChart1"/>
-    <dgm:cxn modelId="{2253FC05-E9D4-42BD-BD0A-44A75E05D34F}" type="presParOf" srcId="{5033893F-63EA-4570-A03E-353ACB4EF98B}" destId="{C61D38EE-F85D-4661-8604-F778CD8CAC67}" srcOrd="6" destOrd="0" presId="urn:microsoft.com/office/officeart/2005/8/layout/orgChart1"/>
-    <dgm:cxn modelId="{B15435EC-5FC2-43F8-B730-36847CA08D06}" type="presParOf" srcId="{5033893F-63EA-4570-A03E-353ACB4EF98B}" destId="{FAA7949C-BAAE-4924-AC60-534B2F4CF018}" srcOrd="7" destOrd="0" presId="urn:microsoft.com/office/officeart/2005/8/layout/orgChart1"/>
-    <dgm:cxn modelId="{83E247E4-961E-42F3-87A9-4E7C0380536D}" type="presParOf" srcId="{FAA7949C-BAAE-4924-AC60-534B2F4CF018}" destId="{E0E16B02-A9E2-4CDE-81D4-09AAD795AC99}" srcOrd="0" destOrd="0" presId="urn:microsoft.com/office/officeart/2005/8/layout/orgChart1"/>
-    <dgm:cxn modelId="{4443F4AC-78F3-4556-ABFC-C0DCCD0FFFE4}" type="presParOf" srcId="{E0E16B02-A9E2-4CDE-81D4-09AAD795AC99}" destId="{327C8C53-CBB4-46C0-B38E-87EA8CBA548E}" srcOrd="0" destOrd="0" presId="urn:microsoft.com/office/officeart/2005/8/layout/orgChart1"/>
-    <dgm:cxn modelId="{4C5B0D65-AA32-437D-94EE-55EF21D1AFFA}" type="presParOf" srcId="{E0E16B02-A9E2-4CDE-81D4-09AAD795AC99}" destId="{C1441849-A430-4B50-A5FD-387C47BF4876}" srcOrd="1" destOrd="0" presId="urn:microsoft.com/office/officeart/2005/8/layout/orgChart1"/>
-    <dgm:cxn modelId="{B8F52FE4-034D-4AD5-A817-A80845C1E81D}" type="presParOf" srcId="{FAA7949C-BAAE-4924-AC60-534B2F4CF018}" destId="{3E95C651-BA87-4BBB-BF5A-61617157C964}" srcOrd="1" destOrd="0" presId="urn:microsoft.com/office/officeart/2005/8/layout/orgChart1"/>
-    <dgm:cxn modelId="{D0E1A295-B902-41BD-A33F-A9D76223A6E0}" type="presParOf" srcId="{3E95C651-BA87-4BBB-BF5A-61617157C964}" destId="{A703A328-F204-4B3E-A123-E7D6A8F8850E}" srcOrd="0" destOrd="0" presId="urn:microsoft.com/office/officeart/2005/8/layout/orgChart1"/>
-    <dgm:cxn modelId="{3BB457EE-52A0-4BB2-9597-BC96B70B570C}" type="presParOf" srcId="{3E95C651-BA87-4BBB-BF5A-61617157C964}" destId="{43B11CA3-0505-4BB5-B32C-D99C442C7759}" srcOrd="1" destOrd="0" presId="urn:microsoft.com/office/officeart/2005/8/layout/orgChart1"/>
-    <dgm:cxn modelId="{111B39AC-C54D-4804-8065-E1C1F0CDCEFA}" type="presParOf" srcId="{43B11CA3-0505-4BB5-B32C-D99C442C7759}" destId="{A8F747D1-D957-4EE8-BE8B-09AD6A373BBC}" srcOrd="0" destOrd="0" presId="urn:microsoft.com/office/officeart/2005/8/layout/orgChart1"/>
-    <dgm:cxn modelId="{766B5C09-7E26-484A-BDB9-01B437759294}" type="presParOf" srcId="{A8F747D1-D957-4EE8-BE8B-09AD6A373BBC}" destId="{796214DC-BF7D-486A-9357-7FC29F0AA565}" srcOrd="0" destOrd="0" presId="urn:microsoft.com/office/officeart/2005/8/layout/orgChart1"/>
-    <dgm:cxn modelId="{4D022527-DC0D-495C-A382-4AE10CC1AC4F}" type="presParOf" srcId="{A8F747D1-D957-4EE8-BE8B-09AD6A373BBC}" destId="{68FB53FB-1D5E-4E0C-8A6F-B6E94D41CD7A}" srcOrd="1" destOrd="0" presId="urn:microsoft.com/office/officeart/2005/8/layout/orgChart1"/>
-    <dgm:cxn modelId="{B985234C-E98F-4ACF-924D-246B906BABB8}" type="presParOf" srcId="{43B11CA3-0505-4BB5-B32C-D99C442C7759}" destId="{7D45F6CD-DCED-41D8-9B66-BB9DE2E00235}" srcOrd="1" destOrd="0" presId="urn:microsoft.com/office/officeart/2005/8/layout/orgChart1"/>
-    <dgm:cxn modelId="{4279497C-045D-4309-AAB9-68F75C31A0F8}" type="presParOf" srcId="{43B11CA3-0505-4BB5-B32C-D99C442C7759}" destId="{22D0A34C-8D13-4494-9D4E-75E999DDE476}" srcOrd="2" destOrd="0" presId="urn:microsoft.com/office/officeart/2005/8/layout/orgChart1"/>
-    <dgm:cxn modelId="{59A4D2B0-C50A-46DC-9E08-A99B5B201711}" type="presParOf" srcId="{3E95C651-BA87-4BBB-BF5A-61617157C964}" destId="{B554E9D6-7A10-48AF-8F80-BD1F4D813F7F}" srcOrd="2" destOrd="0" presId="urn:microsoft.com/office/officeart/2005/8/layout/orgChart1"/>
-    <dgm:cxn modelId="{B9E4D48F-D154-4350-99A4-EF21D955E05E}" type="presParOf" srcId="{3E95C651-BA87-4BBB-BF5A-61617157C964}" destId="{72D05365-47B0-41B9-B3CD-B022D69C0C5E}" srcOrd="3" destOrd="0" presId="urn:microsoft.com/office/officeart/2005/8/layout/orgChart1"/>
-    <dgm:cxn modelId="{2E48AE88-805C-4CBB-BF62-96B9B81C5D4C}" type="presParOf" srcId="{72D05365-47B0-41B9-B3CD-B022D69C0C5E}" destId="{A1DDC3FC-8961-4832-825F-653DB440E41E}" srcOrd="0" destOrd="0" presId="urn:microsoft.com/office/officeart/2005/8/layout/orgChart1"/>
-    <dgm:cxn modelId="{812762FB-8470-484F-8ED1-C8E898FBA52B}" type="presParOf" srcId="{A1DDC3FC-8961-4832-825F-653DB440E41E}" destId="{5586E216-C92E-4DC1-8B21-DCF79DFC36A3}" srcOrd="0" destOrd="0" presId="urn:microsoft.com/office/officeart/2005/8/layout/orgChart1"/>
-    <dgm:cxn modelId="{2D31F341-12E4-499A-9E9C-4042494FA8CE}" type="presParOf" srcId="{A1DDC3FC-8961-4832-825F-653DB440E41E}" destId="{4F3E5E7E-37CC-44FD-93B9-C0BD834CB266}" srcOrd="1" destOrd="0" presId="urn:microsoft.com/office/officeart/2005/8/layout/orgChart1"/>
-    <dgm:cxn modelId="{2E9F1DCF-CFEB-431D-B799-F8919C91BA29}" type="presParOf" srcId="{72D05365-47B0-41B9-B3CD-B022D69C0C5E}" destId="{A727458C-0067-41E9-A76C-506BE1BD2D38}" srcOrd="1" destOrd="0" presId="urn:microsoft.com/office/officeart/2005/8/layout/orgChart1"/>
-    <dgm:cxn modelId="{FDA721D2-91E6-4365-AE5E-12E8E647E777}" type="presParOf" srcId="{72D05365-47B0-41B9-B3CD-B022D69C0C5E}" destId="{98755E1C-3659-49FF-97ED-3DBF369A398C}" srcOrd="2" destOrd="0" presId="urn:microsoft.com/office/officeart/2005/8/layout/orgChart1"/>
-    <dgm:cxn modelId="{3E0218F3-E25B-4E6A-AD1F-0DD7B231C3C4}" type="presParOf" srcId="{FAA7949C-BAAE-4924-AC60-534B2F4CF018}" destId="{43335AC5-E3DA-4E3A-AED9-95CB0A527544}" srcOrd="2" destOrd="0" presId="urn:microsoft.com/office/officeart/2005/8/layout/orgChart1"/>
-    <dgm:cxn modelId="{430C2917-5492-4089-A4F0-EB23D1F422AF}" type="presParOf" srcId="{86054F6D-611B-4CF5-A4E1-8D968D2C9C6E}" destId="{23A1C32C-531A-425C-A576-C2D13D514BB4}" srcOrd="2" destOrd="0" presId="urn:microsoft.com/office/officeart/2005/8/layout/orgChart1"/>
-    <dgm:cxn modelId="{C851C43B-CD93-49D8-A20B-E075AF62E374}" type="presParOf" srcId="{0B3D5AA3-12CA-4692-BE88-B4CE0EBAB1FC}" destId="{0FD3D9AC-D146-44AC-8F27-0B945872E4BA}" srcOrd="2" destOrd="0" presId="urn:microsoft.com/office/officeart/2005/8/layout/orgChart1"/>
-    <dgm:cxn modelId="{DC257A5A-7592-40FB-AB82-37EBAEF3094B}" type="presParOf" srcId="{0B3D5AA3-12CA-4692-BE88-B4CE0EBAB1FC}" destId="{EF0F2992-81C4-48C0-95F1-A9B080F6ECBD}" srcOrd="3" destOrd="0" presId="urn:microsoft.com/office/officeart/2005/8/layout/orgChart1"/>
-    <dgm:cxn modelId="{E84D8BCB-2702-4C02-9032-0977F6C0AF2A}" type="presParOf" srcId="{EF0F2992-81C4-48C0-95F1-A9B080F6ECBD}" destId="{973ECC27-2455-4AD4-8235-1F37E2113E2F}" srcOrd="0" destOrd="0" presId="urn:microsoft.com/office/officeart/2005/8/layout/orgChart1"/>
-    <dgm:cxn modelId="{FB35BA62-F216-41A8-84A2-35E2D8CF30DA}" type="presParOf" srcId="{973ECC27-2455-4AD4-8235-1F37E2113E2F}" destId="{389E5360-4B3A-455A-9E62-3A05D2DB9222}" srcOrd="0" destOrd="0" presId="urn:microsoft.com/office/officeart/2005/8/layout/orgChart1"/>
-    <dgm:cxn modelId="{FB3D5481-77BE-449A-930E-54B7938C42D2}" type="presParOf" srcId="{973ECC27-2455-4AD4-8235-1F37E2113E2F}" destId="{7724CDF7-0DE8-4E23-9D5E-1A95B24426F5}" srcOrd="1" destOrd="0" presId="urn:microsoft.com/office/officeart/2005/8/layout/orgChart1"/>
-    <dgm:cxn modelId="{47F99DE3-B870-473F-9EF1-10D5094A0411}" type="presParOf" srcId="{EF0F2992-81C4-48C0-95F1-A9B080F6ECBD}" destId="{3FFCFE5D-1079-4BA4-9E1D-93C97325BA9C}" srcOrd="1" destOrd="0" presId="urn:microsoft.com/office/officeart/2005/8/layout/orgChart1"/>
-    <dgm:cxn modelId="{9FC45891-EBCD-4C09-A90D-1EF67720F1D3}" type="presParOf" srcId="{3FFCFE5D-1079-4BA4-9E1D-93C97325BA9C}" destId="{9E26ECB0-67F4-4C4A-A15F-E67E5BCDF800}" srcOrd="0" destOrd="0" presId="urn:microsoft.com/office/officeart/2005/8/layout/orgChart1"/>
-    <dgm:cxn modelId="{1E92EA59-238A-4344-8AD3-3F29BBF543A2}" type="presParOf" srcId="{3FFCFE5D-1079-4BA4-9E1D-93C97325BA9C}" destId="{52A01609-E9A5-4AAF-81C8-A196C0414E85}" srcOrd="1" destOrd="0" presId="urn:microsoft.com/office/officeart/2005/8/layout/orgChart1"/>
-    <dgm:cxn modelId="{7F3FC9B3-FAA0-40AF-84C3-DAD625A776C2}" type="presParOf" srcId="{52A01609-E9A5-4AAF-81C8-A196C0414E85}" destId="{37A9BC12-0AA5-4E54-B54E-FC5F3D19D26A}" srcOrd="0" destOrd="0" presId="urn:microsoft.com/office/officeart/2005/8/layout/orgChart1"/>
-    <dgm:cxn modelId="{CE05BFCC-032C-4DB3-8C50-8A1F1DB060A7}" type="presParOf" srcId="{37A9BC12-0AA5-4E54-B54E-FC5F3D19D26A}" destId="{E56425F0-CC1D-4CC4-AAD1-4422A9D5B3CE}" srcOrd="0" destOrd="0" presId="urn:microsoft.com/office/officeart/2005/8/layout/orgChart1"/>
-    <dgm:cxn modelId="{58FC0FC9-6B83-4145-8643-D9E4EDC208A7}" type="presParOf" srcId="{37A9BC12-0AA5-4E54-B54E-FC5F3D19D26A}" destId="{1F551357-A2A2-4E7E-BE69-1F3E923B7A23}" srcOrd="1" destOrd="0" presId="urn:microsoft.com/office/officeart/2005/8/layout/orgChart1"/>
-    <dgm:cxn modelId="{F92AF9BA-DD50-49EC-950F-912BFA57A962}" type="presParOf" srcId="{52A01609-E9A5-4AAF-81C8-A196C0414E85}" destId="{16A6B0AD-8B16-4071-9BFB-48CD6AC2F70E}" srcOrd="1" destOrd="0" presId="urn:microsoft.com/office/officeart/2005/8/layout/orgChart1"/>
-    <dgm:cxn modelId="{0542BB4F-BE22-43F5-8ECE-2D8D4D11BEBD}" type="presParOf" srcId="{52A01609-E9A5-4AAF-81C8-A196C0414E85}" destId="{E0948AF7-E755-4353-BE9E-616ADB816AA3}" srcOrd="2" destOrd="0" presId="urn:microsoft.com/office/officeart/2005/8/layout/orgChart1"/>
-    <dgm:cxn modelId="{49DDB62A-FFEB-453D-8CBE-29913514D5B3}" type="presParOf" srcId="{3FFCFE5D-1079-4BA4-9E1D-93C97325BA9C}" destId="{EAF219D3-A106-4203-B3FB-430C7653CC5D}" srcOrd="2" destOrd="0" presId="urn:microsoft.com/office/officeart/2005/8/layout/orgChart1"/>
-    <dgm:cxn modelId="{DE95E714-45DF-43B5-B839-995ECB6B552E}" type="presParOf" srcId="{3FFCFE5D-1079-4BA4-9E1D-93C97325BA9C}" destId="{7B6CEDE2-FB0C-4B79-94F5-3E36CCE9BA43}" srcOrd="3" destOrd="0" presId="urn:microsoft.com/office/officeart/2005/8/layout/orgChart1"/>
-    <dgm:cxn modelId="{87ED1DFE-A185-4D85-AF17-EBBF918D5D27}" type="presParOf" srcId="{7B6CEDE2-FB0C-4B79-94F5-3E36CCE9BA43}" destId="{2418C61E-2A1D-4BD1-9EF1-15EA46D0ADD0}" srcOrd="0" destOrd="0" presId="urn:microsoft.com/office/officeart/2005/8/layout/orgChart1"/>
-    <dgm:cxn modelId="{F6624742-BE45-4CD8-9ACD-4263BED936CD}" type="presParOf" srcId="{2418C61E-2A1D-4BD1-9EF1-15EA46D0ADD0}" destId="{56DC8BCA-783D-4067-985C-C81CDDC06A19}" srcOrd="0" destOrd="0" presId="urn:microsoft.com/office/officeart/2005/8/layout/orgChart1"/>
-    <dgm:cxn modelId="{CB0367C5-5837-429F-94F9-FC3BA9AFFBA8}" type="presParOf" srcId="{2418C61E-2A1D-4BD1-9EF1-15EA46D0ADD0}" destId="{67B0FD26-2A21-41A1-A2E2-258BD3A2BF8D}" srcOrd="1" destOrd="0" presId="urn:microsoft.com/office/officeart/2005/8/layout/orgChart1"/>
-    <dgm:cxn modelId="{28A83F61-64D9-41ED-930B-FF930A7F09B2}" type="presParOf" srcId="{7B6CEDE2-FB0C-4B79-94F5-3E36CCE9BA43}" destId="{8E2358FB-FDCC-4003-882A-220E428F916B}" srcOrd="1" destOrd="0" presId="urn:microsoft.com/office/officeart/2005/8/layout/orgChart1"/>
-    <dgm:cxn modelId="{05164BD3-ECD5-4CC5-9B8A-C468CC7AA0EA}" type="presParOf" srcId="{7B6CEDE2-FB0C-4B79-94F5-3E36CCE9BA43}" destId="{2A2B1101-AED1-4333-8DDB-F03ECB820441}" srcOrd="2" destOrd="0" presId="urn:microsoft.com/office/officeart/2005/8/layout/orgChart1"/>
-    <dgm:cxn modelId="{41D6B415-D3EA-409B-A129-2C7D81B4577D}" type="presParOf" srcId="{3FFCFE5D-1079-4BA4-9E1D-93C97325BA9C}" destId="{E32543E2-D2F8-494C-B68B-E63BB72C9BF2}" srcOrd="4" destOrd="0" presId="urn:microsoft.com/office/officeart/2005/8/layout/orgChart1"/>
-    <dgm:cxn modelId="{6329ADC7-4D05-4B45-ABB0-9AE267252F3C}" type="presParOf" srcId="{3FFCFE5D-1079-4BA4-9E1D-93C97325BA9C}" destId="{16768034-4FBF-44EC-B9CE-C5C191F15072}" srcOrd="5" destOrd="0" presId="urn:microsoft.com/office/officeart/2005/8/layout/orgChart1"/>
-    <dgm:cxn modelId="{C650F097-15AA-4AD2-839F-DEDDD316F674}" type="presParOf" srcId="{16768034-4FBF-44EC-B9CE-C5C191F15072}" destId="{47EF6D31-A766-4B45-99DE-16477FE47D3A}" srcOrd="0" destOrd="0" presId="urn:microsoft.com/office/officeart/2005/8/layout/orgChart1"/>
-    <dgm:cxn modelId="{E8FA7782-1BCD-422B-9944-532FC434B636}" type="presParOf" srcId="{47EF6D31-A766-4B45-99DE-16477FE47D3A}" destId="{5ADD0F63-8BBA-461D-AF0C-D72CB70E01E9}" srcOrd="0" destOrd="0" presId="urn:microsoft.com/office/officeart/2005/8/layout/orgChart1"/>
-    <dgm:cxn modelId="{F22814F8-498C-4951-884E-15CC81BB11AD}" type="presParOf" srcId="{47EF6D31-A766-4B45-99DE-16477FE47D3A}" destId="{95798136-92E3-4616-BE9A-45266A52EA06}" srcOrd="1" destOrd="0" presId="urn:microsoft.com/office/officeart/2005/8/layout/orgChart1"/>
-    <dgm:cxn modelId="{86DCE9D9-8C86-4501-A8FB-49E6B4631DA3}" type="presParOf" srcId="{16768034-4FBF-44EC-B9CE-C5C191F15072}" destId="{62E3E55D-4DDF-40AE-808C-796FDB1D1F3B}" srcOrd="1" destOrd="0" presId="urn:microsoft.com/office/officeart/2005/8/layout/orgChart1"/>
-    <dgm:cxn modelId="{79E22459-CDBE-4A90-A6F2-C3B60351E7D6}" type="presParOf" srcId="{16768034-4FBF-44EC-B9CE-C5C191F15072}" destId="{6FF202EE-A0C5-493C-8E6C-161931212F95}" srcOrd="2" destOrd="0" presId="urn:microsoft.com/office/officeart/2005/8/layout/orgChart1"/>
-    <dgm:cxn modelId="{9ED203EA-3D5F-47DF-8C5F-18A95F534E89}" type="presParOf" srcId="{3FFCFE5D-1079-4BA4-9E1D-93C97325BA9C}" destId="{3909223D-37B1-42AC-AA2D-225450274E74}" srcOrd="6" destOrd="0" presId="urn:microsoft.com/office/officeart/2005/8/layout/orgChart1"/>
-    <dgm:cxn modelId="{220C3D73-0D4E-4733-B8A1-A53692F3B49E}" type="presParOf" srcId="{3FFCFE5D-1079-4BA4-9E1D-93C97325BA9C}" destId="{3F3A4C77-5B5F-411F-A516-13E31E20FD0B}" srcOrd="7" destOrd="0" presId="urn:microsoft.com/office/officeart/2005/8/layout/orgChart1"/>
-    <dgm:cxn modelId="{9DAE7E48-C9A8-46A3-9E6C-192305FD42CE}" type="presParOf" srcId="{3F3A4C77-5B5F-411F-A516-13E31E20FD0B}" destId="{C354FBE0-28F5-4BC9-B6CC-CC6EF71160BA}" srcOrd="0" destOrd="0" presId="urn:microsoft.com/office/officeart/2005/8/layout/orgChart1"/>
-    <dgm:cxn modelId="{70922B0E-5AB4-445F-827E-F9D060C6A62C}" type="presParOf" srcId="{C354FBE0-28F5-4BC9-B6CC-CC6EF71160BA}" destId="{7FADC83E-C505-4453-9261-3C4968EF4C31}" srcOrd="0" destOrd="0" presId="urn:microsoft.com/office/officeart/2005/8/layout/orgChart1"/>
-    <dgm:cxn modelId="{2E61731E-1AC5-4B0C-964A-18D1324C67C7}" type="presParOf" srcId="{C354FBE0-28F5-4BC9-B6CC-CC6EF71160BA}" destId="{9D99FDD8-420C-4FB0-9345-0A1C60EF94C8}" srcOrd="1" destOrd="0" presId="urn:microsoft.com/office/officeart/2005/8/layout/orgChart1"/>
-    <dgm:cxn modelId="{EBD904CF-D84A-451C-8505-97A21564BD77}" type="presParOf" srcId="{3F3A4C77-5B5F-411F-A516-13E31E20FD0B}" destId="{50900ABE-A13E-49DB-838F-C5890B60D2AE}" srcOrd="1" destOrd="0" presId="urn:microsoft.com/office/officeart/2005/8/layout/orgChart1"/>
-    <dgm:cxn modelId="{AD076036-1BF4-4AAE-B245-4FAC59D4BB68}" type="presParOf" srcId="{3F3A4C77-5B5F-411F-A516-13E31E20FD0B}" destId="{5E8B9643-4900-4F1A-8FCF-7B5961EFB4B8}" srcOrd="2" destOrd="0" presId="urn:microsoft.com/office/officeart/2005/8/layout/orgChart1"/>
-    <dgm:cxn modelId="{2D461823-5F83-4FAA-87B2-9F1F538126A6}" type="presParOf" srcId="{EF0F2992-81C4-48C0-95F1-A9B080F6ECBD}" destId="{3BED8C24-1667-494F-AC53-D1B2DE7CBE2C}" srcOrd="2" destOrd="0" presId="urn:microsoft.com/office/officeart/2005/8/layout/orgChart1"/>
-    <dgm:cxn modelId="{42D372BA-D346-4082-B97F-A843FB20ECAF}" type="presParOf" srcId="{0B3D5AA3-12CA-4692-BE88-B4CE0EBAB1FC}" destId="{1F3C27AC-55FA-4CF0-9DC6-821338CFCD5D}" srcOrd="4" destOrd="0" presId="urn:microsoft.com/office/officeart/2005/8/layout/orgChart1"/>
-    <dgm:cxn modelId="{6AC74890-E728-4E1E-ABF6-55FC845721D5}" type="presParOf" srcId="{0B3D5AA3-12CA-4692-BE88-B4CE0EBAB1FC}" destId="{C42A4260-39AB-493F-8C36-E27F76239523}" srcOrd="5" destOrd="0" presId="urn:microsoft.com/office/officeart/2005/8/layout/orgChart1"/>
-    <dgm:cxn modelId="{2DF1AA9B-5A0C-4E95-B364-582016582145}" type="presParOf" srcId="{C42A4260-39AB-493F-8C36-E27F76239523}" destId="{8DA11CD7-5B78-49BF-A995-4D2E5FF838A0}" srcOrd="0" destOrd="0" presId="urn:microsoft.com/office/officeart/2005/8/layout/orgChart1"/>
-    <dgm:cxn modelId="{1E886210-8BC6-40B4-A529-B986138B06FB}" type="presParOf" srcId="{8DA11CD7-5B78-49BF-A995-4D2E5FF838A0}" destId="{3B3EA426-E93C-4736-B055-80166AD8D6B4}" srcOrd="0" destOrd="0" presId="urn:microsoft.com/office/officeart/2005/8/layout/orgChart1"/>
-    <dgm:cxn modelId="{554EC39F-5B80-4852-BC33-8B9BD6B9566F}" type="presParOf" srcId="{8DA11CD7-5B78-49BF-A995-4D2E5FF838A0}" destId="{D22058D5-7559-4927-A109-EFEAB10C4899}" srcOrd="1" destOrd="0" presId="urn:microsoft.com/office/officeart/2005/8/layout/orgChart1"/>
-    <dgm:cxn modelId="{8A760C3E-7E4A-4E39-AE30-B86D90CCB84A}" type="presParOf" srcId="{C42A4260-39AB-493F-8C36-E27F76239523}" destId="{5FE4FACB-A1B9-418F-B9A1-A70A23A5659E}" srcOrd="1" destOrd="0" presId="urn:microsoft.com/office/officeart/2005/8/layout/orgChart1"/>
-    <dgm:cxn modelId="{4A0D2B2E-5CAE-49D5-AEAE-61F241FD6803}" type="presParOf" srcId="{5FE4FACB-A1B9-418F-B9A1-A70A23A5659E}" destId="{1C52E6C8-EA8A-4A88-A1D5-61765034A632}" srcOrd="0" destOrd="0" presId="urn:microsoft.com/office/officeart/2005/8/layout/orgChart1"/>
-    <dgm:cxn modelId="{37BF712E-D920-40E8-90C8-778FF16D8995}" type="presParOf" srcId="{5FE4FACB-A1B9-418F-B9A1-A70A23A5659E}" destId="{17FD1773-712D-48AF-9368-6F51EBB4AB3C}" srcOrd="1" destOrd="0" presId="urn:microsoft.com/office/officeart/2005/8/layout/orgChart1"/>
-    <dgm:cxn modelId="{920D5AEA-C3F4-4792-AEB7-0BDF722DDA8B}" type="presParOf" srcId="{17FD1773-712D-48AF-9368-6F51EBB4AB3C}" destId="{F6EC246A-6749-4FE3-9A12-457C407A7C77}" srcOrd="0" destOrd="0" presId="urn:microsoft.com/office/officeart/2005/8/layout/orgChart1"/>
-    <dgm:cxn modelId="{EBFE896C-0199-4DEC-B7D1-0BEF2CBA7BAD}" type="presParOf" srcId="{F6EC246A-6749-4FE3-9A12-457C407A7C77}" destId="{1862D90A-8657-4E0E-8C4E-893652227C17}" srcOrd="0" destOrd="0" presId="urn:microsoft.com/office/officeart/2005/8/layout/orgChart1"/>
-    <dgm:cxn modelId="{4FFB29E9-6E15-4F69-882B-45FDAA241F04}" type="presParOf" srcId="{F6EC246A-6749-4FE3-9A12-457C407A7C77}" destId="{EE032B72-E747-4122-BDCE-F8BED34B1369}" srcOrd="1" destOrd="0" presId="urn:microsoft.com/office/officeart/2005/8/layout/orgChart1"/>
-    <dgm:cxn modelId="{DB21EB68-7957-4F90-8E03-8AF40DBE25B6}" type="presParOf" srcId="{17FD1773-712D-48AF-9368-6F51EBB4AB3C}" destId="{3AACD500-2296-4CA6-883A-59B4039DC283}" srcOrd="1" destOrd="0" presId="urn:microsoft.com/office/officeart/2005/8/layout/orgChart1"/>
-    <dgm:cxn modelId="{7AE8A915-0AC8-4463-8A4D-83F4CF6A5278}" type="presParOf" srcId="{17FD1773-712D-48AF-9368-6F51EBB4AB3C}" destId="{48817845-605E-46CD-BC61-7B18B29C039C}" srcOrd="2" destOrd="0" presId="urn:microsoft.com/office/officeart/2005/8/layout/orgChart1"/>
-    <dgm:cxn modelId="{4420CCB0-2B7C-4FD4-BF0A-E27814439B2A}" type="presParOf" srcId="{5FE4FACB-A1B9-418F-B9A1-A70A23A5659E}" destId="{3D40594D-C0D6-44C2-8B3A-F67D188E9716}" srcOrd="2" destOrd="0" presId="urn:microsoft.com/office/officeart/2005/8/layout/orgChart1"/>
-    <dgm:cxn modelId="{2A488AD2-54C7-4FE0-A408-A886F7BFF203}" type="presParOf" srcId="{5FE4FACB-A1B9-418F-B9A1-A70A23A5659E}" destId="{E261E2BA-DEA9-437E-A624-77618C93F2ED}" srcOrd="3" destOrd="0" presId="urn:microsoft.com/office/officeart/2005/8/layout/orgChart1"/>
-    <dgm:cxn modelId="{0D30BCA0-EC72-42E6-83F2-C086FD68C5A6}" type="presParOf" srcId="{E261E2BA-DEA9-437E-A624-77618C93F2ED}" destId="{25D17C6B-3DCF-464E-B863-FFC009E74508}" srcOrd="0" destOrd="0" presId="urn:microsoft.com/office/officeart/2005/8/layout/orgChart1"/>
-    <dgm:cxn modelId="{70725009-CF2A-495E-BB4D-191EB9DB2003}" type="presParOf" srcId="{25D17C6B-3DCF-464E-B863-FFC009E74508}" destId="{869C4C44-E842-4E6E-A35B-95E38F758E22}" srcOrd="0" destOrd="0" presId="urn:microsoft.com/office/officeart/2005/8/layout/orgChart1"/>
-    <dgm:cxn modelId="{D4B1AA74-3621-4770-99F4-5CB3AB405E4A}" type="presParOf" srcId="{25D17C6B-3DCF-464E-B863-FFC009E74508}" destId="{2F073C31-2C34-4046-84F0-AAFC941B3564}" srcOrd="1" destOrd="0" presId="urn:microsoft.com/office/officeart/2005/8/layout/orgChart1"/>
-    <dgm:cxn modelId="{5D02537E-9CBE-49DC-B67D-7A4CCD1AF094}" type="presParOf" srcId="{E261E2BA-DEA9-437E-A624-77618C93F2ED}" destId="{4E8329C9-E932-4718-BF34-04E83D1804A0}" srcOrd="1" destOrd="0" presId="urn:microsoft.com/office/officeart/2005/8/layout/orgChart1"/>
-    <dgm:cxn modelId="{904040E6-8FC0-4E8D-A4B2-67DF20744124}" type="presParOf" srcId="{E261E2BA-DEA9-437E-A624-77618C93F2ED}" destId="{885F2038-1030-4C25-A5AE-CC56C50CE4A2}" srcOrd="2" destOrd="0" presId="urn:microsoft.com/office/officeart/2005/8/layout/orgChart1"/>
-    <dgm:cxn modelId="{C860A64A-9449-4197-B20C-CB5F2F5A24D7}" type="presParOf" srcId="{5FE4FACB-A1B9-418F-B9A1-A70A23A5659E}" destId="{DD3563DC-B27A-4917-9D03-E4CEA6EFF41B}" srcOrd="4" destOrd="0" presId="urn:microsoft.com/office/officeart/2005/8/layout/orgChart1"/>
-    <dgm:cxn modelId="{2FFD1801-A925-435D-BFC1-B0B3D540D293}" type="presParOf" srcId="{5FE4FACB-A1B9-418F-B9A1-A70A23A5659E}" destId="{A6E6FC4B-8FC2-47D1-A753-B601832EAEBC}" srcOrd="5" destOrd="0" presId="urn:microsoft.com/office/officeart/2005/8/layout/orgChart1"/>
-    <dgm:cxn modelId="{EAF51F7F-E226-47C6-87FF-B6FC67F0287C}" type="presParOf" srcId="{A6E6FC4B-8FC2-47D1-A753-B601832EAEBC}" destId="{87121FF0-52A4-4B63-9B3F-348DD50F8EB0}" srcOrd="0" destOrd="0" presId="urn:microsoft.com/office/officeart/2005/8/layout/orgChart1"/>
-    <dgm:cxn modelId="{E721DA05-E84B-47CD-98E3-B2ED7D5374D5}" type="presParOf" srcId="{87121FF0-52A4-4B63-9B3F-348DD50F8EB0}" destId="{4D290175-CBE1-4694-B9A4-C25A4018064E}" srcOrd="0" destOrd="0" presId="urn:microsoft.com/office/officeart/2005/8/layout/orgChart1"/>
-    <dgm:cxn modelId="{366C3F2C-4515-4283-8EDE-E390146581DE}" type="presParOf" srcId="{87121FF0-52A4-4B63-9B3F-348DD50F8EB0}" destId="{EF108220-3F2A-4064-A80C-98C77070A60F}" srcOrd="1" destOrd="0" presId="urn:microsoft.com/office/officeart/2005/8/layout/orgChart1"/>
-    <dgm:cxn modelId="{F469F1F9-0F4E-40E8-A1BB-037F2A6178AF}" type="presParOf" srcId="{A6E6FC4B-8FC2-47D1-A753-B601832EAEBC}" destId="{2DD98D5F-91AC-4599-B52E-7D0209C87DD5}" srcOrd="1" destOrd="0" presId="urn:microsoft.com/office/officeart/2005/8/layout/orgChart1"/>
-    <dgm:cxn modelId="{C6F22609-F6B9-4A83-9714-A076D90B4785}" type="presParOf" srcId="{A6E6FC4B-8FC2-47D1-A753-B601832EAEBC}" destId="{B573929A-2F4B-4DB9-B81C-21595BE82F36}" srcOrd="2" destOrd="0" presId="urn:microsoft.com/office/officeart/2005/8/layout/orgChart1"/>
-    <dgm:cxn modelId="{47973163-9B4C-4099-BA4D-B079C15380C9}" type="presParOf" srcId="{5FE4FACB-A1B9-418F-B9A1-A70A23A5659E}" destId="{7BBAE005-2913-4E3D-8429-2AE497846630}" srcOrd="6" destOrd="0" presId="urn:microsoft.com/office/officeart/2005/8/layout/orgChart1"/>
-    <dgm:cxn modelId="{CCD40A79-A93A-4A3B-AAAF-38934F3A9EDC}" type="presParOf" srcId="{5FE4FACB-A1B9-418F-B9A1-A70A23A5659E}" destId="{12397A82-D8BD-4FE4-9852-728BB13AE904}" srcOrd="7" destOrd="0" presId="urn:microsoft.com/office/officeart/2005/8/layout/orgChart1"/>
-    <dgm:cxn modelId="{BBC4CC61-615F-4079-AD3E-4C715BEF7BB7}" type="presParOf" srcId="{12397A82-D8BD-4FE4-9852-728BB13AE904}" destId="{B9F2B5EA-64B0-434B-B49D-79EC2B2BA0DE}" srcOrd="0" destOrd="0" presId="urn:microsoft.com/office/officeart/2005/8/layout/orgChart1"/>
-    <dgm:cxn modelId="{9BA385E8-3DAF-4C0A-80C3-DB5FC9DA7F3B}" type="presParOf" srcId="{B9F2B5EA-64B0-434B-B49D-79EC2B2BA0DE}" destId="{3942EC70-5DEB-49D5-9129-9A51DC27F5F5}" srcOrd="0" destOrd="0" presId="urn:microsoft.com/office/officeart/2005/8/layout/orgChart1"/>
-    <dgm:cxn modelId="{940DBF01-F4AC-4505-B766-9CCAEBC374F7}" type="presParOf" srcId="{B9F2B5EA-64B0-434B-B49D-79EC2B2BA0DE}" destId="{FD57E27C-984A-4811-8566-E4FC15475824}" srcOrd="1" destOrd="0" presId="urn:microsoft.com/office/officeart/2005/8/layout/orgChart1"/>
-    <dgm:cxn modelId="{75706D6A-0046-4581-8854-1F9C4EC6292C}" type="presParOf" srcId="{12397A82-D8BD-4FE4-9852-728BB13AE904}" destId="{C5F9AD0C-7F88-43AB-8975-C5CBDB4789B6}" srcOrd="1" destOrd="0" presId="urn:microsoft.com/office/officeart/2005/8/layout/orgChart1"/>
-    <dgm:cxn modelId="{BBB6438F-3E4E-4978-ADBD-EB8B08BAAC92}" type="presParOf" srcId="{12397A82-D8BD-4FE4-9852-728BB13AE904}" destId="{29C53A6F-4033-4686-B5D4-C0EC37262B00}" srcOrd="2" destOrd="0" presId="urn:microsoft.com/office/officeart/2005/8/layout/orgChart1"/>
-    <dgm:cxn modelId="{D906DB0C-AA9B-4DDD-89B5-7E01129D6F14}" type="presParOf" srcId="{C42A4260-39AB-493F-8C36-E27F76239523}" destId="{925F615D-1183-4367-B53C-E66C8958CBE0}" srcOrd="2" destOrd="0" presId="urn:microsoft.com/office/officeart/2005/8/layout/orgChart1"/>
-    <dgm:cxn modelId="{57B33C9C-1FC7-493B-8505-C0FB9D33F241}" type="presParOf" srcId="{08C7F5B6-AF72-492A-8F11-A7E7A0786FEC}" destId="{03AACB65-CF41-4445-8096-6B67C110C038}" srcOrd="2" destOrd="0" presId="urn:microsoft.com/office/officeart/2005/8/layout/orgChart1"/>
+    <dgm:cxn modelId="{B7193659-434B-4514-869A-BD178AAC6F2F}" type="presOf" srcId="{244B1153-F421-4F90-A625-DC00B5DDED35}" destId="{2F073C31-2C34-4046-84F0-AAFC941B3564}" srcOrd="1" destOrd="0" presId="urn:microsoft.com/office/officeart/2005/8/layout/orgChart1"/>
+    <dgm:cxn modelId="{3DDC2E0B-6A49-4441-AD30-EC20CA9A557C}" type="presParOf" srcId="{C7C455A3-9E34-4151-8797-5DBEDF486CC0}" destId="{08C7F5B6-AF72-492A-8F11-A7E7A0786FEC}" srcOrd="0" destOrd="0" presId="urn:microsoft.com/office/officeart/2005/8/layout/orgChart1"/>
+    <dgm:cxn modelId="{0129D486-8B7A-46FF-A214-42124C44CE54}" type="presParOf" srcId="{08C7F5B6-AF72-492A-8F11-A7E7A0786FEC}" destId="{DCF59AF3-2028-493D-982A-35FE77743145}" srcOrd="0" destOrd="0" presId="urn:microsoft.com/office/officeart/2005/8/layout/orgChart1"/>
+    <dgm:cxn modelId="{9BCFF098-7E2A-43C7-8077-223C87950B1E}" type="presParOf" srcId="{DCF59AF3-2028-493D-982A-35FE77743145}" destId="{5E934B72-DA26-46F2-9963-1CDFEBB6209A}" srcOrd="0" destOrd="0" presId="urn:microsoft.com/office/officeart/2005/8/layout/orgChart1"/>
+    <dgm:cxn modelId="{5B731B78-06E9-498F-91FD-36B0BD5C0751}" type="presParOf" srcId="{DCF59AF3-2028-493D-982A-35FE77743145}" destId="{3C6B3319-E9F5-44D2-A2B8-38B3E025FF39}" srcOrd="1" destOrd="0" presId="urn:microsoft.com/office/officeart/2005/8/layout/orgChart1"/>
+    <dgm:cxn modelId="{9ADD6174-9D73-4A5E-B0FD-5A2D01000CCB}" type="presParOf" srcId="{08C7F5B6-AF72-492A-8F11-A7E7A0786FEC}" destId="{0B3D5AA3-12CA-4692-BE88-B4CE0EBAB1FC}" srcOrd="1" destOrd="0" presId="urn:microsoft.com/office/officeart/2005/8/layout/orgChart1"/>
+    <dgm:cxn modelId="{2B32354E-774B-4706-AE79-4EC855F23B8E}" type="presParOf" srcId="{0B3D5AA3-12CA-4692-BE88-B4CE0EBAB1FC}" destId="{FC10C222-4553-439B-8BC9-577B0BC0F8F5}" srcOrd="0" destOrd="0" presId="urn:microsoft.com/office/officeart/2005/8/layout/orgChart1"/>
+    <dgm:cxn modelId="{E8D32EDB-E016-42ED-A17A-F30487F39591}" type="presParOf" srcId="{0B3D5AA3-12CA-4692-BE88-B4CE0EBAB1FC}" destId="{86054F6D-611B-4CF5-A4E1-8D968D2C9C6E}" srcOrd="1" destOrd="0" presId="urn:microsoft.com/office/officeart/2005/8/layout/orgChart1"/>
+    <dgm:cxn modelId="{6CDAF756-7990-4A39-A394-5806C5AA5DA2}" type="presParOf" srcId="{86054F6D-611B-4CF5-A4E1-8D968D2C9C6E}" destId="{B1FF4180-E1BF-4734-BB13-ED4409BD4DA9}" srcOrd="0" destOrd="0" presId="urn:microsoft.com/office/officeart/2005/8/layout/orgChart1"/>
+    <dgm:cxn modelId="{35C16AE1-3069-4BAC-8CBD-59621EC16747}" type="presParOf" srcId="{B1FF4180-E1BF-4734-BB13-ED4409BD4DA9}" destId="{481186E1-DAD5-4ABC-B7DA-829604CD838E}" srcOrd="0" destOrd="0" presId="urn:microsoft.com/office/officeart/2005/8/layout/orgChart1"/>
+    <dgm:cxn modelId="{D46C1506-679D-4AAC-8E9D-6A2BA66A6C5C}" type="presParOf" srcId="{B1FF4180-E1BF-4734-BB13-ED4409BD4DA9}" destId="{B5CF8EAC-6E58-4E07-8A69-7C8366228EF4}" srcOrd="1" destOrd="0" presId="urn:microsoft.com/office/officeart/2005/8/layout/orgChart1"/>
+    <dgm:cxn modelId="{18CF1357-0288-419B-8C5F-AB115B238D7D}" type="presParOf" srcId="{86054F6D-611B-4CF5-A4E1-8D968D2C9C6E}" destId="{5033893F-63EA-4570-A03E-353ACB4EF98B}" srcOrd="1" destOrd="0" presId="urn:microsoft.com/office/officeart/2005/8/layout/orgChart1"/>
+    <dgm:cxn modelId="{70B270FA-DFA4-4ABD-B3E9-035492326F86}" type="presParOf" srcId="{5033893F-63EA-4570-A03E-353ACB4EF98B}" destId="{D6A91FA4-0D7E-477D-8597-71E70048F221}" srcOrd="0" destOrd="0" presId="urn:microsoft.com/office/officeart/2005/8/layout/orgChart1"/>
+    <dgm:cxn modelId="{C8CF3470-8386-4412-8BE7-EC0B6EE1470A}" type="presParOf" srcId="{5033893F-63EA-4570-A03E-353ACB4EF98B}" destId="{348A276D-1179-46BD-925A-41D1764E0C13}" srcOrd="1" destOrd="0" presId="urn:microsoft.com/office/officeart/2005/8/layout/orgChart1"/>
+    <dgm:cxn modelId="{59948C42-0F67-4AA1-BFEB-3E5C6DBA564D}" type="presParOf" srcId="{348A276D-1179-46BD-925A-41D1764E0C13}" destId="{BCB0AB46-7B31-422E-BE2A-6CE46B45178A}" srcOrd="0" destOrd="0" presId="urn:microsoft.com/office/officeart/2005/8/layout/orgChart1"/>
+    <dgm:cxn modelId="{E2270BC8-A79E-4AA3-96DB-396005B4B1D6}" type="presParOf" srcId="{BCB0AB46-7B31-422E-BE2A-6CE46B45178A}" destId="{69F53007-EA18-4D02-8B62-2CE7CFE40C8A}" srcOrd="0" destOrd="0" presId="urn:microsoft.com/office/officeart/2005/8/layout/orgChart1"/>
+    <dgm:cxn modelId="{82A34CE4-7D70-491A-8171-17D4FF99FB2B}" type="presParOf" srcId="{BCB0AB46-7B31-422E-BE2A-6CE46B45178A}" destId="{9DD57351-E25E-486E-84E2-44F225F4CC14}" srcOrd="1" destOrd="0" presId="urn:microsoft.com/office/officeart/2005/8/layout/orgChart1"/>
+    <dgm:cxn modelId="{6E51C2C8-0681-440B-B50E-F81A04FD7CB6}" type="presParOf" srcId="{348A276D-1179-46BD-925A-41D1764E0C13}" destId="{212D3098-4608-4947-A512-40E9665278E1}" srcOrd="1" destOrd="0" presId="urn:microsoft.com/office/officeart/2005/8/layout/orgChart1"/>
+    <dgm:cxn modelId="{C3E1F629-ABA6-47F7-9E05-7B6B62451807}" type="presParOf" srcId="{212D3098-4608-4947-A512-40E9665278E1}" destId="{BAAFCE2C-8386-4DA9-A08F-FF5AA4878295}" srcOrd="0" destOrd="0" presId="urn:microsoft.com/office/officeart/2005/8/layout/orgChart1"/>
+    <dgm:cxn modelId="{43B2C061-AA8B-45A7-BFA2-3CE6F4FB66F5}" type="presParOf" srcId="{212D3098-4608-4947-A512-40E9665278E1}" destId="{D895FAF8-221A-4D3A-BCBD-417AC175E7A9}" srcOrd="1" destOrd="0" presId="urn:microsoft.com/office/officeart/2005/8/layout/orgChart1"/>
+    <dgm:cxn modelId="{8582F010-9D2E-44C6-84A3-C34262B013FB}" type="presParOf" srcId="{D895FAF8-221A-4D3A-BCBD-417AC175E7A9}" destId="{C17960FF-F80F-41E4-A1BD-C03BBB953106}" srcOrd="0" destOrd="0" presId="urn:microsoft.com/office/officeart/2005/8/layout/orgChart1"/>
+    <dgm:cxn modelId="{D243855B-7146-453C-A5C3-1D63C2A1CE3F}" type="presParOf" srcId="{C17960FF-F80F-41E4-A1BD-C03BBB953106}" destId="{BB3DC989-D6D7-44F2-A662-C502F5F97334}" srcOrd="0" destOrd="0" presId="urn:microsoft.com/office/officeart/2005/8/layout/orgChart1"/>
+    <dgm:cxn modelId="{968AFA16-3F3F-4D3C-BD31-3A06D35B27D3}" type="presParOf" srcId="{C17960FF-F80F-41E4-A1BD-C03BBB953106}" destId="{50E8530F-379C-4E6B-A260-5D9FC678281D}" srcOrd="1" destOrd="0" presId="urn:microsoft.com/office/officeart/2005/8/layout/orgChart1"/>
+    <dgm:cxn modelId="{6870B003-09E8-4F6D-AB1A-DE4C31C9033F}" type="presParOf" srcId="{D895FAF8-221A-4D3A-BCBD-417AC175E7A9}" destId="{CEE42612-2617-431C-AE6F-D531B7FE0DB6}" srcOrd="1" destOrd="0" presId="urn:microsoft.com/office/officeart/2005/8/layout/orgChart1"/>
+    <dgm:cxn modelId="{0897786A-BFE4-4D16-9267-F0325164D3F3}" type="presParOf" srcId="{D895FAF8-221A-4D3A-BCBD-417AC175E7A9}" destId="{CEFA7619-8320-45CA-97CB-BEBFD2E555FC}" srcOrd="2" destOrd="0" presId="urn:microsoft.com/office/officeart/2005/8/layout/orgChart1"/>
+    <dgm:cxn modelId="{27E471FA-16BA-4E5D-9011-A090EABBEA1C}" type="presParOf" srcId="{212D3098-4608-4947-A512-40E9665278E1}" destId="{4325571D-58C7-40B6-A8B3-D68CCD1FD572}" srcOrd="2" destOrd="0" presId="urn:microsoft.com/office/officeart/2005/8/layout/orgChart1"/>
+    <dgm:cxn modelId="{39CA97A3-808D-4CFA-B00E-95E2FEDF38F8}" type="presParOf" srcId="{212D3098-4608-4947-A512-40E9665278E1}" destId="{F070AD15-7129-41E4-AF58-0D5F7882AA50}" srcOrd="3" destOrd="0" presId="urn:microsoft.com/office/officeart/2005/8/layout/orgChart1"/>
+    <dgm:cxn modelId="{A149E370-1E08-40B4-BBC8-76124A5191B4}" type="presParOf" srcId="{F070AD15-7129-41E4-AF58-0D5F7882AA50}" destId="{9F435054-83B7-4AC7-8A5D-1DFE048CE1DD}" srcOrd="0" destOrd="0" presId="urn:microsoft.com/office/officeart/2005/8/layout/orgChart1"/>
+    <dgm:cxn modelId="{9106352A-1979-456A-B92B-D67129484536}" type="presParOf" srcId="{9F435054-83B7-4AC7-8A5D-1DFE048CE1DD}" destId="{945180BB-4978-4C90-8C4F-C7AEE1846651}" srcOrd="0" destOrd="0" presId="urn:microsoft.com/office/officeart/2005/8/layout/orgChart1"/>
+    <dgm:cxn modelId="{B0B6161D-74AD-4C56-9535-125BF472D7A5}" type="presParOf" srcId="{9F435054-83B7-4AC7-8A5D-1DFE048CE1DD}" destId="{E1E39A3C-3140-40FB-BE8A-17512A8C7268}" srcOrd="1" destOrd="0" presId="urn:microsoft.com/office/officeart/2005/8/layout/orgChart1"/>
+    <dgm:cxn modelId="{A35BFB7E-D284-4BEC-A96C-8D2F07C49819}" type="presParOf" srcId="{F070AD15-7129-41E4-AF58-0D5F7882AA50}" destId="{31ED77CE-60FF-48C8-872E-9E3A8839DC90}" srcOrd="1" destOrd="0" presId="urn:microsoft.com/office/officeart/2005/8/layout/orgChart1"/>
+    <dgm:cxn modelId="{A9AA6AA2-CB8D-449A-9D65-33F282E82D5B}" type="presParOf" srcId="{F070AD15-7129-41E4-AF58-0D5F7882AA50}" destId="{B5F41D63-2E89-4353-80B5-4D6C2518D874}" srcOrd="2" destOrd="0" presId="urn:microsoft.com/office/officeart/2005/8/layout/orgChart1"/>
+    <dgm:cxn modelId="{00BC8BE1-0480-46E8-9CA0-0B90E6529F4C}" type="presParOf" srcId="{212D3098-4608-4947-A512-40E9665278E1}" destId="{86DDEB45-4BA3-4F58-958D-61E27427E171}" srcOrd="4" destOrd="0" presId="urn:microsoft.com/office/officeart/2005/8/layout/orgChart1"/>
+    <dgm:cxn modelId="{DA15916A-0E41-40EF-A74A-033C56359863}" type="presParOf" srcId="{212D3098-4608-4947-A512-40E9665278E1}" destId="{7C5D59E7-BF90-4DD3-9DCD-91084A190198}" srcOrd="5" destOrd="0" presId="urn:microsoft.com/office/officeart/2005/8/layout/orgChart1"/>
+    <dgm:cxn modelId="{C4869B64-B619-440B-8C85-52F433BFF74E}" type="presParOf" srcId="{7C5D59E7-BF90-4DD3-9DCD-91084A190198}" destId="{A211C4EC-222D-4066-8EF7-F36EF6D3B37A}" srcOrd="0" destOrd="0" presId="urn:microsoft.com/office/officeart/2005/8/layout/orgChart1"/>
+    <dgm:cxn modelId="{4AA70CA9-3C18-484D-8AE7-8B7BFA073E3C}" type="presParOf" srcId="{A211C4EC-222D-4066-8EF7-F36EF6D3B37A}" destId="{5C64F6D6-135D-412B-82E2-80B367E95B49}" srcOrd="0" destOrd="0" presId="urn:microsoft.com/office/officeart/2005/8/layout/orgChart1"/>
+    <dgm:cxn modelId="{98874F44-3576-4378-9B6D-2279786F9C8B}" type="presParOf" srcId="{A211C4EC-222D-4066-8EF7-F36EF6D3B37A}" destId="{1D700A52-E4C5-4050-9CB5-2E9E7ADFE8A2}" srcOrd="1" destOrd="0" presId="urn:microsoft.com/office/officeart/2005/8/layout/orgChart1"/>
+    <dgm:cxn modelId="{9DF340AE-03BD-4A2A-AE72-1F6A3A8E73C0}" type="presParOf" srcId="{7C5D59E7-BF90-4DD3-9DCD-91084A190198}" destId="{B50F3FBF-226E-4276-BA1C-5DD98F6A8C27}" srcOrd="1" destOrd="0" presId="urn:microsoft.com/office/officeart/2005/8/layout/orgChart1"/>
+    <dgm:cxn modelId="{3CDD9729-D313-468F-8962-8BA4FAF22944}" type="presParOf" srcId="{7C5D59E7-BF90-4DD3-9DCD-91084A190198}" destId="{F348FFF0-819A-4491-A380-E8B469E1DC44}" srcOrd="2" destOrd="0" presId="urn:microsoft.com/office/officeart/2005/8/layout/orgChart1"/>
+    <dgm:cxn modelId="{5ADE7B9B-AE1A-4148-A743-2008C5CB2D63}" type="presParOf" srcId="{212D3098-4608-4947-A512-40E9665278E1}" destId="{B73B9884-6FAA-4117-B921-549C92EA840E}" srcOrd="6" destOrd="0" presId="urn:microsoft.com/office/officeart/2005/8/layout/orgChart1"/>
+    <dgm:cxn modelId="{A76F5A57-094A-4F7F-970A-C6B50011EA67}" type="presParOf" srcId="{212D3098-4608-4947-A512-40E9665278E1}" destId="{8A215453-0143-4E4C-826C-1FD008AE0C73}" srcOrd="7" destOrd="0" presId="urn:microsoft.com/office/officeart/2005/8/layout/orgChart1"/>
+    <dgm:cxn modelId="{C8F46882-6D44-4D17-8B67-1146F1742D11}" type="presParOf" srcId="{8A215453-0143-4E4C-826C-1FD008AE0C73}" destId="{CA8A47DF-53B7-44EA-9993-F3A4135726A7}" srcOrd="0" destOrd="0" presId="urn:microsoft.com/office/officeart/2005/8/layout/orgChart1"/>
+    <dgm:cxn modelId="{544F425F-36CD-43FB-9FDB-6FD2C0C57954}" type="presParOf" srcId="{CA8A47DF-53B7-44EA-9993-F3A4135726A7}" destId="{953C1444-9D5E-4931-A299-053D68106E94}" srcOrd="0" destOrd="0" presId="urn:microsoft.com/office/officeart/2005/8/layout/orgChart1"/>
+    <dgm:cxn modelId="{B6F1C298-D2D9-4ED4-A4E5-876C9173E4A0}" type="presParOf" srcId="{CA8A47DF-53B7-44EA-9993-F3A4135726A7}" destId="{282483F0-628C-4AF1-B926-0FEF2FE41287}" srcOrd="1" destOrd="0" presId="urn:microsoft.com/office/officeart/2005/8/layout/orgChart1"/>
+    <dgm:cxn modelId="{C1399CE8-7208-4C96-B7B6-5FB929A655A6}" type="presParOf" srcId="{8A215453-0143-4E4C-826C-1FD008AE0C73}" destId="{78573749-61ED-4C8F-9533-5F10E3A7D50D}" srcOrd="1" destOrd="0" presId="urn:microsoft.com/office/officeart/2005/8/layout/orgChart1"/>
+    <dgm:cxn modelId="{73E9E804-C647-486F-B935-DEE8338ADADF}" type="presParOf" srcId="{8A215453-0143-4E4C-826C-1FD008AE0C73}" destId="{08472348-E541-4E5F-8DC5-D4AB429BFD0B}" srcOrd="2" destOrd="0" presId="urn:microsoft.com/office/officeart/2005/8/layout/orgChart1"/>
+    <dgm:cxn modelId="{7850BFDE-BC3C-41D5-BFDC-93735C389827}" type="presParOf" srcId="{348A276D-1179-46BD-925A-41D1764E0C13}" destId="{FB621D75-E698-4F38-BB44-86D2FCDCCBE6}" srcOrd="2" destOrd="0" presId="urn:microsoft.com/office/officeart/2005/8/layout/orgChart1"/>
+    <dgm:cxn modelId="{B20D6C5F-B56B-49CF-A6A9-C9577861AEA7}" type="presParOf" srcId="{5033893F-63EA-4570-A03E-353ACB4EF98B}" destId="{506FEA2B-4D18-4FE8-8948-091D60115024}" srcOrd="2" destOrd="0" presId="urn:microsoft.com/office/officeart/2005/8/layout/orgChart1"/>
+    <dgm:cxn modelId="{1D6FDBFC-E40E-495F-9207-25CEFB903084}" type="presParOf" srcId="{5033893F-63EA-4570-A03E-353ACB4EF98B}" destId="{1350F739-8EDC-4F9E-8BBE-81E4E72431F6}" srcOrd="3" destOrd="0" presId="urn:microsoft.com/office/officeart/2005/8/layout/orgChart1"/>
+    <dgm:cxn modelId="{7A847658-D958-4E87-8282-4771392928B4}" type="presParOf" srcId="{1350F739-8EDC-4F9E-8BBE-81E4E72431F6}" destId="{C7396988-CD4C-4232-96C6-AD53107E6A73}" srcOrd="0" destOrd="0" presId="urn:microsoft.com/office/officeart/2005/8/layout/orgChart1"/>
+    <dgm:cxn modelId="{95E9B8D0-A842-4F4C-8D8F-C4E13DC5C768}" type="presParOf" srcId="{C7396988-CD4C-4232-96C6-AD53107E6A73}" destId="{C518CB8D-5BE3-44AE-9F7D-62F7117D078B}" srcOrd="0" destOrd="0" presId="urn:microsoft.com/office/officeart/2005/8/layout/orgChart1"/>
+    <dgm:cxn modelId="{BE196E72-6287-411E-81D8-D355EF28BEFF}" type="presParOf" srcId="{C7396988-CD4C-4232-96C6-AD53107E6A73}" destId="{46F88410-BD31-4664-8B7A-DF48DE345628}" srcOrd="1" destOrd="0" presId="urn:microsoft.com/office/officeart/2005/8/layout/orgChart1"/>
+    <dgm:cxn modelId="{FC277547-0AC7-4B87-9D3C-9DE9F03099D7}" type="presParOf" srcId="{1350F739-8EDC-4F9E-8BBE-81E4E72431F6}" destId="{05DF402D-4BDA-4A9F-9258-DD35EAA7DE42}" srcOrd="1" destOrd="0" presId="urn:microsoft.com/office/officeart/2005/8/layout/orgChart1"/>
+    <dgm:cxn modelId="{C64D2D27-90A9-4AEB-89FC-95D3D7CAF4E8}" type="presParOf" srcId="{05DF402D-4BDA-4A9F-9258-DD35EAA7DE42}" destId="{13B29C14-3124-4B7A-B960-9284211FC651}" srcOrd="0" destOrd="0" presId="urn:microsoft.com/office/officeart/2005/8/layout/orgChart1"/>
+    <dgm:cxn modelId="{9C8D68F0-1588-4F5C-9834-6FB112DCA7EE}" type="presParOf" srcId="{05DF402D-4BDA-4A9F-9258-DD35EAA7DE42}" destId="{F941D21B-08C4-4ACD-A9DE-1AEA324B3ECC}" srcOrd="1" destOrd="0" presId="urn:microsoft.com/office/officeart/2005/8/layout/orgChart1"/>
+    <dgm:cxn modelId="{85E1FE5E-19E6-45F0-B11D-E876FBEB06F9}" type="presParOf" srcId="{F941D21B-08C4-4ACD-A9DE-1AEA324B3ECC}" destId="{C7E35F5B-3ED5-40BB-8FA5-EA25FF633D5A}" srcOrd="0" destOrd="0" presId="urn:microsoft.com/office/officeart/2005/8/layout/orgChart1"/>
+    <dgm:cxn modelId="{2536916D-06D9-422A-B789-15FA3A7ADA37}" type="presParOf" srcId="{C7E35F5B-3ED5-40BB-8FA5-EA25FF633D5A}" destId="{136D9278-9953-449B-96A6-EFE18FB6493C}" srcOrd="0" destOrd="0" presId="urn:microsoft.com/office/officeart/2005/8/layout/orgChart1"/>
+    <dgm:cxn modelId="{6B02A0F9-2701-4429-A7AB-6CFD886E448A}" type="presParOf" srcId="{C7E35F5B-3ED5-40BB-8FA5-EA25FF633D5A}" destId="{D02BAE1F-7BA2-4631-8D6C-CC685764EBC2}" srcOrd="1" destOrd="0" presId="urn:microsoft.com/office/officeart/2005/8/layout/orgChart1"/>
+    <dgm:cxn modelId="{E451DE73-D42E-460A-881C-28B5A86C7B05}" type="presParOf" srcId="{F941D21B-08C4-4ACD-A9DE-1AEA324B3ECC}" destId="{C0851CCE-8645-4A05-8FAC-33318B622267}" srcOrd="1" destOrd="0" presId="urn:microsoft.com/office/officeart/2005/8/layout/orgChart1"/>
+    <dgm:cxn modelId="{C634EEA8-BDA1-491B-B9BA-9BE354D1D7BA}" type="presParOf" srcId="{F941D21B-08C4-4ACD-A9DE-1AEA324B3ECC}" destId="{3A2E17BC-58F4-4200-81B6-165E06FB2D9B}" srcOrd="2" destOrd="0" presId="urn:microsoft.com/office/officeart/2005/8/layout/orgChart1"/>
+    <dgm:cxn modelId="{244BA9D5-261A-4EA5-A440-A3F13DF64CCD}" type="presParOf" srcId="{05DF402D-4BDA-4A9F-9258-DD35EAA7DE42}" destId="{DE5414F9-35BF-41B2-94AC-846A926A447E}" srcOrd="2" destOrd="0" presId="urn:microsoft.com/office/officeart/2005/8/layout/orgChart1"/>
+    <dgm:cxn modelId="{248B2D39-FE25-4911-8BE6-CA515823F018}" type="presParOf" srcId="{05DF402D-4BDA-4A9F-9258-DD35EAA7DE42}" destId="{DE2CFA40-A585-4796-8A07-5DFD6F8F649E}" srcOrd="3" destOrd="0" presId="urn:microsoft.com/office/officeart/2005/8/layout/orgChart1"/>
+    <dgm:cxn modelId="{C8048E84-A088-4F0C-83C0-7B6F1F097295}" type="presParOf" srcId="{DE2CFA40-A585-4796-8A07-5DFD6F8F649E}" destId="{28B98223-BF47-4E84-8452-8DE85DAD3EB6}" srcOrd="0" destOrd="0" presId="urn:microsoft.com/office/officeart/2005/8/layout/orgChart1"/>
+    <dgm:cxn modelId="{55C32D09-6F4A-4325-AC60-63171165E40E}" type="presParOf" srcId="{28B98223-BF47-4E84-8452-8DE85DAD3EB6}" destId="{4C23AEF5-FCDC-4E46-A6E4-FF764D41B0C7}" srcOrd="0" destOrd="0" presId="urn:microsoft.com/office/officeart/2005/8/layout/orgChart1"/>
+    <dgm:cxn modelId="{623FD0DA-AD63-4D09-9F8E-19B0FB396EFC}" type="presParOf" srcId="{28B98223-BF47-4E84-8452-8DE85DAD3EB6}" destId="{7D7171AF-69E1-4744-ADD3-C5DF41F76E36}" srcOrd="1" destOrd="0" presId="urn:microsoft.com/office/officeart/2005/8/layout/orgChart1"/>
+    <dgm:cxn modelId="{F8D12EFD-2FB5-47F5-82F4-6B829E8896F6}" type="presParOf" srcId="{DE2CFA40-A585-4796-8A07-5DFD6F8F649E}" destId="{A31BDF03-5281-4B13-8BA3-5A8BE06B834A}" srcOrd="1" destOrd="0" presId="urn:microsoft.com/office/officeart/2005/8/layout/orgChart1"/>
+    <dgm:cxn modelId="{06B10ACA-75FE-4FCB-B84B-A6E3E2F2E4FC}" type="presParOf" srcId="{DE2CFA40-A585-4796-8A07-5DFD6F8F649E}" destId="{3D317AA4-69E0-4C70-9D1F-AD23EC44DD72}" srcOrd="2" destOrd="0" presId="urn:microsoft.com/office/officeart/2005/8/layout/orgChart1"/>
+    <dgm:cxn modelId="{8B3B2857-DDB1-41E5-9F07-17A61EE21978}" type="presParOf" srcId="{05DF402D-4BDA-4A9F-9258-DD35EAA7DE42}" destId="{F3F1AC1C-3DA4-4A18-8065-DD53728CC3B1}" srcOrd="4" destOrd="0" presId="urn:microsoft.com/office/officeart/2005/8/layout/orgChart1"/>
+    <dgm:cxn modelId="{72AE057D-8913-4C85-9B66-8E995C874ECE}" type="presParOf" srcId="{05DF402D-4BDA-4A9F-9258-DD35EAA7DE42}" destId="{4A89442F-704F-4E83-A34F-9181C29F8164}" srcOrd="5" destOrd="0" presId="urn:microsoft.com/office/officeart/2005/8/layout/orgChart1"/>
+    <dgm:cxn modelId="{E6FF48DC-740E-4DC6-B4F3-0D4EEC8B47BC}" type="presParOf" srcId="{4A89442F-704F-4E83-A34F-9181C29F8164}" destId="{80E1B904-C877-4593-833C-85453BC3BF6A}" srcOrd="0" destOrd="0" presId="urn:microsoft.com/office/officeart/2005/8/layout/orgChart1"/>
+    <dgm:cxn modelId="{B97DF078-86DF-464D-9B4D-A990E12FBC36}" type="presParOf" srcId="{80E1B904-C877-4593-833C-85453BC3BF6A}" destId="{9C386480-2C76-4B1B-828E-296683A3ED4F}" srcOrd="0" destOrd="0" presId="urn:microsoft.com/office/officeart/2005/8/layout/orgChart1"/>
+    <dgm:cxn modelId="{BE46D361-A1CB-4C6C-B8F7-E3753326EFEE}" type="presParOf" srcId="{80E1B904-C877-4593-833C-85453BC3BF6A}" destId="{23607AA4-BD71-4657-B552-91520E27F01C}" srcOrd="1" destOrd="0" presId="urn:microsoft.com/office/officeart/2005/8/layout/orgChart1"/>
+    <dgm:cxn modelId="{0A13B75F-0C21-438B-84F6-672629E2A76F}" type="presParOf" srcId="{4A89442F-704F-4E83-A34F-9181C29F8164}" destId="{379A0443-6522-4F6A-A10E-798BFD8A1427}" srcOrd="1" destOrd="0" presId="urn:microsoft.com/office/officeart/2005/8/layout/orgChart1"/>
+    <dgm:cxn modelId="{EEC70F59-0E78-4393-A0D4-DE318CCE7843}" type="presParOf" srcId="{4A89442F-704F-4E83-A34F-9181C29F8164}" destId="{94915488-CD5F-4B3F-B431-7EB5337E2A1D}" srcOrd="2" destOrd="0" presId="urn:microsoft.com/office/officeart/2005/8/layout/orgChart1"/>
+    <dgm:cxn modelId="{FBF96610-A38B-417B-B8FB-0F0357CFF22D}" type="presParOf" srcId="{05DF402D-4BDA-4A9F-9258-DD35EAA7DE42}" destId="{C35C85F9-5E93-4245-97BA-1F839E8004D2}" srcOrd="6" destOrd="0" presId="urn:microsoft.com/office/officeart/2005/8/layout/orgChart1"/>
+    <dgm:cxn modelId="{FB33D1B1-6994-43BF-9C5E-6B496ADEC221}" type="presParOf" srcId="{05DF402D-4BDA-4A9F-9258-DD35EAA7DE42}" destId="{B6B54A43-06B3-4D61-93AE-8AB4473DDB85}" srcOrd="7" destOrd="0" presId="urn:microsoft.com/office/officeart/2005/8/layout/orgChart1"/>
+    <dgm:cxn modelId="{4983F534-AB34-49BD-A7E8-092DDA88001D}" type="presParOf" srcId="{B6B54A43-06B3-4D61-93AE-8AB4473DDB85}" destId="{3D7AEF68-940B-40DD-AB94-B4895B36E9C6}" srcOrd="0" destOrd="0" presId="urn:microsoft.com/office/officeart/2005/8/layout/orgChart1"/>
+    <dgm:cxn modelId="{700062C3-551D-4F11-8E91-86C18C1A3158}" type="presParOf" srcId="{3D7AEF68-940B-40DD-AB94-B4895B36E9C6}" destId="{1D79EF17-3BAC-4908-8265-556DCD84ECF3}" srcOrd="0" destOrd="0" presId="urn:microsoft.com/office/officeart/2005/8/layout/orgChart1"/>
+    <dgm:cxn modelId="{0825B0DB-AACC-4DB2-A9F7-AC77E25556AA}" type="presParOf" srcId="{3D7AEF68-940B-40DD-AB94-B4895B36E9C6}" destId="{DF7888C5-1BF2-46A8-B3AB-859440095806}" srcOrd="1" destOrd="0" presId="urn:microsoft.com/office/officeart/2005/8/layout/orgChart1"/>
+    <dgm:cxn modelId="{F4976DA0-018A-4F0E-B235-71DD7609289B}" type="presParOf" srcId="{B6B54A43-06B3-4D61-93AE-8AB4473DDB85}" destId="{93806979-A311-4E27-8B6A-F7748CB4C9EF}" srcOrd="1" destOrd="0" presId="urn:microsoft.com/office/officeart/2005/8/layout/orgChart1"/>
+    <dgm:cxn modelId="{D256D6DF-F7E5-49A5-9FA7-0125721AFFDA}" type="presParOf" srcId="{B6B54A43-06B3-4D61-93AE-8AB4473DDB85}" destId="{4BB1A98D-FBFB-427A-9F7B-97F4302C5BD4}" srcOrd="2" destOrd="0" presId="urn:microsoft.com/office/officeart/2005/8/layout/orgChart1"/>
+    <dgm:cxn modelId="{286D6B44-A792-4BED-BAB7-5298C0F1961A}" type="presParOf" srcId="{1350F739-8EDC-4F9E-8BBE-81E4E72431F6}" destId="{69B0856E-24EE-4E2D-BF23-AF558DB92543}" srcOrd="2" destOrd="0" presId="urn:microsoft.com/office/officeart/2005/8/layout/orgChart1"/>
+    <dgm:cxn modelId="{F64C0191-E74C-4896-AC63-048CA71AF367}" type="presParOf" srcId="{5033893F-63EA-4570-A03E-353ACB4EF98B}" destId="{149A331C-E6D8-42A0-8F44-23D98D79EFDC}" srcOrd="4" destOrd="0" presId="urn:microsoft.com/office/officeart/2005/8/layout/orgChart1"/>
+    <dgm:cxn modelId="{1B17AE8A-BADB-4BD3-9AF5-C52FF35C062A}" type="presParOf" srcId="{5033893F-63EA-4570-A03E-353ACB4EF98B}" destId="{5F7A1431-2C5A-40E6-B5B6-C7178B3FF58D}" srcOrd="5" destOrd="0" presId="urn:microsoft.com/office/officeart/2005/8/layout/orgChart1"/>
+    <dgm:cxn modelId="{050A6C87-4321-42E7-ADD0-C188084E4D6D}" type="presParOf" srcId="{5F7A1431-2C5A-40E6-B5B6-C7178B3FF58D}" destId="{ABEF60EF-D688-4E43-A10A-AAE4867672FD}" srcOrd="0" destOrd="0" presId="urn:microsoft.com/office/officeart/2005/8/layout/orgChart1"/>
+    <dgm:cxn modelId="{4B2FD5AB-4604-45BE-9F1D-27DC5D39D259}" type="presParOf" srcId="{ABEF60EF-D688-4E43-A10A-AAE4867672FD}" destId="{4DDD50A4-847C-46C2-B26F-C07C5AFBA03D}" srcOrd="0" destOrd="0" presId="urn:microsoft.com/office/officeart/2005/8/layout/orgChart1"/>
+    <dgm:cxn modelId="{D1CBC55E-F5F3-4DB1-A55D-30422ED4815C}" type="presParOf" srcId="{ABEF60EF-D688-4E43-A10A-AAE4867672FD}" destId="{92601144-E578-434F-AD9A-8985CF4B2038}" srcOrd="1" destOrd="0" presId="urn:microsoft.com/office/officeart/2005/8/layout/orgChart1"/>
+    <dgm:cxn modelId="{1117B0E0-4B01-4136-96DD-3F8F2728D299}" type="presParOf" srcId="{5F7A1431-2C5A-40E6-B5B6-C7178B3FF58D}" destId="{B331FEFE-8A28-4B1F-B7CD-15A1BB33249E}" srcOrd="1" destOrd="0" presId="urn:microsoft.com/office/officeart/2005/8/layout/orgChart1"/>
+    <dgm:cxn modelId="{4538CAA6-1FB5-4055-BDEF-5095B5232F87}" type="presParOf" srcId="{B331FEFE-8A28-4B1F-B7CD-15A1BB33249E}" destId="{7749A1CA-D6A9-4EC2-8A43-E9DF56502FC9}" srcOrd="0" destOrd="0" presId="urn:microsoft.com/office/officeart/2005/8/layout/orgChart1"/>
+    <dgm:cxn modelId="{189469E7-E651-4266-8FF9-9543C140ECBB}" type="presParOf" srcId="{B331FEFE-8A28-4B1F-B7CD-15A1BB33249E}" destId="{1E7B1A92-A5F4-4E32-B8A6-314C5681BCDD}" srcOrd="1" destOrd="0" presId="urn:microsoft.com/office/officeart/2005/8/layout/orgChart1"/>
+    <dgm:cxn modelId="{02CC26AB-570B-4EA0-92D7-DCCDB46A1F63}" type="presParOf" srcId="{1E7B1A92-A5F4-4E32-B8A6-314C5681BCDD}" destId="{4409A5C3-2781-46AE-BFE0-4EACE237065D}" srcOrd="0" destOrd="0" presId="urn:microsoft.com/office/officeart/2005/8/layout/orgChart1"/>
+    <dgm:cxn modelId="{541E96AC-1F5E-404C-8D2A-721E41140404}" type="presParOf" srcId="{4409A5C3-2781-46AE-BFE0-4EACE237065D}" destId="{429904FD-9CA2-4E70-85A2-A856029EBDC7}" srcOrd="0" destOrd="0" presId="urn:microsoft.com/office/officeart/2005/8/layout/orgChart1"/>
+    <dgm:cxn modelId="{2DAF8A67-B765-4F0F-90B4-AE156359B438}" type="presParOf" srcId="{4409A5C3-2781-46AE-BFE0-4EACE237065D}" destId="{44628707-2CB1-4D97-BBDC-D7241DEA1DD8}" srcOrd="1" destOrd="0" presId="urn:microsoft.com/office/officeart/2005/8/layout/orgChart1"/>
+    <dgm:cxn modelId="{EC11DCB6-05F2-4B75-83E2-38BC42D6B519}" type="presParOf" srcId="{1E7B1A92-A5F4-4E32-B8A6-314C5681BCDD}" destId="{897B314E-4F8F-43C3-BD10-E46C34E84DA4}" srcOrd="1" destOrd="0" presId="urn:microsoft.com/office/officeart/2005/8/layout/orgChart1"/>
+    <dgm:cxn modelId="{79A635BD-2052-47E6-BA27-69A57EC6AD4B}" type="presParOf" srcId="{1E7B1A92-A5F4-4E32-B8A6-314C5681BCDD}" destId="{BC02C9F2-8A2D-4B99-B9AE-F4B8CF151B90}" srcOrd="2" destOrd="0" presId="urn:microsoft.com/office/officeart/2005/8/layout/orgChart1"/>
+    <dgm:cxn modelId="{38A3C1C4-54B5-4902-8B1A-4ECC368C5CDE}" type="presParOf" srcId="{B331FEFE-8A28-4B1F-B7CD-15A1BB33249E}" destId="{A52C077D-028C-42D7-AA48-A316F6C344B9}" srcOrd="2" destOrd="0" presId="urn:microsoft.com/office/officeart/2005/8/layout/orgChart1"/>
+    <dgm:cxn modelId="{9B6C22D2-079B-47D7-B47E-5B9FBA8DA797}" type="presParOf" srcId="{B331FEFE-8A28-4B1F-B7CD-15A1BB33249E}" destId="{AE6AB041-5129-4AB8-B373-B48E84D90B3E}" srcOrd="3" destOrd="0" presId="urn:microsoft.com/office/officeart/2005/8/layout/orgChart1"/>
+    <dgm:cxn modelId="{6718156A-0503-4BD0-8689-31106A8561B5}" type="presParOf" srcId="{AE6AB041-5129-4AB8-B373-B48E84D90B3E}" destId="{18CEEBF1-6FEE-4B40-B055-3F67793FC263}" srcOrd="0" destOrd="0" presId="urn:microsoft.com/office/officeart/2005/8/layout/orgChart1"/>
+    <dgm:cxn modelId="{28EE7670-4397-44B7-B518-E883B2863857}" type="presParOf" srcId="{18CEEBF1-6FEE-4B40-B055-3F67793FC263}" destId="{81B42E72-6EFA-47AD-B286-8E5247FA5F10}" srcOrd="0" destOrd="0" presId="urn:microsoft.com/office/officeart/2005/8/layout/orgChart1"/>
+    <dgm:cxn modelId="{C5ABAEC3-8005-4FE9-A05F-7D57D591A0ED}" type="presParOf" srcId="{18CEEBF1-6FEE-4B40-B055-3F67793FC263}" destId="{4925F788-E3B7-48AF-AA15-520DAC3B44AE}" srcOrd="1" destOrd="0" presId="urn:microsoft.com/office/officeart/2005/8/layout/orgChart1"/>
+    <dgm:cxn modelId="{20FCF715-429B-448F-B96B-C9C5872E4976}" type="presParOf" srcId="{AE6AB041-5129-4AB8-B373-B48E84D90B3E}" destId="{8A45548E-8BFE-4151-A921-01D691514BFA}" srcOrd="1" destOrd="0" presId="urn:microsoft.com/office/officeart/2005/8/layout/orgChart1"/>
+    <dgm:cxn modelId="{8C3D70A8-30A6-4913-B748-9AE787566D30}" type="presParOf" srcId="{AE6AB041-5129-4AB8-B373-B48E84D90B3E}" destId="{59647935-F512-4ED6-9780-B2731278A076}" srcOrd="2" destOrd="0" presId="urn:microsoft.com/office/officeart/2005/8/layout/orgChart1"/>
+    <dgm:cxn modelId="{FFB66D0B-71CB-4749-A3C3-D77BA6F21CA2}" type="presParOf" srcId="{B331FEFE-8A28-4B1F-B7CD-15A1BB33249E}" destId="{F880F0D0-CA85-4871-A9FE-29ED47BD6BBC}" srcOrd="4" destOrd="0" presId="urn:microsoft.com/office/officeart/2005/8/layout/orgChart1"/>
+    <dgm:cxn modelId="{84EDF5A6-4D16-4CB5-9B4A-3F6833743BDE}" type="presParOf" srcId="{B331FEFE-8A28-4B1F-B7CD-15A1BB33249E}" destId="{9B380207-C9BC-4BC7-A121-8B63695BB63E}" srcOrd="5" destOrd="0" presId="urn:microsoft.com/office/officeart/2005/8/layout/orgChart1"/>
+    <dgm:cxn modelId="{A1CEDB9F-75F8-47FE-92A7-E87E4F5C0E76}" type="presParOf" srcId="{9B380207-C9BC-4BC7-A121-8B63695BB63E}" destId="{7CCBA218-EBAD-4537-9F05-A48D055BA4C9}" srcOrd="0" destOrd="0" presId="urn:microsoft.com/office/officeart/2005/8/layout/orgChart1"/>
+    <dgm:cxn modelId="{ACD8901A-F382-4709-B993-DBA3B7CA34F0}" type="presParOf" srcId="{7CCBA218-EBAD-4537-9F05-A48D055BA4C9}" destId="{A184F633-5834-493E-908C-05D7707FEA82}" srcOrd="0" destOrd="0" presId="urn:microsoft.com/office/officeart/2005/8/layout/orgChart1"/>
+    <dgm:cxn modelId="{9265454D-5714-4C5E-B610-9901F6DA910B}" type="presParOf" srcId="{7CCBA218-EBAD-4537-9F05-A48D055BA4C9}" destId="{BA0B60B8-891D-4982-8D3F-0EE94AAC9113}" srcOrd="1" destOrd="0" presId="urn:microsoft.com/office/officeart/2005/8/layout/orgChart1"/>
+    <dgm:cxn modelId="{43537DAE-B797-4BD8-86C0-FE7C5AD45FCE}" type="presParOf" srcId="{9B380207-C9BC-4BC7-A121-8B63695BB63E}" destId="{0295AAA9-97E3-480F-8657-B3A58D1F7495}" srcOrd="1" destOrd="0" presId="urn:microsoft.com/office/officeart/2005/8/layout/orgChart1"/>
+    <dgm:cxn modelId="{4B4364C9-CEC2-4F53-897F-09106BE63037}" type="presParOf" srcId="{9B380207-C9BC-4BC7-A121-8B63695BB63E}" destId="{760DBF1B-A224-4389-995E-A81012ADD8E6}" srcOrd="2" destOrd="0" presId="urn:microsoft.com/office/officeart/2005/8/layout/orgChart1"/>
+    <dgm:cxn modelId="{A87143F0-AADE-43FD-A4BC-D9553D86D429}" type="presParOf" srcId="{B331FEFE-8A28-4B1F-B7CD-15A1BB33249E}" destId="{AB5A0FD6-B4EC-4F5E-833E-518692230A57}" srcOrd="6" destOrd="0" presId="urn:microsoft.com/office/officeart/2005/8/layout/orgChart1"/>
+    <dgm:cxn modelId="{D04D764A-6F99-4276-A8BD-C6AA9229B346}" type="presParOf" srcId="{B331FEFE-8A28-4B1F-B7CD-15A1BB33249E}" destId="{021CB2AA-36DD-48F1-A8A1-FA16BD9C28A4}" srcOrd="7" destOrd="0" presId="urn:microsoft.com/office/officeart/2005/8/layout/orgChart1"/>
+    <dgm:cxn modelId="{34B7A5C4-2649-4AEB-921A-84CE1E2ECB3C}" type="presParOf" srcId="{021CB2AA-36DD-48F1-A8A1-FA16BD9C28A4}" destId="{FD84ABB6-D7FE-41C4-A6B8-631B3C37611C}" srcOrd="0" destOrd="0" presId="urn:microsoft.com/office/officeart/2005/8/layout/orgChart1"/>
+    <dgm:cxn modelId="{7616DE22-78CC-470D-94B3-B73093001EE2}" type="presParOf" srcId="{FD84ABB6-D7FE-41C4-A6B8-631B3C37611C}" destId="{AC403DDD-9B1B-4394-84CA-2B54699E2CD2}" srcOrd="0" destOrd="0" presId="urn:microsoft.com/office/officeart/2005/8/layout/orgChart1"/>
+    <dgm:cxn modelId="{20FD4B4F-670D-4DC3-B545-06B3AB9A706E}" type="presParOf" srcId="{FD84ABB6-D7FE-41C4-A6B8-631B3C37611C}" destId="{92E2D000-FA3D-4B04-A4DB-2C1CCDA817BB}" srcOrd="1" destOrd="0" presId="urn:microsoft.com/office/officeart/2005/8/layout/orgChart1"/>
+    <dgm:cxn modelId="{C2B41619-A711-4042-8931-EEDF246913CD}" type="presParOf" srcId="{021CB2AA-36DD-48F1-A8A1-FA16BD9C28A4}" destId="{8883EDBE-E3F0-4126-9DD6-BA916980D6F6}" srcOrd="1" destOrd="0" presId="urn:microsoft.com/office/officeart/2005/8/layout/orgChart1"/>
+    <dgm:cxn modelId="{190650D1-A5E6-4141-A6BC-2EC386DC476F}" type="presParOf" srcId="{021CB2AA-36DD-48F1-A8A1-FA16BD9C28A4}" destId="{D550B25C-7567-414F-B40E-6281BAB78EA3}" srcOrd="2" destOrd="0" presId="urn:microsoft.com/office/officeart/2005/8/layout/orgChart1"/>
+    <dgm:cxn modelId="{BD2427ED-9285-48B8-8AF8-6D3D206823F0}" type="presParOf" srcId="{5F7A1431-2C5A-40E6-B5B6-C7178B3FF58D}" destId="{58D79E04-FBFA-470F-86CB-20B8B2A272AC}" srcOrd="2" destOrd="0" presId="urn:microsoft.com/office/officeart/2005/8/layout/orgChart1"/>
+    <dgm:cxn modelId="{AAA2F9C1-146B-41D1-9D36-537FF6ACAB10}" type="presParOf" srcId="{5033893F-63EA-4570-A03E-353ACB4EF98B}" destId="{C61D38EE-F85D-4661-8604-F778CD8CAC67}" srcOrd="6" destOrd="0" presId="urn:microsoft.com/office/officeart/2005/8/layout/orgChart1"/>
+    <dgm:cxn modelId="{0F0C8762-5091-4116-B23E-97E6FBCEF904}" type="presParOf" srcId="{5033893F-63EA-4570-A03E-353ACB4EF98B}" destId="{FAA7949C-BAAE-4924-AC60-534B2F4CF018}" srcOrd="7" destOrd="0" presId="urn:microsoft.com/office/officeart/2005/8/layout/orgChart1"/>
+    <dgm:cxn modelId="{90F246B2-6573-46A7-A8BE-FD2812639145}" type="presParOf" srcId="{FAA7949C-BAAE-4924-AC60-534B2F4CF018}" destId="{E0E16B02-A9E2-4CDE-81D4-09AAD795AC99}" srcOrd="0" destOrd="0" presId="urn:microsoft.com/office/officeart/2005/8/layout/orgChart1"/>
+    <dgm:cxn modelId="{F8872A13-6A43-45D5-AB5F-43BE70CF03F0}" type="presParOf" srcId="{E0E16B02-A9E2-4CDE-81D4-09AAD795AC99}" destId="{327C8C53-CBB4-46C0-B38E-87EA8CBA548E}" srcOrd="0" destOrd="0" presId="urn:microsoft.com/office/officeart/2005/8/layout/orgChart1"/>
+    <dgm:cxn modelId="{60089C0B-7047-4B29-9132-0FD5AB2D7ED4}" type="presParOf" srcId="{E0E16B02-A9E2-4CDE-81D4-09AAD795AC99}" destId="{C1441849-A430-4B50-A5FD-387C47BF4876}" srcOrd="1" destOrd="0" presId="urn:microsoft.com/office/officeart/2005/8/layout/orgChart1"/>
+    <dgm:cxn modelId="{DA08736C-E590-4909-A742-510FEDA6E9F4}" type="presParOf" srcId="{FAA7949C-BAAE-4924-AC60-534B2F4CF018}" destId="{3E95C651-BA87-4BBB-BF5A-61617157C964}" srcOrd="1" destOrd="0" presId="urn:microsoft.com/office/officeart/2005/8/layout/orgChart1"/>
+    <dgm:cxn modelId="{109A2374-FF33-4E85-AA4B-A10379F1BBFE}" type="presParOf" srcId="{3E95C651-BA87-4BBB-BF5A-61617157C964}" destId="{A703A328-F204-4B3E-A123-E7D6A8F8850E}" srcOrd="0" destOrd="0" presId="urn:microsoft.com/office/officeart/2005/8/layout/orgChart1"/>
+    <dgm:cxn modelId="{50CBA82B-64A5-41D5-AB26-51C636A2D9F4}" type="presParOf" srcId="{3E95C651-BA87-4BBB-BF5A-61617157C964}" destId="{43B11CA3-0505-4BB5-B32C-D99C442C7759}" srcOrd="1" destOrd="0" presId="urn:microsoft.com/office/officeart/2005/8/layout/orgChart1"/>
+    <dgm:cxn modelId="{EEFFD4B6-665F-4089-AAE3-3750DF3AA756}" type="presParOf" srcId="{43B11CA3-0505-4BB5-B32C-D99C442C7759}" destId="{A8F747D1-D957-4EE8-BE8B-09AD6A373BBC}" srcOrd="0" destOrd="0" presId="urn:microsoft.com/office/officeart/2005/8/layout/orgChart1"/>
+    <dgm:cxn modelId="{3E116F11-C6F8-478F-9266-13F7724DD8A7}" type="presParOf" srcId="{A8F747D1-D957-4EE8-BE8B-09AD6A373BBC}" destId="{796214DC-BF7D-486A-9357-7FC29F0AA565}" srcOrd="0" destOrd="0" presId="urn:microsoft.com/office/officeart/2005/8/layout/orgChart1"/>
+    <dgm:cxn modelId="{091021A9-59AD-4531-97A5-1FF0C317587D}" type="presParOf" srcId="{A8F747D1-D957-4EE8-BE8B-09AD6A373BBC}" destId="{68FB53FB-1D5E-4E0C-8A6F-B6E94D41CD7A}" srcOrd="1" destOrd="0" presId="urn:microsoft.com/office/officeart/2005/8/layout/orgChart1"/>
+    <dgm:cxn modelId="{75CB1080-1BE6-4C52-BB4E-B2C6F66F9D56}" type="presParOf" srcId="{43B11CA3-0505-4BB5-B32C-D99C442C7759}" destId="{7D45F6CD-DCED-41D8-9B66-BB9DE2E00235}" srcOrd="1" destOrd="0" presId="urn:microsoft.com/office/officeart/2005/8/layout/orgChart1"/>
+    <dgm:cxn modelId="{2970010E-CF80-472D-B9D0-B554C78EE5F4}" type="presParOf" srcId="{43B11CA3-0505-4BB5-B32C-D99C442C7759}" destId="{22D0A34C-8D13-4494-9D4E-75E999DDE476}" srcOrd="2" destOrd="0" presId="urn:microsoft.com/office/officeart/2005/8/layout/orgChart1"/>
+    <dgm:cxn modelId="{4F033C95-DBE5-4D56-95E3-B1AF8C4AE0EA}" type="presParOf" srcId="{3E95C651-BA87-4BBB-BF5A-61617157C964}" destId="{B554E9D6-7A10-48AF-8F80-BD1F4D813F7F}" srcOrd="2" destOrd="0" presId="urn:microsoft.com/office/officeart/2005/8/layout/orgChart1"/>
+    <dgm:cxn modelId="{04273DB7-DC01-43BB-A1A5-AB9B7445279F}" type="presParOf" srcId="{3E95C651-BA87-4BBB-BF5A-61617157C964}" destId="{72D05365-47B0-41B9-B3CD-B022D69C0C5E}" srcOrd="3" destOrd="0" presId="urn:microsoft.com/office/officeart/2005/8/layout/orgChart1"/>
+    <dgm:cxn modelId="{4D8B7014-1E28-4326-AC19-34A9A749E2BE}" type="presParOf" srcId="{72D05365-47B0-41B9-B3CD-B022D69C0C5E}" destId="{A1DDC3FC-8961-4832-825F-653DB440E41E}" srcOrd="0" destOrd="0" presId="urn:microsoft.com/office/officeart/2005/8/layout/orgChart1"/>
+    <dgm:cxn modelId="{3EA66C4B-17EB-4E90-A088-3A0D5B39C6FE}" type="presParOf" srcId="{A1DDC3FC-8961-4832-825F-653DB440E41E}" destId="{5586E216-C92E-4DC1-8B21-DCF79DFC36A3}" srcOrd="0" destOrd="0" presId="urn:microsoft.com/office/officeart/2005/8/layout/orgChart1"/>
+    <dgm:cxn modelId="{F958C5AB-6065-4841-8998-0E7BAEBCFCB3}" type="presParOf" srcId="{A1DDC3FC-8961-4832-825F-653DB440E41E}" destId="{4F3E5E7E-37CC-44FD-93B9-C0BD834CB266}" srcOrd="1" destOrd="0" presId="urn:microsoft.com/office/officeart/2005/8/layout/orgChart1"/>
+    <dgm:cxn modelId="{9AAF1D7F-4D7F-462B-A65D-FB3D6A3F8F7B}" type="presParOf" srcId="{72D05365-47B0-41B9-B3CD-B022D69C0C5E}" destId="{A727458C-0067-41E9-A76C-506BE1BD2D38}" srcOrd="1" destOrd="0" presId="urn:microsoft.com/office/officeart/2005/8/layout/orgChart1"/>
+    <dgm:cxn modelId="{A4958E09-B534-4643-83C9-C9BE1886CC07}" type="presParOf" srcId="{72D05365-47B0-41B9-B3CD-B022D69C0C5E}" destId="{98755E1C-3659-49FF-97ED-3DBF369A398C}" srcOrd="2" destOrd="0" presId="urn:microsoft.com/office/officeart/2005/8/layout/orgChart1"/>
+    <dgm:cxn modelId="{C9D09556-0F01-4CE5-AAEE-075E2DD58F38}" type="presParOf" srcId="{FAA7949C-BAAE-4924-AC60-534B2F4CF018}" destId="{43335AC5-E3DA-4E3A-AED9-95CB0A527544}" srcOrd="2" destOrd="0" presId="urn:microsoft.com/office/officeart/2005/8/layout/orgChart1"/>
+    <dgm:cxn modelId="{36E77DFC-7EF9-40D4-AD26-2DB64C819797}" type="presParOf" srcId="{86054F6D-611B-4CF5-A4E1-8D968D2C9C6E}" destId="{23A1C32C-531A-425C-A576-C2D13D514BB4}" srcOrd="2" destOrd="0" presId="urn:microsoft.com/office/officeart/2005/8/layout/orgChart1"/>
+    <dgm:cxn modelId="{A6130A04-6385-445F-9187-49379E048D2E}" type="presParOf" srcId="{0B3D5AA3-12CA-4692-BE88-B4CE0EBAB1FC}" destId="{0FD3D9AC-D146-44AC-8F27-0B945872E4BA}" srcOrd="2" destOrd="0" presId="urn:microsoft.com/office/officeart/2005/8/layout/orgChart1"/>
+    <dgm:cxn modelId="{FD91EDC9-D182-4CD1-80C6-CF8174E53364}" type="presParOf" srcId="{0B3D5AA3-12CA-4692-BE88-B4CE0EBAB1FC}" destId="{EF0F2992-81C4-48C0-95F1-A9B080F6ECBD}" srcOrd="3" destOrd="0" presId="urn:microsoft.com/office/officeart/2005/8/layout/orgChart1"/>
+    <dgm:cxn modelId="{FB6FD697-DDCC-446D-8991-B53A9914F19D}" type="presParOf" srcId="{EF0F2992-81C4-48C0-95F1-A9B080F6ECBD}" destId="{973ECC27-2455-4AD4-8235-1F37E2113E2F}" srcOrd="0" destOrd="0" presId="urn:microsoft.com/office/officeart/2005/8/layout/orgChart1"/>
+    <dgm:cxn modelId="{25118B0D-75CB-4B45-910F-0DC4AC68D602}" type="presParOf" srcId="{973ECC27-2455-4AD4-8235-1F37E2113E2F}" destId="{389E5360-4B3A-455A-9E62-3A05D2DB9222}" srcOrd="0" destOrd="0" presId="urn:microsoft.com/office/officeart/2005/8/layout/orgChart1"/>
+    <dgm:cxn modelId="{7ABD9FFF-50E4-4F63-9096-A684F8CBB2F9}" type="presParOf" srcId="{973ECC27-2455-4AD4-8235-1F37E2113E2F}" destId="{7724CDF7-0DE8-4E23-9D5E-1A95B24426F5}" srcOrd="1" destOrd="0" presId="urn:microsoft.com/office/officeart/2005/8/layout/orgChart1"/>
+    <dgm:cxn modelId="{C8F714E0-847F-461E-A4E1-FCD2670B282B}" type="presParOf" srcId="{EF0F2992-81C4-48C0-95F1-A9B080F6ECBD}" destId="{3FFCFE5D-1079-4BA4-9E1D-93C97325BA9C}" srcOrd="1" destOrd="0" presId="urn:microsoft.com/office/officeart/2005/8/layout/orgChart1"/>
+    <dgm:cxn modelId="{EE2920B2-E553-4177-B79D-CEF9B2BD6232}" type="presParOf" srcId="{3FFCFE5D-1079-4BA4-9E1D-93C97325BA9C}" destId="{9E26ECB0-67F4-4C4A-A15F-E67E5BCDF800}" srcOrd="0" destOrd="0" presId="urn:microsoft.com/office/officeart/2005/8/layout/orgChart1"/>
+    <dgm:cxn modelId="{41BE1D12-61E2-40DC-BBD9-DE0D0C5BCB85}" type="presParOf" srcId="{3FFCFE5D-1079-4BA4-9E1D-93C97325BA9C}" destId="{52A01609-E9A5-4AAF-81C8-A196C0414E85}" srcOrd="1" destOrd="0" presId="urn:microsoft.com/office/officeart/2005/8/layout/orgChart1"/>
+    <dgm:cxn modelId="{1F5158A7-A0A1-49D7-96FB-435113473FCA}" type="presParOf" srcId="{52A01609-E9A5-4AAF-81C8-A196C0414E85}" destId="{37A9BC12-0AA5-4E54-B54E-FC5F3D19D26A}" srcOrd="0" destOrd="0" presId="urn:microsoft.com/office/officeart/2005/8/layout/orgChart1"/>
+    <dgm:cxn modelId="{D9864E9D-94A9-4245-A751-2F9122BF73CE}" type="presParOf" srcId="{37A9BC12-0AA5-4E54-B54E-FC5F3D19D26A}" destId="{E56425F0-CC1D-4CC4-AAD1-4422A9D5B3CE}" srcOrd="0" destOrd="0" presId="urn:microsoft.com/office/officeart/2005/8/layout/orgChart1"/>
+    <dgm:cxn modelId="{969424C4-425D-4266-8E6E-F2C4A438E307}" type="presParOf" srcId="{37A9BC12-0AA5-4E54-B54E-FC5F3D19D26A}" destId="{1F551357-A2A2-4E7E-BE69-1F3E923B7A23}" srcOrd="1" destOrd="0" presId="urn:microsoft.com/office/officeart/2005/8/layout/orgChart1"/>
+    <dgm:cxn modelId="{F231B3CF-9E7B-4561-9257-8DF2B64ED2BF}" type="presParOf" srcId="{52A01609-E9A5-4AAF-81C8-A196C0414E85}" destId="{16A6B0AD-8B16-4071-9BFB-48CD6AC2F70E}" srcOrd="1" destOrd="0" presId="urn:microsoft.com/office/officeart/2005/8/layout/orgChart1"/>
+    <dgm:cxn modelId="{948BAC03-7044-416C-95ED-66A7436BB27D}" type="presParOf" srcId="{52A01609-E9A5-4AAF-81C8-A196C0414E85}" destId="{E0948AF7-E755-4353-BE9E-616ADB816AA3}" srcOrd="2" destOrd="0" presId="urn:microsoft.com/office/officeart/2005/8/layout/orgChart1"/>
+    <dgm:cxn modelId="{949A4BA3-C065-44E9-98DF-3038EFD089AA}" type="presParOf" srcId="{3FFCFE5D-1079-4BA4-9E1D-93C97325BA9C}" destId="{EAF219D3-A106-4203-B3FB-430C7653CC5D}" srcOrd="2" destOrd="0" presId="urn:microsoft.com/office/officeart/2005/8/layout/orgChart1"/>
+    <dgm:cxn modelId="{555385FA-7FE3-4465-93E9-38BD48738DD3}" type="presParOf" srcId="{3FFCFE5D-1079-4BA4-9E1D-93C97325BA9C}" destId="{7B6CEDE2-FB0C-4B79-94F5-3E36CCE9BA43}" srcOrd="3" destOrd="0" presId="urn:microsoft.com/office/officeart/2005/8/layout/orgChart1"/>
+    <dgm:cxn modelId="{97FDB844-CAB3-4610-BC5E-D84483B1BA31}" type="presParOf" srcId="{7B6CEDE2-FB0C-4B79-94F5-3E36CCE9BA43}" destId="{2418C61E-2A1D-4BD1-9EF1-15EA46D0ADD0}" srcOrd="0" destOrd="0" presId="urn:microsoft.com/office/officeart/2005/8/layout/orgChart1"/>
+    <dgm:cxn modelId="{1586FA25-932F-4AF2-AF17-55915556083A}" type="presParOf" srcId="{2418C61E-2A1D-4BD1-9EF1-15EA46D0ADD0}" destId="{56DC8BCA-783D-4067-985C-C81CDDC06A19}" srcOrd="0" destOrd="0" presId="urn:microsoft.com/office/officeart/2005/8/layout/orgChart1"/>
+    <dgm:cxn modelId="{1286F273-E5E8-4DB3-9AD4-64F3D168D494}" type="presParOf" srcId="{2418C61E-2A1D-4BD1-9EF1-15EA46D0ADD0}" destId="{67B0FD26-2A21-41A1-A2E2-258BD3A2BF8D}" srcOrd="1" destOrd="0" presId="urn:microsoft.com/office/officeart/2005/8/layout/orgChart1"/>
+    <dgm:cxn modelId="{EAEBB1D2-BD15-4B71-8C87-C197724CCC80}" type="presParOf" srcId="{7B6CEDE2-FB0C-4B79-94F5-3E36CCE9BA43}" destId="{8E2358FB-FDCC-4003-882A-220E428F916B}" srcOrd="1" destOrd="0" presId="urn:microsoft.com/office/officeart/2005/8/layout/orgChart1"/>
+    <dgm:cxn modelId="{1B8BC694-1025-4C8F-89F2-77DBBEBC3BDF}" type="presParOf" srcId="{7B6CEDE2-FB0C-4B79-94F5-3E36CCE9BA43}" destId="{2A2B1101-AED1-4333-8DDB-F03ECB820441}" srcOrd="2" destOrd="0" presId="urn:microsoft.com/office/officeart/2005/8/layout/orgChart1"/>
+    <dgm:cxn modelId="{A64E031B-AF6F-426B-8309-029913B52DD8}" type="presParOf" srcId="{3FFCFE5D-1079-4BA4-9E1D-93C97325BA9C}" destId="{E32543E2-D2F8-494C-B68B-E63BB72C9BF2}" srcOrd="4" destOrd="0" presId="urn:microsoft.com/office/officeart/2005/8/layout/orgChart1"/>
+    <dgm:cxn modelId="{2AE79A4A-2ACD-44E6-8089-2873A8ECEEAA}" type="presParOf" srcId="{3FFCFE5D-1079-4BA4-9E1D-93C97325BA9C}" destId="{16768034-4FBF-44EC-B9CE-C5C191F15072}" srcOrd="5" destOrd="0" presId="urn:microsoft.com/office/officeart/2005/8/layout/orgChart1"/>
+    <dgm:cxn modelId="{CA2F95DE-B7E7-407C-B3CA-7D171F36FA78}" type="presParOf" srcId="{16768034-4FBF-44EC-B9CE-C5C191F15072}" destId="{47EF6D31-A766-4B45-99DE-16477FE47D3A}" srcOrd="0" destOrd="0" presId="urn:microsoft.com/office/officeart/2005/8/layout/orgChart1"/>
+    <dgm:cxn modelId="{01AC52AA-E046-4CB5-86B1-CE5D71C7FB1E}" type="presParOf" srcId="{47EF6D31-A766-4B45-99DE-16477FE47D3A}" destId="{5ADD0F63-8BBA-461D-AF0C-D72CB70E01E9}" srcOrd="0" destOrd="0" presId="urn:microsoft.com/office/officeart/2005/8/layout/orgChart1"/>
+    <dgm:cxn modelId="{3836D999-A6F2-4C94-906C-863D1E80EA9A}" type="presParOf" srcId="{47EF6D31-A766-4B45-99DE-16477FE47D3A}" destId="{95798136-92E3-4616-BE9A-45266A52EA06}" srcOrd="1" destOrd="0" presId="urn:microsoft.com/office/officeart/2005/8/layout/orgChart1"/>
+    <dgm:cxn modelId="{6272CFAE-34A7-4AEA-82AA-D815F1446531}" type="presParOf" srcId="{16768034-4FBF-44EC-B9CE-C5C191F15072}" destId="{62E3E55D-4DDF-40AE-808C-796FDB1D1F3B}" srcOrd="1" destOrd="0" presId="urn:microsoft.com/office/officeart/2005/8/layout/orgChart1"/>
+    <dgm:cxn modelId="{6B4B49BF-B7DA-4B55-91D2-25DE1B374DC3}" type="presParOf" srcId="{16768034-4FBF-44EC-B9CE-C5C191F15072}" destId="{6FF202EE-A0C5-493C-8E6C-161931212F95}" srcOrd="2" destOrd="0" presId="urn:microsoft.com/office/officeart/2005/8/layout/orgChart1"/>
+    <dgm:cxn modelId="{164208CB-7181-4C82-92E8-A3DFE36A5AAB}" type="presParOf" srcId="{3FFCFE5D-1079-4BA4-9E1D-93C97325BA9C}" destId="{3909223D-37B1-42AC-AA2D-225450274E74}" srcOrd="6" destOrd="0" presId="urn:microsoft.com/office/officeart/2005/8/layout/orgChart1"/>
+    <dgm:cxn modelId="{18B8F8B7-C0FB-448E-BA6B-2A896C246A50}" type="presParOf" srcId="{3FFCFE5D-1079-4BA4-9E1D-93C97325BA9C}" destId="{3F3A4C77-5B5F-411F-A516-13E31E20FD0B}" srcOrd="7" destOrd="0" presId="urn:microsoft.com/office/officeart/2005/8/layout/orgChart1"/>
+    <dgm:cxn modelId="{986CEF54-8FA4-42B1-AF61-6D16A89D7166}" type="presParOf" srcId="{3F3A4C77-5B5F-411F-A516-13E31E20FD0B}" destId="{C354FBE0-28F5-4BC9-B6CC-CC6EF71160BA}" srcOrd="0" destOrd="0" presId="urn:microsoft.com/office/officeart/2005/8/layout/orgChart1"/>
+    <dgm:cxn modelId="{BC5F5E72-5AF3-4189-B40A-88E5F6470046}" type="presParOf" srcId="{C354FBE0-28F5-4BC9-B6CC-CC6EF71160BA}" destId="{7FADC83E-C505-4453-9261-3C4968EF4C31}" srcOrd="0" destOrd="0" presId="urn:microsoft.com/office/officeart/2005/8/layout/orgChart1"/>
+    <dgm:cxn modelId="{8FA11A99-879B-4752-93BA-140346F79209}" type="presParOf" srcId="{C354FBE0-28F5-4BC9-B6CC-CC6EF71160BA}" destId="{9D99FDD8-420C-4FB0-9345-0A1C60EF94C8}" srcOrd="1" destOrd="0" presId="urn:microsoft.com/office/officeart/2005/8/layout/orgChart1"/>
+    <dgm:cxn modelId="{774B06EA-5BEC-4B8A-96BE-38759D542529}" type="presParOf" srcId="{3F3A4C77-5B5F-411F-A516-13E31E20FD0B}" destId="{50900ABE-A13E-49DB-838F-C5890B60D2AE}" srcOrd="1" destOrd="0" presId="urn:microsoft.com/office/officeart/2005/8/layout/orgChart1"/>
+    <dgm:cxn modelId="{ED065D82-C36F-4EC8-9AC8-AC150F856634}" type="presParOf" srcId="{3F3A4C77-5B5F-411F-A516-13E31E20FD0B}" destId="{5E8B9643-4900-4F1A-8FCF-7B5961EFB4B8}" srcOrd="2" destOrd="0" presId="urn:microsoft.com/office/officeart/2005/8/layout/orgChart1"/>
+    <dgm:cxn modelId="{A3CA98C3-B613-4464-BE70-8B47EC5670DA}" type="presParOf" srcId="{EF0F2992-81C4-48C0-95F1-A9B080F6ECBD}" destId="{3BED8C24-1667-494F-AC53-D1B2DE7CBE2C}" srcOrd="2" destOrd="0" presId="urn:microsoft.com/office/officeart/2005/8/layout/orgChart1"/>
+    <dgm:cxn modelId="{4D77A4A9-BB36-4DDD-94EF-6FC11C8C4A23}" type="presParOf" srcId="{0B3D5AA3-12CA-4692-BE88-B4CE0EBAB1FC}" destId="{1F3C27AC-55FA-4CF0-9DC6-821338CFCD5D}" srcOrd="4" destOrd="0" presId="urn:microsoft.com/office/officeart/2005/8/layout/orgChart1"/>
+    <dgm:cxn modelId="{12CCC8DC-BFBB-4E83-B1B3-72FFF3CBE4D7}" type="presParOf" srcId="{0B3D5AA3-12CA-4692-BE88-B4CE0EBAB1FC}" destId="{C42A4260-39AB-493F-8C36-E27F76239523}" srcOrd="5" destOrd="0" presId="urn:microsoft.com/office/officeart/2005/8/layout/orgChart1"/>
+    <dgm:cxn modelId="{C2D2BD8D-410F-4FF7-B2A0-FCABC7EFB963}" type="presParOf" srcId="{C42A4260-39AB-493F-8C36-E27F76239523}" destId="{8DA11CD7-5B78-49BF-A995-4D2E5FF838A0}" srcOrd="0" destOrd="0" presId="urn:microsoft.com/office/officeart/2005/8/layout/orgChart1"/>
+    <dgm:cxn modelId="{9BFC0743-01BA-47BD-AAE8-8143FE40460A}" type="presParOf" srcId="{8DA11CD7-5B78-49BF-A995-4D2E5FF838A0}" destId="{3B3EA426-E93C-4736-B055-80166AD8D6B4}" srcOrd="0" destOrd="0" presId="urn:microsoft.com/office/officeart/2005/8/layout/orgChart1"/>
+    <dgm:cxn modelId="{9936BD7A-1785-4476-9758-4EAFDDC970E3}" type="presParOf" srcId="{8DA11CD7-5B78-49BF-A995-4D2E5FF838A0}" destId="{D22058D5-7559-4927-A109-EFEAB10C4899}" srcOrd="1" destOrd="0" presId="urn:microsoft.com/office/officeart/2005/8/layout/orgChart1"/>
+    <dgm:cxn modelId="{71D86B55-090D-4327-A7C1-A15A82A417E0}" type="presParOf" srcId="{C42A4260-39AB-493F-8C36-E27F76239523}" destId="{5FE4FACB-A1B9-418F-B9A1-A70A23A5659E}" srcOrd="1" destOrd="0" presId="urn:microsoft.com/office/officeart/2005/8/layout/orgChart1"/>
+    <dgm:cxn modelId="{156D2D3E-BB48-49F1-83B3-CFBD66E84C36}" type="presParOf" srcId="{5FE4FACB-A1B9-418F-B9A1-A70A23A5659E}" destId="{1C52E6C8-EA8A-4A88-A1D5-61765034A632}" srcOrd="0" destOrd="0" presId="urn:microsoft.com/office/officeart/2005/8/layout/orgChart1"/>
+    <dgm:cxn modelId="{0B2760C3-09D3-4B80-B91D-4FDDF517D5F2}" type="presParOf" srcId="{5FE4FACB-A1B9-418F-B9A1-A70A23A5659E}" destId="{17FD1773-712D-48AF-9368-6F51EBB4AB3C}" srcOrd="1" destOrd="0" presId="urn:microsoft.com/office/officeart/2005/8/layout/orgChart1"/>
+    <dgm:cxn modelId="{2D916847-419C-4B84-A284-DB427B527994}" type="presParOf" srcId="{17FD1773-712D-48AF-9368-6F51EBB4AB3C}" destId="{F6EC246A-6749-4FE3-9A12-457C407A7C77}" srcOrd="0" destOrd="0" presId="urn:microsoft.com/office/officeart/2005/8/layout/orgChart1"/>
+    <dgm:cxn modelId="{A704671E-E75C-4396-B19A-3E8646F522EF}" type="presParOf" srcId="{F6EC246A-6749-4FE3-9A12-457C407A7C77}" destId="{1862D90A-8657-4E0E-8C4E-893652227C17}" srcOrd="0" destOrd="0" presId="urn:microsoft.com/office/officeart/2005/8/layout/orgChart1"/>
+    <dgm:cxn modelId="{A1B8B228-D9E8-48F8-BC8F-C9BDFC8A8C0F}" type="presParOf" srcId="{F6EC246A-6749-4FE3-9A12-457C407A7C77}" destId="{EE032B72-E747-4122-BDCE-F8BED34B1369}" srcOrd="1" destOrd="0" presId="urn:microsoft.com/office/officeart/2005/8/layout/orgChart1"/>
+    <dgm:cxn modelId="{C561BED6-FF9B-45EA-9E98-04485DF06449}" type="presParOf" srcId="{17FD1773-712D-48AF-9368-6F51EBB4AB3C}" destId="{3AACD500-2296-4CA6-883A-59B4039DC283}" srcOrd="1" destOrd="0" presId="urn:microsoft.com/office/officeart/2005/8/layout/orgChart1"/>
+    <dgm:cxn modelId="{19A3D5BE-3859-4C5B-AF3F-2439F2F1B50E}" type="presParOf" srcId="{17FD1773-712D-48AF-9368-6F51EBB4AB3C}" destId="{48817845-605E-46CD-BC61-7B18B29C039C}" srcOrd="2" destOrd="0" presId="urn:microsoft.com/office/officeart/2005/8/layout/orgChart1"/>
+    <dgm:cxn modelId="{0343C6C6-B165-4ED9-9813-804461C9CCDE}" type="presParOf" srcId="{5FE4FACB-A1B9-418F-B9A1-A70A23A5659E}" destId="{3D40594D-C0D6-44C2-8B3A-F67D188E9716}" srcOrd="2" destOrd="0" presId="urn:microsoft.com/office/officeart/2005/8/layout/orgChart1"/>
+    <dgm:cxn modelId="{332897D4-5972-4E8D-9210-9A0A6BCF9696}" type="presParOf" srcId="{5FE4FACB-A1B9-418F-B9A1-A70A23A5659E}" destId="{E261E2BA-DEA9-437E-A624-77618C93F2ED}" srcOrd="3" destOrd="0" presId="urn:microsoft.com/office/officeart/2005/8/layout/orgChart1"/>
+    <dgm:cxn modelId="{9CE9DC00-A2DA-473A-AF9B-E4A1841B8C1C}" type="presParOf" srcId="{E261E2BA-DEA9-437E-A624-77618C93F2ED}" destId="{25D17C6B-3DCF-464E-B863-FFC009E74508}" srcOrd="0" destOrd="0" presId="urn:microsoft.com/office/officeart/2005/8/layout/orgChart1"/>
+    <dgm:cxn modelId="{3C969154-73E1-48C1-96FD-45D7E9D96D7F}" type="presParOf" srcId="{25D17C6B-3DCF-464E-B863-FFC009E74508}" destId="{869C4C44-E842-4E6E-A35B-95E38F758E22}" srcOrd="0" destOrd="0" presId="urn:microsoft.com/office/officeart/2005/8/layout/orgChart1"/>
+    <dgm:cxn modelId="{44430362-0014-4F64-95F0-BAF64D6F664C}" type="presParOf" srcId="{25D17C6B-3DCF-464E-B863-FFC009E74508}" destId="{2F073C31-2C34-4046-84F0-AAFC941B3564}" srcOrd="1" destOrd="0" presId="urn:microsoft.com/office/officeart/2005/8/layout/orgChart1"/>
+    <dgm:cxn modelId="{30E957A5-83AE-4EBF-8D77-7549DF1CDC34}" type="presParOf" srcId="{E261E2BA-DEA9-437E-A624-77618C93F2ED}" destId="{4E8329C9-E932-4718-BF34-04E83D1804A0}" srcOrd="1" destOrd="0" presId="urn:microsoft.com/office/officeart/2005/8/layout/orgChart1"/>
+    <dgm:cxn modelId="{B3F4A7FE-8402-44A9-A06B-E7CD72D487EF}" type="presParOf" srcId="{E261E2BA-DEA9-437E-A624-77618C93F2ED}" destId="{885F2038-1030-4C25-A5AE-CC56C50CE4A2}" srcOrd="2" destOrd="0" presId="urn:microsoft.com/office/officeart/2005/8/layout/orgChart1"/>
+    <dgm:cxn modelId="{9FF297C7-3058-4863-8449-B75A6838F956}" type="presParOf" srcId="{5FE4FACB-A1B9-418F-B9A1-A70A23A5659E}" destId="{DD3563DC-B27A-4917-9D03-E4CEA6EFF41B}" srcOrd="4" destOrd="0" presId="urn:microsoft.com/office/officeart/2005/8/layout/orgChart1"/>
+    <dgm:cxn modelId="{35FCB09A-E0F1-4F5E-BEC0-5FC45F6B3240}" type="presParOf" srcId="{5FE4FACB-A1B9-418F-B9A1-A70A23A5659E}" destId="{A6E6FC4B-8FC2-47D1-A753-B601832EAEBC}" srcOrd="5" destOrd="0" presId="urn:microsoft.com/office/officeart/2005/8/layout/orgChart1"/>
+    <dgm:cxn modelId="{F9D00CE2-6CA4-484D-8535-2EAC3754390A}" type="presParOf" srcId="{A6E6FC4B-8FC2-47D1-A753-B601832EAEBC}" destId="{87121FF0-52A4-4B63-9B3F-348DD50F8EB0}" srcOrd="0" destOrd="0" presId="urn:microsoft.com/office/officeart/2005/8/layout/orgChart1"/>
+    <dgm:cxn modelId="{E8BD877B-8090-47DD-A884-82CE8A17EF87}" type="presParOf" srcId="{87121FF0-52A4-4B63-9B3F-348DD50F8EB0}" destId="{4D290175-CBE1-4694-B9A4-C25A4018064E}" srcOrd="0" destOrd="0" presId="urn:microsoft.com/office/officeart/2005/8/layout/orgChart1"/>
+    <dgm:cxn modelId="{10B70CFF-C80D-4738-AFA2-B96B0B478B90}" type="presParOf" srcId="{87121FF0-52A4-4B63-9B3F-348DD50F8EB0}" destId="{EF108220-3F2A-4064-A80C-98C77070A60F}" srcOrd="1" destOrd="0" presId="urn:microsoft.com/office/officeart/2005/8/layout/orgChart1"/>
+    <dgm:cxn modelId="{94AB3C2D-D367-4134-9EEA-637D6E5E19C9}" type="presParOf" srcId="{A6E6FC4B-8FC2-47D1-A753-B601832EAEBC}" destId="{2DD98D5F-91AC-4599-B52E-7D0209C87DD5}" srcOrd="1" destOrd="0" presId="urn:microsoft.com/office/officeart/2005/8/layout/orgChart1"/>
+    <dgm:cxn modelId="{FEC7B01C-37E7-42AA-B2BF-9B0BFD34CFB4}" type="presParOf" srcId="{A6E6FC4B-8FC2-47D1-A753-B601832EAEBC}" destId="{B573929A-2F4B-4DB9-B81C-21595BE82F36}" srcOrd="2" destOrd="0" presId="urn:microsoft.com/office/officeart/2005/8/layout/orgChart1"/>
+    <dgm:cxn modelId="{09E588A9-EDDC-40FB-98D8-A438E583BA6D}" type="presParOf" srcId="{5FE4FACB-A1B9-418F-B9A1-A70A23A5659E}" destId="{7BBAE005-2913-4E3D-8429-2AE497846630}" srcOrd="6" destOrd="0" presId="urn:microsoft.com/office/officeart/2005/8/layout/orgChart1"/>
+    <dgm:cxn modelId="{46073AB9-D14D-4823-848D-49F10EE1D379}" type="presParOf" srcId="{5FE4FACB-A1B9-418F-B9A1-A70A23A5659E}" destId="{12397A82-D8BD-4FE4-9852-728BB13AE904}" srcOrd="7" destOrd="0" presId="urn:microsoft.com/office/officeart/2005/8/layout/orgChart1"/>
+    <dgm:cxn modelId="{99CBAF64-1B0D-46A6-97BD-2D523DAD86FF}" type="presParOf" srcId="{12397A82-D8BD-4FE4-9852-728BB13AE904}" destId="{B9F2B5EA-64B0-434B-B49D-79EC2B2BA0DE}" srcOrd="0" destOrd="0" presId="urn:microsoft.com/office/officeart/2005/8/layout/orgChart1"/>
+    <dgm:cxn modelId="{D8604CAD-0629-45DF-9F08-CC934E1B4450}" type="presParOf" srcId="{B9F2B5EA-64B0-434B-B49D-79EC2B2BA0DE}" destId="{3942EC70-5DEB-49D5-9129-9A51DC27F5F5}" srcOrd="0" destOrd="0" presId="urn:microsoft.com/office/officeart/2005/8/layout/orgChart1"/>
+    <dgm:cxn modelId="{D6C0DBA2-4088-4D40-AF08-CBB584E13351}" type="presParOf" srcId="{B9F2B5EA-64B0-434B-B49D-79EC2B2BA0DE}" destId="{FD57E27C-984A-4811-8566-E4FC15475824}" srcOrd="1" destOrd="0" presId="urn:microsoft.com/office/officeart/2005/8/layout/orgChart1"/>
+    <dgm:cxn modelId="{D0D05E00-703D-471C-9BC6-890C47D3DCA1}" type="presParOf" srcId="{12397A82-D8BD-4FE4-9852-728BB13AE904}" destId="{C5F9AD0C-7F88-43AB-8975-C5CBDB4789B6}" srcOrd="1" destOrd="0" presId="urn:microsoft.com/office/officeart/2005/8/layout/orgChart1"/>
+    <dgm:cxn modelId="{A1AC4556-19CC-4888-ADF4-7F65FAEC04E4}" type="presParOf" srcId="{12397A82-D8BD-4FE4-9852-728BB13AE904}" destId="{29C53A6F-4033-4686-B5D4-C0EC37262B00}" srcOrd="2" destOrd="0" presId="urn:microsoft.com/office/officeart/2005/8/layout/orgChart1"/>
+    <dgm:cxn modelId="{6F5B92A6-7C9E-45A0-B229-A3FC5B6E6C41}" type="presParOf" srcId="{C42A4260-39AB-493F-8C36-E27F76239523}" destId="{925F615D-1183-4367-B53C-E66C8958CBE0}" srcOrd="2" destOrd="0" presId="urn:microsoft.com/office/officeart/2005/8/layout/orgChart1"/>
+    <dgm:cxn modelId="{33F0EB9F-DAF7-46EC-9E9E-60FE6EFE4F22}" type="presParOf" srcId="{08C7F5B6-AF72-492A-8F11-A7E7A0786FEC}" destId="{03AACB65-CF41-4445-8096-6B67C110C038}" srcOrd="2" destOrd="0" presId="urn:microsoft.com/office/officeart/2005/8/layout/orgChart1"/>
   </dgm:cxnLst>
   <dgm:bg/>
   <dgm:whole/>
@@ -42121,7 +42939,7 @@
 </file>
 
 <file path=customXml/itemProps2.xml><?xml version="1.0" encoding="utf-8"?>
-<ds:datastoreItem xmlns:ds="http://schemas.openxmlformats.org/officeDocument/2006/customXml" ds:itemID="{D576FE90-AB59-4ED5-9D07-ADD4B768DE2A}">
+<ds:datastoreItem xmlns:ds="http://schemas.openxmlformats.org/officeDocument/2006/customXml" ds:itemID="{E5E61697-9F36-4AC6-AE86-97C2CB61ADD7}">
   <ds:schemaRefs>
     <ds:schemaRef ds:uri="http://schemas.openxmlformats.org/officeDocument/2006/bibliography"/>
   </ds:schemaRefs>

</xml_diff>